<commit_message>
Design Patterns lecture updated.
</commit_message>
<xml_diff>
--- a/Design Patterns.docx
+++ b/Design Patterns.docx
@@ -4,7 +4,219 @@
   <w:body>
     <w:p>
       <w:pPr>
-        <w:jc w:val="center"/>
+        <w:rPr>
+          <w:rFonts w:asciiTheme="majorBidi" w:hAnsiTheme="majorBidi" w:cstheme="majorBidi"/>
+          <w:sz w:val="24"/>
+          <w:szCs w:val="24"/>
+        </w:rPr>
+      </w:pPr>
+      <w:r>
+        <w:rPr>
+          <w:noProof/>
+        </w:rPr>
+        <w:drawing>
+          <wp:inline distT="0" distB="0" distL="0" distR="0" wp14:anchorId="0CC017E8" wp14:editId="4061E437">
+            <wp:extent cx="5943600" cy="2911266"/>
+            <wp:effectExtent l="0" t="0" r="0" b="3810"/>
+            <wp:docPr id="1" name="Picture 1" descr="Image result for ring road"/>
+            <wp:cNvGraphicFramePr>
+              <a:graphicFrameLocks xmlns:a="http://schemas.openxmlformats.org/drawingml/2006/main" noChangeAspect="1"/>
+            </wp:cNvGraphicFramePr>
+            <a:graphic xmlns:a="http://schemas.openxmlformats.org/drawingml/2006/main">
+              <a:graphicData uri="http://schemas.openxmlformats.org/drawingml/2006/picture">
+                <pic:pic xmlns:pic="http://schemas.openxmlformats.org/drawingml/2006/picture">
+                  <pic:nvPicPr>
+                    <pic:cNvPr id="0" name="Picture 1" descr="Image result for ring road"/>
+                    <pic:cNvPicPr>
+                      <a:picLocks noChangeAspect="1" noChangeArrowheads="1"/>
+                    </pic:cNvPicPr>
+                  </pic:nvPicPr>
+                  <pic:blipFill>
+                    <a:blip r:embed="rId5">
+                      <a:extLst>
+                        <a:ext uri="{28A0092B-C50C-407E-A947-70E740481C1C}">
+                          <a14:useLocalDpi xmlns:a14="http://schemas.microsoft.com/office/drawing/2010/main" val="0"/>
+                        </a:ext>
+                      </a:extLst>
+                    </a:blip>
+                    <a:srcRect/>
+                    <a:stretch>
+                      <a:fillRect/>
+                    </a:stretch>
+                  </pic:blipFill>
+                  <pic:spPr bwMode="auto">
+                    <a:xfrm>
+                      <a:off x="0" y="0"/>
+                      <a:ext cx="5943600" cy="2911266"/>
+                    </a:xfrm>
+                    <a:prstGeom prst="rect">
+                      <a:avLst/>
+                    </a:prstGeom>
+                    <a:noFill/>
+                    <a:ln>
+                      <a:noFill/>
+                    </a:ln>
+                  </pic:spPr>
+                </pic:pic>
+              </a:graphicData>
+            </a:graphic>
+          </wp:inline>
+        </w:drawing>
+      </w:r>
+    </w:p>
+    <w:p>
+      <w:pPr>
+        <w:rPr>
+          <w:rFonts w:asciiTheme="majorBidi" w:hAnsiTheme="majorBidi" w:cstheme="majorBidi"/>
+          <w:sz w:val="24"/>
+          <w:szCs w:val="24"/>
+        </w:rPr>
+      </w:pPr>
+      <w:r>
+        <w:rPr>
+          <w:noProof/>
+        </w:rPr>
+        <w:drawing>
+          <wp:inline distT="0" distB="0" distL="0" distR="0" wp14:anchorId="3674295C" wp14:editId="21636EDD">
+            <wp:extent cx="4763135" cy="3172460"/>
+            <wp:effectExtent l="0" t="0" r="0" b="8890"/>
+            <wp:docPr id="3" name="Picture 3" descr="Image result for u-turn bridge"/>
+            <wp:cNvGraphicFramePr>
+              <a:graphicFrameLocks xmlns:a="http://schemas.openxmlformats.org/drawingml/2006/main" noChangeAspect="1"/>
+            </wp:cNvGraphicFramePr>
+            <a:graphic xmlns:a="http://schemas.openxmlformats.org/drawingml/2006/main">
+              <a:graphicData uri="http://schemas.openxmlformats.org/drawingml/2006/picture">
+                <pic:pic xmlns:pic="http://schemas.openxmlformats.org/drawingml/2006/picture">
+                  <pic:nvPicPr>
+                    <pic:cNvPr id="0" name="Picture 5" descr="Image result for u-turn bridge"/>
+                    <pic:cNvPicPr>
+                      <a:picLocks noChangeAspect="1" noChangeArrowheads="1"/>
+                    </pic:cNvPicPr>
+                  </pic:nvPicPr>
+                  <pic:blipFill>
+                    <a:blip r:embed="rId6">
+                      <a:extLst>
+                        <a:ext uri="{28A0092B-C50C-407E-A947-70E740481C1C}">
+                          <a14:useLocalDpi xmlns:a14="http://schemas.microsoft.com/office/drawing/2010/main" val="0"/>
+                        </a:ext>
+                      </a:extLst>
+                    </a:blip>
+                    <a:srcRect/>
+                    <a:stretch>
+                      <a:fillRect/>
+                    </a:stretch>
+                  </pic:blipFill>
+                  <pic:spPr bwMode="auto">
+                    <a:xfrm>
+                      <a:off x="0" y="0"/>
+                      <a:ext cx="4763135" cy="3172460"/>
+                    </a:xfrm>
+                    <a:prstGeom prst="rect">
+                      <a:avLst/>
+                    </a:prstGeom>
+                    <a:noFill/>
+                    <a:ln>
+                      <a:noFill/>
+                    </a:ln>
+                  </pic:spPr>
+                </pic:pic>
+              </a:graphicData>
+            </a:graphic>
+          </wp:inline>
+        </w:drawing>
+      </w:r>
+    </w:p>
+    <w:p>
+      <w:pPr>
+        <w:rPr>
+          <w:rFonts w:asciiTheme="majorBidi" w:hAnsiTheme="majorBidi" w:cstheme="majorBidi"/>
+          <w:sz w:val="24"/>
+          <w:szCs w:val="24"/>
+        </w:rPr>
+      </w:pPr>
+      <w:r>
+        <w:rPr>
+          <w:noProof/>
+        </w:rPr>
+        <w:lastRenderedPageBreak/>
+        <w:drawing>
+          <wp:inline distT="0" distB="0" distL="0" distR="0" wp14:anchorId="067CF005" wp14:editId="0210A1B9">
+            <wp:extent cx="5943600" cy="3363595"/>
+            <wp:effectExtent l="0" t="0" r="0" b="8255"/>
+            <wp:docPr id="2" name="Picture 2" descr="Image result for ring road lahore"/>
+            <wp:cNvGraphicFramePr>
+              <a:graphicFrameLocks xmlns:a="http://schemas.openxmlformats.org/drawingml/2006/main" noChangeAspect="1"/>
+            </wp:cNvGraphicFramePr>
+            <a:graphic xmlns:a="http://schemas.openxmlformats.org/drawingml/2006/main">
+              <a:graphicData uri="http://schemas.openxmlformats.org/drawingml/2006/picture">
+                <pic:pic xmlns:pic="http://schemas.openxmlformats.org/drawingml/2006/picture">
+                  <pic:nvPicPr>
+                    <pic:cNvPr id="0" name="Picture 3" descr="Image result for ring road lahore"/>
+                    <pic:cNvPicPr>
+                      <a:picLocks noChangeAspect="1" noChangeArrowheads="1"/>
+                    </pic:cNvPicPr>
+                  </pic:nvPicPr>
+                  <pic:blipFill>
+                    <a:blip r:embed="rId7">
+                      <a:extLst>
+                        <a:ext uri="{28A0092B-C50C-407E-A947-70E740481C1C}">
+                          <a14:useLocalDpi xmlns:a14="http://schemas.microsoft.com/office/drawing/2010/main" val="0"/>
+                        </a:ext>
+                      </a:extLst>
+                    </a:blip>
+                    <a:srcRect/>
+                    <a:stretch>
+                      <a:fillRect/>
+                    </a:stretch>
+                  </pic:blipFill>
+                  <pic:spPr bwMode="auto">
+                    <a:xfrm>
+                      <a:off x="0" y="0"/>
+                      <a:ext cx="5943600" cy="3363595"/>
+                    </a:xfrm>
+                    <a:prstGeom prst="rect">
+                      <a:avLst/>
+                    </a:prstGeom>
+                    <a:noFill/>
+                    <a:ln>
+                      <a:noFill/>
+                    </a:ln>
+                  </pic:spPr>
+                </pic:pic>
+              </a:graphicData>
+            </a:graphic>
+          </wp:inline>
+        </w:drawing>
+      </w:r>
+    </w:p>
+    <w:p>
+      <w:pPr>
+        <w:rPr>
+          <w:rFonts w:asciiTheme="majorBidi" w:hAnsiTheme="majorBidi" w:cstheme="majorBidi"/>
+          <w:sz w:val="24"/>
+          <w:szCs w:val="24"/>
+        </w:rPr>
+      </w:pPr>
+      <w:r>
+        <w:rPr>
+          <w:rFonts w:asciiTheme="majorBidi" w:hAnsiTheme="majorBidi" w:cstheme="majorBidi"/>
+          <w:sz w:val="24"/>
+          <w:szCs w:val="24"/>
+        </w:rPr>
+        <w:t>---------</w:t>
+      </w:r>
+    </w:p>
+    <w:p>
+      <w:pPr>
+        <w:rPr>
+          <w:rFonts w:asciiTheme="majorBidi" w:hAnsiTheme="majorBidi" w:cstheme="majorBidi"/>
+          <w:sz w:val="24"/>
+          <w:szCs w:val="24"/>
+        </w:rPr>
+      </w:pPr>
+    </w:p>
+    <w:p>
+      <w:pPr>
         <w:rPr>
           <w:rFonts w:asciiTheme="majorBidi" w:hAnsiTheme="majorBidi" w:cstheme="majorBidi"/>
           <w:b/>
@@ -21,6 +233,29 @@
           <w:sz w:val="30"/>
           <w:szCs w:val="30"/>
         </w:rPr>
+        <w:br w:type="page"/>
+      </w:r>
+    </w:p>
+    <w:p>
+      <w:pPr>
+        <w:jc w:val="center"/>
+        <w:rPr>
+          <w:rFonts w:asciiTheme="majorBidi" w:hAnsiTheme="majorBidi" w:cstheme="majorBidi"/>
+          <w:b/>
+          <w:bCs/>
+          <w:sz w:val="30"/>
+          <w:szCs w:val="30"/>
+        </w:rPr>
+      </w:pPr>
+      <w:r>
+        <w:rPr>
+          <w:rFonts w:asciiTheme="majorBidi" w:hAnsiTheme="majorBidi" w:cstheme="majorBidi"/>
+          <w:b/>
+          <w:bCs/>
+          <w:sz w:val="30"/>
+          <w:szCs w:val="30"/>
+        </w:rPr>
+        <w:lastRenderedPageBreak/>
         <w:t>Major Unit: Design Patterns</w:t>
       </w:r>
     </w:p>
@@ -56,47 +291,7 @@
           <w:sz w:val="24"/>
           <w:szCs w:val="24"/>
         </w:rPr>
-        <w:t xml:space="preserve">Design patterns are solutions to recurring problems; guidelines on how to tackle certain </w:t>
-      </w:r>
-      <w:r>
-        <w:rPr>
-          <w:rFonts w:asciiTheme="majorBidi" w:hAnsiTheme="majorBidi" w:cstheme="majorBidi"/>
-          <w:sz w:val="24"/>
-          <w:szCs w:val="24"/>
-        </w:rPr>
-        <w:t xml:space="preserve">problems. They are not classes, </w:t>
-      </w:r>
-      <w:r>
-        <w:rPr>
-          <w:rFonts w:asciiTheme="majorBidi" w:hAnsiTheme="majorBidi" w:cstheme="majorBidi"/>
-          <w:sz w:val="24"/>
-          <w:szCs w:val="24"/>
-        </w:rPr>
-        <w:t>packages or libraries that you can plug into your application and wait for the magic to happen. These are, rather, guidelines</w:t>
-      </w:r>
-      <w:r>
-        <w:rPr>
-          <w:rFonts w:asciiTheme="majorBidi" w:hAnsiTheme="majorBidi" w:cstheme="majorBidi"/>
-          <w:sz w:val="24"/>
-          <w:szCs w:val="24"/>
-        </w:rPr>
-        <w:t xml:space="preserve"> </w:t>
-      </w:r>
-      <w:r>
-        <w:rPr>
-          <w:rFonts w:asciiTheme="majorBidi" w:hAnsiTheme="majorBidi" w:cstheme="majorBidi"/>
-          <w:sz w:val="24"/>
-          <w:szCs w:val="24"/>
-        </w:rPr>
-        <w:t>on how to tackle certain problems in certain situations.</w:t>
-      </w:r>
-      <w:r>
-        <w:rPr>
-          <w:rFonts w:asciiTheme="majorBidi" w:hAnsiTheme="majorBidi" w:cstheme="majorBidi"/>
-          <w:sz w:val="24"/>
-          <w:szCs w:val="24"/>
-        </w:rPr>
-        <w:t xml:space="preserve"> </w:t>
+        <w:t xml:space="preserve">Design patterns are solutions to recurring problems; guidelines on how to tackle certain problems. They are not classes, packages or libraries that you can plug into your application and wait for the magic to happen. These are, rather, guidelines on how to tackle certain problems in certain situations. </w:t>
       </w:r>
       <w:r>
         <w:rPr>
@@ -105,43 +300,7 @@
           <w:sz w:val="24"/>
           <w:szCs w:val="24"/>
         </w:rPr>
-        <w:t>Design patterns are solutions to recurring problems; guidelines on how to tackle certain problems</w:t>
-      </w:r>
-      <w:r>
-        <w:rPr>
-          <w:rFonts w:asciiTheme="majorBidi" w:hAnsiTheme="majorBidi" w:cstheme="majorBidi"/>
-          <w:color w:val="222529"/>
-          <w:sz w:val="24"/>
-          <w:szCs w:val="24"/>
-        </w:rPr>
-        <w:t xml:space="preserve">. A general definition could be: </w:t>
-      </w:r>
-      <w:r>
-        <w:rPr>
-          <w:rFonts w:asciiTheme="majorBidi" w:hAnsiTheme="majorBidi" w:cstheme="majorBidi"/>
-          <w:color w:val="222529"/>
-          <w:sz w:val="24"/>
-          <w:szCs w:val="24"/>
-        </w:rPr>
-        <w:t>In software engineering, a software design pattern is a general reusable solution to a commonly occurring problem</w:t>
-      </w:r>
-      <w:r>
-        <w:rPr>
-          <w:rFonts w:asciiTheme="majorBidi" w:hAnsiTheme="majorBidi" w:cstheme="majorBidi"/>
-          <w:color w:val="222529"/>
-          <w:sz w:val="24"/>
-          <w:szCs w:val="24"/>
-        </w:rPr>
-        <w:t xml:space="preserve"> </w:t>
-      </w:r>
-      <w:r>
-        <w:rPr>
-          <w:rFonts w:asciiTheme="majorBidi" w:hAnsiTheme="majorBidi" w:cstheme="majorBidi"/>
-          <w:color w:val="222529"/>
-          <w:sz w:val="24"/>
-          <w:szCs w:val="24"/>
-        </w:rPr>
-        <w:t>within a given context in software design.</w:t>
+        <w:t>Design patterns are solutions to recurring problems; guidelines on how to tackle certain problems. A general definition could be: In software engineering, a software design pattern is a general reusable solution to a commonly occurring problem within a given context in software design.</w:t>
       </w:r>
     </w:p>
     <w:p>
@@ -335,97 +494,31 @@
           <w:sz w:val="24"/>
           <w:szCs w:val="24"/>
         </w:rPr>
-        <w:t>Simple Factory</w:t>
-      </w:r>
-      <w:r>
-        <w:rPr>
-          <w:rFonts w:asciiTheme="majorBidi" w:hAnsiTheme="majorBidi" w:cstheme="majorBidi"/>
-          <w:sz w:val="24"/>
-          <w:szCs w:val="24"/>
-        </w:rPr>
-        <w:t xml:space="preserve">, </w:t>
-      </w:r>
-      <w:r>
-        <w:rPr>
-          <w:rFonts w:asciiTheme="majorBidi" w:hAnsiTheme="majorBidi" w:cstheme="majorBidi"/>
-          <w:sz w:val="24"/>
-          <w:szCs w:val="24"/>
-        </w:rPr>
-        <w:t>Factory Method</w:t>
-      </w:r>
-      <w:r>
-        <w:rPr>
-          <w:rFonts w:asciiTheme="majorBidi" w:hAnsiTheme="majorBidi" w:cstheme="majorBidi"/>
-          <w:sz w:val="24"/>
-          <w:szCs w:val="24"/>
-        </w:rPr>
-        <w:t xml:space="preserve">, </w:t>
-      </w:r>
-      <w:r>
-        <w:rPr>
-          <w:rFonts w:asciiTheme="majorBidi" w:hAnsiTheme="majorBidi" w:cstheme="majorBidi"/>
-          <w:sz w:val="24"/>
-          <w:szCs w:val="24"/>
-        </w:rPr>
-        <w:t>Abstract Factory</w:t>
-      </w:r>
-      <w:r>
-        <w:rPr>
-          <w:rFonts w:asciiTheme="majorBidi" w:hAnsiTheme="majorBidi" w:cstheme="majorBidi"/>
-          <w:sz w:val="24"/>
-          <w:szCs w:val="24"/>
-        </w:rPr>
-        <w:t xml:space="preserve">, </w:t>
-      </w:r>
-      <w:r>
-        <w:rPr>
-          <w:rFonts w:asciiTheme="majorBidi" w:hAnsiTheme="majorBidi" w:cstheme="majorBidi"/>
-          <w:sz w:val="24"/>
-          <w:szCs w:val="24"/>
-        </w:rPr>
-        <w:t>Builder</w:t>
-      </w:r>
-      <w:r>
-        <w:rPr>
-          <w:rFonts w:asciiTheme="majorBidi" w:hAnsiTheme="majorBidi" w:cstheme="majorBidi"/>
-          <w:sz w:val="24"/>
-          <w:szCs w:val="24"/>
-        </w:rPr>
-        <w:t xml:space="preserve">, </w:t>
-      </w:r>
-      <w:r>
-        <w:rPr>
-          <w:rFonts w:asciiTheme="majorBidi" w:hAnsiTheme="majorBidi" w:cstheme="majorBidi"/>
-          <w:sz w:val="24"/>
-          <w:szCs w:val="24"/>
-        </w:rPr>
-        <w:t>Prototype</w:t>
-      </w:r>
-      <w:r>
-        <w:rPr>
-          <w:rFonts w:asciiTheme="majorBidi" w:hAnsiTheme="majorBidi" w:cstheme="majorBidi"/>
-          <w:sz w:val="24"/>
-          <w:szCs w:val="24"/>
-        </w:rPr>
-        <w:t xml:space="preserve">, </w:t>
-      </w:r>
-      <w:proofErr w:type="gramStart"/>
-      <w:r>
-        <w:rPr>
-          <w:rFonts w:asciiTheme="majorBidi" w:hAnsiTheme="majorBidi" w:cstheme="majorBidi"/>
-          <w:sz w:val="24"/>
-          <w:szCs w:val="24"/>
-        </w:rPr>
-        <w:t>Singleton</w:t>
-      </w:r>
-      <w:proofErr w:type="gramEnd"/>
-      <w:r>
-        <w:rPr>
-          <w:rFonts w:asciiTheme="majorBidi" w:hAnsiTheme="majorBidi" w:cstheme="majorBidi"/>
-          <w:sz w:val="24"/>
-          <w:szCs w:val="24"/>
-        </w:rPr>
-        <w:t>.</w:t>
+        <w:t xml:space="preserve">Simple Factory, Factory Method, </w:t>
+      </w:r>
+      <w:r>
+        <w:rPr>
+          <w:rFonts w:asciiTheme="majorBidi" w:hAnsiTheme="majorBidi" w:cstheme="majorBidi"/>
+          <w:sz w:val="24"/>
+          <w:szCs w:val="24"/>
+        </w:rPr>
+        <w:t>Singleton,</w:t>
+      </w:r>
+      <w:r>
+        <w:rPr>
+          <w:rFonts w:asciiTheme="majorBidi" w:hAnsiTheme="majorBidi" w:cstheme="majorBidi"/>
+          <w:sz w:val="24"/>
+          <w:szCs w:val="24"/>
+        </w:rPr>
+        <w:t xml:space="preserve"> </w:t>
+      </w:r>
+      <w:r>
+        <w:rPr>
+          <w:rFonts w:asciiTheme="majorBidi" w:hAnsiTheme="majorBidi" w:cstheme="majorBidi"/>
+          <w:sz w:val="24"/>
+          <w:szCs w:val="24"/>
+        </w:rPr>
+        <w:t>Abstract Factory, Builder, Prototype,</w:t>
       </w:r>
     </w:p>
     <w:p>
@@ -2334,25 +2427,7 @@
           <w:sz w:val="24"/>
           <w:szCs w:val="24"/>
         </w:rPr>
-        <w:t>When creating an object is not just a few assignments and involves some logic, it makes sense to put it in</w:t>
-      </w:r>
-      <w:r>
-        <w:rPr>
-          <w:rFonts w:asciiTheme="majorBidi" w:hAnsiTheme="majorBidi" w:cstheme="majorBidi"/>
-          <w:color w:val="24292E"/>
-          <w:sz w:val="24"/>
-          <w:szCs w:val="24"/>
-        </w:rPr>
-        <w:t xml:space="preserve"> a dedicated factory </w:t>
-      </w:r>
-      <w:r>
-        <w:rPr>
-          <w:rFonts w:asciiTheme="majorBidi" w:hAnsiTheme="majorBidi" w:cstheme="majorBidi"/>
-          <w:color w:val="24292E"/>
-          <w:sz w:val="24"/>
-          <w:szCs w:val="24"/>
-        </w:rPr>
-        <w:t>instead of repeating the same code everywhere.</w:t>
+        <w:t>When creating an object is not just a few assignments and involves some logic, it makes sense to put it in a dedicated factory instead of repeating the same code everywhere.</w:t>
       </w:r>
     </w:p>
     <w:p>
@@ -2420,7 +2495,7 @@
           <w:sz w:val="24"/>
           <w:szCs w:val="24"/>
         </w:rPr>
-        <w:t>s classes that &gt; implement the interface decide which class to instantiate. The Factory &gt; method lets a class defer instantiation to subclasses.</w:t>
+        <w:t>s classes that implement the interface decide which class to instantiate. The Factory method lets a class defer instantiation to subclasses.</w:t>
       </w:r>
     </w:p>
     <w:p>
@@ -4619,19 +4694,303 @@
       <w:pPr>
         <w:rPr>
           <w:rFonts w:asciiTheme="majorBidi" w:hAnsiTheme="majorBidi" w:cstheme="majorBidi"/>
-          <w:sz w:val="24"/>
-          <w:szCs w:val="24"/>
-        </w:rPr>
-      </w:pPr>
-      <w:r>
-        <w:rPr>
-          <w:rFonts w:asciiTheme="majorBidi" w:hAnsiTheme="majorBidi" w:cstheme="majorBidi"/>
-          <w:color w:val="24292E"/>
-          <w:sz w:val="24"/>
-          <w:szCs w:val="24"/>
-        </w:rPr>
-        <w:t>Useful when there is some generic processing in a class but the required sub-class is dynamically decided at runtime</w:t>
-      </w:r>
+          <w:color w:val="24292E"/>
+          <w:sz w:val="24"/>
+          <w:szCs w:val="24"/>
+        </w:rPr>
+      </w:pPr>
+      <w:r>
+        <w:rPr>
+          <w:rFonts w:asciiTheme="majorBidi" w:hAnsiTheme="majorBidi" w:cstheme="majorBidi"/>
+          <w:color w:val="24292E"/>
+          <w:sz w:val="24"/>
+          <w:szCs w:val="24"/>
+        </w:rPr>
+        <w:t>Useful when there is some generic processing in a class but the required sub-class is dynamically decided at runtime.</w:t>
+      </w:r>
+    </w:p>
+    <w:p>
+      <w:pPr>
+        <w:rPr>
+          <w:rFonts w:asciiTheme="majorBidi" w:hAnsiTheme="majorBidi" w:cstheme="majorBidi"/>
+          <w:color w:val="24292E"/>
+          <w:sz w:val="24"/>
+          <w:szCs w:val="24"/>
+        </w:rPr>
+      </w:pPr>
+    </w:p>
+    <w:p>
+      <w:pPr>
+        <w:rPr>
+          <w:rFonts w:asciiTheme="majorBidi" w:hAnsiTheme="majorBidi" w:cstheme="majorBidi"/>
+          <w:color w:val="24292E"/>
+          <w:sz w:val="24"/>
+          <w:szCs w:val="24"/>
+        </w:rPr>
+      </w:pPr>
+      <w:r>
+        <w:rPr>
+          <w:rFonts w:asciiTheme="majorBidi" w:hAnsiTheme="majorBidi" w:cstheme="majorBidi"/>
+          <w:color w:val="24292E"/>
+          <w:sz w:val="24"/>
+          <w:szCs w:val="24"/>
+        </w:rPr>
+        <w:t>Singleton Patterns</w:t>
+      </w:r>
+    </w:p>
+    <w:p>
+      <w:pPr>
+        <w:rPr>
+          <w:rFonts w:asciiTheme="majorBidi" w:hAnsiTheme="majorBidi" w:cstheme="majorBidi"/>
+          <w:color w:val="24292E"/>
+          <w:sz w:val="24"/>
+          <w:szCs w:val="24"/>
+        </w:rPr>
+      </w:pPr>
+      <w:r>
+        <w:rPr>
+          <w:rFonts w:asciiTheme="majorBidi" w:hAnsiTheme="majorBidi" w:cstheme="majorBidi"/>
+          <w:color w:val="24292E"/>
+          <w:sz w:val="24"/>
+          <w:szCs w:val="24"/>
+        </w:rPr>
+        <w:t>Singleton pattern is one of the simplest design patterns in Java. This type of design pattern comes under creational pattern as this pattern provides one of the best ways to create an object.</w:t>
+      </w:r>
+      <w:r>
+        <w:rPr>
+          <w:rFonts w:asciiTheme="majorBidi" w:hAnsiTheme="majorBidi" w:cstheme="majorBidi"/>
+          <w:color w:val="24292E"/>
+          <w:sz w:val="24"/>
+          <w:szCs w:val="24"/>
+        </w:rPr>
+        <w:t xml:space="preserve"> </w:t>
+      </w:r>
+      <w:r>
+        <w:rPr>
+          <w:rFonts w:asciiTheme="majorBidi" w:hAnsiTheme="majorBidi" w:cstheme="majorBidi"/>
+          <w:color w:val="24292E"/>
+          <w:sz w:val="24"/>
+          <w:szCs w:val="24"/>
+        </w:rPr>
+        <w:t>This pattern involves a single class which is responsible to create an object while making sure that only single object gets created. This class provides a way to access its only object which can be accessed directly without need to instantiate the object of the class.</w:t>
+      </w:r>
+    </w:p>
+    <w:p>
+      <w:pPr>
+        <w:rPr>
+          <w:rFonts w:asciiTheme="majorBidi" w:hAnsiTheme="majorBidi" w:cstheme="majorBidi"/>
+          <w:color w:val="24292E"/>
+          <w:sz w:val="24"/>
+          <w:szCs w:val="24"/>
+        </w:rPr>
+      </w:pPr>
+      <w:proofErr w:type="gramStart"/>
+      <w:r>
+        <w:rPr>
+          <w:rFonts w:asciiTheme="majorBidi" w:hAnsiTheme="majorBidi" w:cstheme="majorBidi"/>
+          <w:color w:val="24292E"/>
+          <w:sz w:val="24"/>
+          <w:szCs w:val="24"/>
+        </w:rPr>
+        <w:t>public</w:t>
+      </w:r>
+      <w:proofErr w:type="gramEnd"/>
+      <w:r>
+        <w:rPr>
+          <w:rFonts w:asciiTheme="majorBidi" w:hAnsiTheme="majorBidi" w:cstheme="majorBidi"/>
+          <w:color w:val="24292E"/>
+          <w:sz w:val="24"/>
+          <w:szCs w:val="24"/>
+        </w:rPr>
+        <w:t xml:space="preserve"> class </w:t>
+      </w:r>
+      <w:proofErr w:type="spellStart"/>
+      <w:r>
+        <w:rPr>
+          <w:rFonts w:asciiTheme="majorBidi" w:hAnsiTheme="majorBidi" w:cstheme="majorBidi"/>
+          <w:color w:val="24292E"/>
+          <w:sz w:val="24"/>
+          <w:szCs w:val="24"/>
+        </w:rPr>
+        <w:t>SingleObject</w:t>
+      </w:r>
+      <w:proofErr w:type="spellEnd"/>
+      <w:r>
+        <w:rPr>
+          <w:rFonts w:asciiTheme="majorBidi" w:hAnsiTheme="majorBidi" w:cstheme="majorBidi"/>
+          <w:color w:val="24292E"/>
+          <w:sz w:val="24"/>
+          <w:szCs w:val="24"/>
+        </w:rPr>
+        <w:t xml:space="preserve"> {</w:t>
+      </w:r>
+    </w:p>
+    <w:p>
+      <w:pPr>
+        <w:rPr>
+          <w:rFonts w:asciiTheme="majorBidi" w:hAnsiTheme="majorBidi" w:cstheme="majorBidi"/>
+          <w:color w:val="24292E"/>
+          <w:sz w:val="24"/>
+          <w:szCs w:val="24"/>
+        </w:rPr>
+      </w:pPr>
+      <w:r>
+        <w:rPr>
+          <w:rFonts w:asciiTheme="majorBidi" w:hAnsiTheme="majorBidi" w:cstheme="majorBidi"/>
+          <w:color w:val="24292E"/>
+          <w:sz w:val="24"/>
+          <w:szCs w:val="24"/>
+        </w:rPr>
+        <w:t xml:space="preserve">   //create an object of </w:t>
+      </w:r>
+      <w:proofErr w:type="spellStart"/>
+      <w:r>
+        <w:rPr>
+          <w:rFonts w:asciiTheme="majorBidi" w:hAnsiTheme="majorBidi" w:cstheme="majorBidi"/>
+          <w:color w:val="24292E"/>
+          <w:sz w:val="24"/>
+          <w:szCs w:val="24"/>
+        </w:rPr>
+        <w:t>SingleObject</w:t>
+      </w:r>
+      <w:proofErr w:type="spellEnd"/>
+    </w:p>
+    <w:p>
+      <w:pPr>
+        <w:rPr>
+          <w:rFonts w:asciiTheme="majorBidi" w:hAnsiTheme="majorBidi" w:cstheme="majorBidi"/>
+          <w:color w:val="24292E"/>
+          <w:sz w:val="24"/>
+          <w:szCs w:val="24"/>
+        </w:rPr>
+      </w:pPr>
+      <w:r>
+        <w:rPr>
+          <w:rFonts w:asciiTheme="majorBidi" w:hAnsiTheme="majorBidi" w:cstheme="majorBidi"/>
+          <w:color w:val="24292E"/>
+          <w:sz w:val="24"/>
+          <w:szCs w:val="24"/>
+        </w:rPr>
+        <w:t xml:space="preserve">   </w:t>
+      </w:r>
+      <w:proofErr w:type="gramStart"/>
+      <w:r>
+        <w:rPr>
+          <w:rFonts w:asciiTheme="majorBidi" w:hAnsiTheme="majorBidi" w:cstheme="majorBidi"/>
+          <w:color w:val="24292E"/>
+          <w:sz w:val="24"/>
+          <w:szCs w:val="24"/>
+        </w:rPr>
+        <w:t>private</w:t>
+      </w:r>
+      <w:proofErr w:type="gramEnd"/>
+      <w:r>
+        <w:rPr>
+          <w:rFonts w:asciiTheme="majorBidi" w:hAnsiTheme="majorBidi" w:cstheme="majorBidi"/>
+          <w:color w:val="24292E"/>
+          <w:sz w:val="24"/>
+          <w:szCs w:val="24"/>
+        </w:rPr>
+        <w:t xml:space="preserve"> static </w:t>
+      </w:r>
+      <w:proofErr w:type="spellStart"/>
+      <w:r>
+        <w:rPr>
+          <w:rFonts w:asciiTheme="majorBidi" w:hAnsiTheme="majorBidi" w:cstheme="majorBidi"/>
+          <w:color w:val="24292E"/>
+          <w:sz w:val="24"/>
+          <w:szCs w:val="24"/>
+        </w:rPr>
+        <w:t>SingleObject</w:t>
+      </w:r>
+      <w:proofErr w:type="spellEnd"/>
+      <w:r>
+        <w:rPr>
+          <w:rFonts w:asciiTheme="majorBidi" w:hAnsiTheme="majorBidi" w:cstheme="majorBidi"/>
+          <w:color w:val="24292E"/>
+          <w:sz w:val="24"/>
+          <w:szCs w:val="24"/>
+        </w:rPr>
+        <w:t xml:space="preserve"> instance = new </w:t>
+      </w:r>
+      <w:proofErr w:type="spellStart"/>
+      <w:r>
+        <w:rPr>
+          <w:rFonts w:asciiTheme="majorBidi" w:hAnsiTheme="majorBidi" w:cstheme="majorBidi"/>
+          <w:color w:val="24292E"/>
+          <w:sz w:val="24"/>
+          <w:szCs w:val="24"/>
+        </w:rPr>
+        <w:t>SingleObject</w:t>
+      </w:r>
+      <w:proofErr w:type="spellEnd"/>
+      <w:r>
+        <w:rPr>
+          <w:rFonts w:asciiTheme="majorBidi" w:hAnsiTheme="majorBidi" w:cstheme="majorBidi"/>
+          <w:color w:val="24292E"/>
+          <w:sz w:val="24"/>
+          <w:szCs w:val="24"/>
+        </w:rPr>
+        <w:t>();</w:t>
+      </w:r>
+    </w:p>
+    <w:p>
+      <w:pPr>
+        <w:rPr>
+          <w:rFonts w:asciiTheme="majorBidi" w:hAnsiTheme="majorBidi" w:cstheme="majorBidi"/>
+          <w:color w:val="24292E"/>
+          <w:sz w:val="24"/>
+          <w:szCs w:val="24"/>
+        </w:rPr>
+      </w:pPr>
+    </w:p>
+    <w:p>
+      <w:pPr>
+        <w:rPr>
+          <w:rFonts w:asciiTheme="majorBidi" w:hAnsiTheme="majorBidi" w:cstheme="majorBidi"/>
+          <w:color w:val="24292E"/>
+          <w:sz w:val="24"/>
+          <w:szCs w:val="24"/>
+        </w:rPr>
+      </w:pPr>
+      <w:r>
+        <w:rPr>
+          <w:rFonts w:asciiTheme="majorBidi" w:hAnsiTheme="majorBidi" w:cstheme="majorBidi"/>
+          <w:color w:val="24292E"/>
+          <w:sz w:val="24"/>
+          <w:szCs w:val="24"/>
+        </w:rPr>
+        <w:t xml:space="preserve">   //make the constructor private so that this class cannot be</w:t>
+      </w:r>
+    </w:p>
+    <w:p>
+      <w:pPr>
+        <w:rPr>
+          <w:rFonts w:asciiTheme="majorBidi" w:hAnsiTheme="majorBidi" w:cstheme="majorBidi"/>
+          <w:color w:val="24292E"/>
+          <w:sz w:val="24"/>
+          <w:szCs w:val="24"/>
+        </w:rPr>
+      </w:pPr>
+      <w:r>
+        <w:rPr>
+          <w:rFonts w:asciiTheme="majorBidi" w:hAnsiTheme="majorBidi" w:cstheme="majorBidi"/>
+          <w:color w:val="24292E"/>
+          <w:sz w:val="24"/>
+          <w:szCs w:val="24"/>
+        </w:rPr>
+        <w:t xml:space="preserve">   //instantiated</w:t>
+      </w:r>
+    </w:p>
+    <w:p>
+      <w:pPr>
+        <w:rPr>
+          <w:rFonts w:asciiTheme="majorBidi" w:hAnsiTheme="majorBidi" w:cstheme="majorBidi"/>
+          <w:color w:val="24292E"/>
+          <w:sz w:val="24"/>
+          <w:szCs w:val="24"/>
+        </w:rPr>
+      </w:pPr>
       <w:bookmarkStart w:id="0" w:name="_GoBack"/>
       <w:bookmarkEnd w:id="0"/>
       <w:r>
@@ -4641,8 +5000,832 @@
           <w:sz w:val="24"/>
           <w:szCs w:val="24"/>
         </w:rPr>
-        <w:t>.</w:t>
-      </w:r>
+        <w:t xml:space="preserve">   </w:t>
+      </w:r>
+      <w:proofErr w:type="gramStart"/>
+      <w:r>
+        <w:rPr>
+          <w:rFonts w:asciiTheme="majorBidi" w:hAnsiTheme="majorBidi" w:cstheme="majorBidi"/>
+          <w:color w:val="24292E"/>
+          <w:sz w:val="24"/>
+          <w:szCs w:val="24"/>
+        </w:rPr>
+        <w:t>private</w:t>
+      </w:r>
+      <w:proofErr w:type="gramEnd"/>
+      <w:r>
+        <w:rPr>
+          <w:rFonts w:asciiTheme="majorBidi" w:hAnsiTheme="majorBidi" w:cstheme="majorBidi"/>
+          <w:color w:val="24292E"/>
+          <w:sz w:val="24"/>
+          <w:szCs w:val="24"/>
+        </w:rPr>
+        <w:t xml:space="preserve"> </w:t>
+      </w:r>
+      <w:proofErr w:type="spellStart"/>
+      <w:r>
+        <w:rPr>
+          <w:rFonts w:asciiTheme="majorBidi" w:hAnsiTheme="majorBidi" w:cstheme="majorBidi"/>
+          <w:color w:val="24292E"/>
+          <w:sz w:val="24"/>
+          <w:szCs w:val="24"/>
+        </w:rPr>
+        <w:t>SingleObject</w:t>
+      </w:r>
+      <w:proofErr w:type="spellEnd"/>
+      <w:r>
+        <w:rPr>
+          <w:rFonts w:asciiTheme="majorBidi" w:hAnsiTheme="majorBidi" w:cstheme="majorBidi"/>
+          <w:color w:val="24292E"/>
+          <w:sz w:val="24"/>
+          <w:szCs w:val="24"/>
+        </w:rPr>
+        <w:t>(){}</w:t>
+      </w:r>
+    </w:p>
+    <w:p>
+      <w:pPr>
+        <w:rPr>
+          <w:rFonts w:asciiTheme="majorBidi" w:hAnsiTheme="majorBidi" w:cstheme="majorBidi"/>
+          <w:color w:val="24292E"/>
+          <w:sz w:val="24"/>
+          <w:szCs w:val="24"/>
+        </w:rPr>
+      </w:pPr>
+      <w:r>
+        <w:rPr>
+          <w:rFonts w:asciiTheme="majorBidi" w:hAnsiTheme="majorBidi" w:cstheme="majorBidi"/>
+          <w:color w:val="24292E"/>
+          <w:sz w:val="24"/>
+          <w:szCs w:val="24"/>
+        </w:rPr>
+        <w:t xml:space="preserve">   //Get the only object available</w:t>
+      </w:r>
+    </w:p>
+    <w:p>
+      <w:pPr>
+        <w:rPr>
+          <w:rFonts w:asciiTheme="majorBidi" w:hAnsiTheme="majorBidi" w:cstheme="majorBidi"/>
+          <w:color w:val="24292E"/>
+          <w:sz w:val="24"/>
+          <w:szCs w:val="24"/>
+        </w:rPr>
+      </w:pPr>
+      <w:r>
+        <w:rPr>
+          <w:rFonts w:asciiTheme="majorBidi" w:hAnsiTheme="majorBidi" w:cstheme="majorBidi"/>
+          <w:color w:val="24292E"/>
+          <w:sz w:val="24"/>
+          <w:szCs w:val="24"/>
+        </w:rPr>
+        <w:t xml:space="preserve">   </w:t>
+      </w:r>
+      <w:proofErr w:type="gramStart"/>
+      <w:r>
+        <w:rPr>
+          <w:rFonts w:asciiTheme="majorBidi" w:hAnsiTheme="majorBidi" w:cstheme="majorBidi"/>
+          <w:color w:val="24292E"/>
+          <w:sz w:val="24"/>
+          <w:szCs w:val="24"/>
+        </w:rPr>
+        <w:t>public</w:t>
+      </w:r>
+      <w:proofErr w:type="gramEnd"/>
+      <w:r>
+        <w:rPr>
+          <w:rFonts w:asciiTheme="majorBidi" w:hAnsiTheme="majorBidi" w:cstheme="majorBidi"/>
+          <w:color w:val="24292E"/>
+          <w:sz w:val="24"/>
+          <w:szCs w:val="24"/>
+        </w:rPr>
+        <w:t xml:space="preserve"> static </w:t>
+      </w:r>
+      <w:proofErr w:type="spellStart"/>
+      <w:r>
+        <w:rPr>
+          <w:rFonts w:asciiTheme="majorBidi" w:hAnsiTheme="majorBidi" w:cstheme="majorBidi"/>
+          <w:color w:val="24292E"/>
+          <w:sz w:val="24"/>
+          <w:szCs w:val="24"/>
+        </w:rPr>
+        <w:t>SingleObject</w:t>
+      </w:r>
+      <w:proofErr w:type="spellEnd"/>
+      <w:r>
+        <w:rPr>
+          <w:rFonts w:asciiTheme="majorBidi" w:hAnsiTheme="majorBidi" w:cstheme="majorBidi"/>
+          <w:color w:val="24292E"/>
+          <w:sz w:val="24"/>
+          <w:szCs w:val="24"/>
+        </w:rPr>
+        <w:t xml:space="preserve"> </w:t>
+      </w:r>
+      <w:proofErr w:type="spellStart"/>
+      <w:r>
+        <w:rPr>
+          <w:rFonts w:asciiTheme="majorBidi" w:hAnsiTheme="majorBidi" w:cstheme="majorBidi"/>
+          <w:color w:val="24292E"/>
+          <w:sz w:val="24"/>
+          <w:szCs w:val="24"/>
+        </w:rPr>
+        <w:t>getInstance</w:t>
+      </w:r>
+      <w:proofErr w:type="spellEnd"/>
+      <w:r>
+        <w:rPr>
+          <w:rFonts w:asciiTheme="majorBidi" w:hAnsiTheme="majorBidi" w:cstheme="majorBidi"/>
+          <w:color w:val="24292E"/>
+          <w:sz w:val="24"/>
+          <w:szCs w:val="24"/>
+        </w:rPr>
+        <w:t>(){</w:t>
+      </w:r>
+    </w:p>
+    <w:p>
+      <w:pPr>
+        <w:rPr>
+          <w:rFonts w:asciiTheme="majorBidi" w:hAnsiTheme="majorBidi" w:cstheme="majorBidi"/>
+          <w:color w:val="24292E"/>
+          <w:sz w:val="24"/>
+          <w:szCs w:val="24"/>
+        </w:rPr>
+      </w:pPr>
+      <w:r>
+        <w:rPr>
+          <w:rFonts w:asciiTheme="majorBidi" w:hAnsiTheme="majorBidi" w:cstheme="majorBidi"/>
+          <w:color w:val="24292E"/>
+          <w:sz w:val="24"/>
+          <w:szCs w:val="24"/>
+        </w:rPr>
+        <w:t xml:space="preserve">      </w:t>
+      </w:r>
+      <w:proofErr w:type="gramStart"/>
+      <w:r>
+        <w:rPr>
+          <w:rFonts w:asciiTheme="majorBidi" w:hAnsiTheme="majorBidi" w:cstheme="majorBidi"/>
+          <w:color w:val="24292E"/>
+          <w:sz w:val="24"/>
+          <w:szCs w:val="24"/>
+        </w:rPr>
+        <w:t>return</w:t>
+      </w:r>
+      <w:proofErr w:type="gramEnd"/>
+      <w:r>
+        <w:rPr>
+          <w:rFonts w:asciiTheme="majorBidi" w:hAnsiTheme="majorBidi" w:cstheme="majorBidi"/>
+          <w:color w:val="24292E"/>
+          <w:sz w:val="24"/>
+          <w:szCs w:val="24"/>
+        </w:rPr>
+        <w:t xml:space="preserve"> instance;</w:t>
+      </w:r>
+    </w:p>
+    <w:p>
+      <w:pPr>
+        <w:rPr>
+          <w:rFonts w:asciiTheme="majorBidi" w:hAnsiTheme="majorBidi" w:cstheme="majorBidi"/>
+          <w:color w:val="24292E"/>
+          <w:sz w:val="24"/>
+          <w:szCs w:val="24"/>
+        </w:rPr>
+      </w:pPr>
+      <w:r>
+        <w:rPr>
+          <w:rFonts w:asciiTheme="majorBidi" w:hAnsiTheme="majorBidi" w:cstheme="majorBidi"/>
+          <w:color w:val="24292E"/>
+          <w:sz w:val="24"/>
+          <w:szCs w:val="24"/>
+        </w:rPr>
+        <w:t xml:space="preserve">   }</w:t>
+      </w:r>
+    </w:p>
+    <w:p>
+      <w:pPr>
+        <w:rPr>
+          <w:rFonts w:asciiTheme="majorBidi" w:hAnsiTheme="majorBidi" w:cstheme="majorBidi"/>
+          <w:color w:val="24292E"/>
+          <w:sz w:val="24"/>
+          <w:szCs w:val="24"/>
+        </w:rPr>
+      </w:pPr>
+      <w:r>
+        <w:rPr>
+          <w:rFonts w:asciiTheme="majorBidi" w:hAnsiTheme="majorBidi" w:cstheme="majorBidi"/>
+          <w:color w:val="24292E"/>
+          <w:sz w:val="24"/>
+          <w:szCs w:val="24"/>
+        </w:rPr>
+        <w:t xml:space="preserve">   </w:t>
+      </w:r>
+      <w:proofErr w:type="gramStart"/>
+      <w:r>
+        <w:rPr>
+          <w:rFonts w:asciiTheme="majorBidi" w:hAnsiTheme="majorBidi" w:cstheme="majorBidi"/>
+          <w:color w:val="24292E"/>
+          <w:sz w:val="24"/>
+          <w:szCs w:val="24"/>
+        </w:rPr>
+        <w:t>public</w:t>
+      </w:r>
+      <w:proofErr w:type="gramEnd"/>
+      <w:r>
+        <w:rPr>
+          <w:rFonts w:asciiTheme="majorBidi" w:hAnsiTheme="majorBidi" w:cstheme="majorBidi"/>
+          <w:color w:val="24292E"/>
+          <w:sz w:val="24"/>
+          <w:szCs w:val="24"/>
+        </w:rPr>
+        <w:t xml:space="preserve"> void </w:t>
+      </w:r>
+      <w:proofErr w:type="spellStart"/>
+      <w:r>
+        <w:rPr>
+          <w:rFonts w:asciiTheme="majorBidi" w:hAnsiTheme="majorBidi" w:cstheme="majorBidi"/>
+          <w:color w:val="24292E"/>
+          <w:sz w:val="24"/>
+          <w:szCs w:val="24"/>
+        </w:rPr>
+        <w:t>showMessage</w:t>
+      </w:r>
+      <w:proofErr w:type="spellEnd"/>
+      <w:r>
+        <w:rPr>
+          <w:rFonts w:asciiTheme="majorBidi" w:hAnsiTheme="majorBidi" w:cstheme="majorBidi"/>
+          <w:color w:val="24292E"/>
+          <w:sz w:val="24"/>
+          <w:szCs w:val="24"/>
+        </w:rPr>
+        <w:t>(){</w:t>
+      </w:r>
+    </w:p>
+    <w:p>
+      <w:pPr>
+        <w:rPr>
+          <w:rFonts w:asciiTheme="majorBidi" w:hAnsiTheme="majorBidi" w:cstheme="majorBidi"/>
+          <w:color w:val="24292E"/>
+          <w:sz w:val="24"/>
+          <w:szCs w:val="24"/>
+        </w:rPr>
+      </w:pPr>
+      <w:r>
+        <w:rPr>
+          <w:rFonts w:asciiTheme="majorBidi" w:hAnsiTheme="majorBidi" w:cstheme="majorBidi"/>
+          <w:color w:val="24292E"/>
+          <w:sz w:val="24"/>
+          <w:szCs w:val="24"/>
+        </w:rPr>
+        <w:t xml:space="preserve">      </w:t>
+      </w:r>
+      <w:proofErr w:type="spellStart"/>
+      <w:proofErr w:type="gramStart"/>
+      <w:r>
+        <w:rPr>
+          <w:rFonts w:asciiTheme="majorBidi" w:hAnsiTheme="majorBidi" w:cstheme="majorBidi"/>
+          <w:color w:val="24292E"/>
+          <w:sz w:val="24"/>
+          <w:szCs w:val="24"/>
+        </w:rPr>
+        <w:t>System.out.println</w:t>
+      </w:r>
+      <w:proofErr w:type="spellEnd"/>
+      <w:r>
+        <w:rPr>
+          <w:rFonts w:asciiTheme="majorBidi" w:hAnsiTheme="majorBidi" w:cstheme="majorBidi"/>
+          <w:color w:val="24292E"/>
+          <w:sz w:val="24"/>
+          <w:szCs w:val="24"/>
+        </w:rPr>
+        <w:t>(</w:t>
+      </w:r>
+      <w:proofErr w:type="gramEnd"/>
+      <w:r>
+        <w:rPr>
+          <w:rFonts w:asciiTheme="majorBidi" w:hAnsiTheme="majorBidi" w:cstheme="majorBidi"/>
+          <w:color w:val="24292E"/>
+          <w:sz w:val="24"/>
+          <w:szCs w:val="24"/>
+        </w:rPr>
+        <w:t>"Hello World!");</w:t>
+      </w:r>
+    </w:p>
+    <w:p>
+      <w:pPr>
+        <w:rPr>
+          <w:rFonts w:asciiTheme="majorBidi" w:hAnsiTheme="majorBidi" w:cstheme="majorBidi"/>
+          <w:color w:val="24292E"/>
+          <w:sz w:val="24"/>
+          <w:szCs w:val="24"/>
+        </w:rPr>
+      </w:pPr>
+      <w:r>
+        <w:rPr>
+          <w:rFonts w:asciiTheme="majorBidi" w:hAnsiTheme="majorBidi" w:cstheme="majorBidi"/>
+          <w:color w:val="24292E"/>
+          <w:sz w:val="24"/>
+          <w:szCs w:val="24"/>
+        </w:rPr>
+        <w:t xml:space="preserve">   }</w:t>
+      </w:r>
+    </w:p>
+    <w:p>
+      <w:pPr>
+        <w:rPr>
+          <w:rFonts w:asciiTheme="majorBidi" w:hAnsiTheme="majorBidi" w:cstheme="majorBidi"/>
+          <w:color w:val="24292E"/>
+          <w:sz w:val="24"/>
+          <w:szCs w:val="24"/>
+        </w:rPr>
+      </w:pPr>
+      <w:r>
+        <w:rPr>
+          <w:rFonts w:asciiTheme="majorBidi" w:hAnsiTheme="majorBidi" w:cstheme="majorBidi"/>
+          <w:color w:val="24292E"/>
+          <w:sz w:val="24"/>
+          <w:szCs w:val="24"/>
+        </w:rPr>
+        <w:t>}</w:t>
+      </w:r>
+    </w:p>
+    <w:p>
+      <w:pPr>
+        <w:rPr>
+          <w:rFonts w:asciiTheme="majorBidi" w:hAnsiTheme="majorBidi" w:cstheme="majorBidi"/>
+          <w:color w:val="24292E"/>
+          <w:sz w:val="24"/>
+          <w:szCs w:val="24"/>
+        </w:rPr>
+      </w:pPr>
+      <w:r>
+        <w:rPr>
+          <w:rFonts w:asciiTheme="majorBidi" w:hAnsiTheme="majorBidi" w:cstheme="majorBidi"/>
+          <w:color w:val="24292E"/>
+          <w:sz w:val="24"/>
+          <w:szCs w:val="24"/>
+        </w:rPr>
+        <w:t>----</w:t>
+      </w:r>
+    </w:p>
+    <w:p>
+      <w:pPr>
+        <w:rPr>
+          <w:rFonts w:asciiTheme="majorBidi" w:hAnsiTheme="majorBidi" w:cstheme="majorBidi"/>
+          <w:color w:val="24292E"/>
+          <w:sz w:val="24"/>
+          <w:szCs w:val="24"/>
+        </w:rPr>
+      </w:pPr>
+      <w:r>
+        <w:rPr>
+          <w:rFonts w:asciiTheme="majorBidi" w:hAnsiTheme="majorBidi" w:cstheme="majorBidi"/>
+          <w:color w:val="24292E"/>
+          <w:sz w:val="24"/>
+          <w:szCs w:val="24"/>
+        </w:rPr>
+        <w:t>Get the only object from the singleton class.</w:t>
+      </w:r>
+    </w:p>
+    <w:p>
+      <w:pPr>
+        <w:rPr>
+          <w:rFonts w:asciiTheme="majorBidi" w:hAnsiTheme="majorBidi" w:cstheme="majorBidi"/>
+          <w:color w:val="24292E"/>
+          <w:sz w:val="24"/>
+          <w:szCs w:val="24"/>
+        </w:rPr>
+      </w:pPr>
+      <w:r>
+        <w:rPr>
+          <w:rFonts w:asciiTheme="majorBidi" w:hAnsiTheme="majorBidi" w:cstheme="majorBidi"/>
+          <w:color w:val="24292E"/>
+          <w:sz w:val="24"/>
+          <w:szCs w:val="24"/>
+        </w:rPr>
+        <w:t>SingletonPatternDemo.java</w:t>
+      </w:r>
+    </w:p>
+    <w:p>
+      <w:pPr>
+        <w:rPr>
+          <w:rFonts w:asciiTheme="majorBidi" w:hAnsiTheme="majorBidi" w:cstheme="majorBidi"/>
+          <w:color w:val="24292E"/>
+          <w:sz w:val="24"/>
+          <w:szCs w:val="24"/>
+        </w:rPr>
+      </w:pPr>
+      <w:proofErr w:type="gramStart"/>
+      <w:r>
+        <w:rPr>
+          <w:rFonts w:asciiTheme="majorBidi" w:hAnsiTheme="majorBidi" w:cstheme="majorBidi"/>
+          <w:color w:val="24292E"/>
+          <w:sz w:val="24"/>
+          <w:szCs w:val="24"/>
+        </w:rPr>
+        <w:t>public</w:t>
+      </w:r>
+      <w:proofErr w:type="gramEnd"/>
+      <w:r>
+        <w:rPr>
+          <w:rFonts w:asciiTheme="majorBidi" w:hAnsiTheme="majorBidi" w:cstheme="majorBidi"/>
+          <w:color w:val="24292E"/>
+          <w:sz w:val="24"/>
+          <w:szCs w:val="24"/>
+        </w:rPr>
+        <w:t xml:space="preserve"> class </w:t>
+      </w:r>
+      <w:proofErr w:type="spellStart"/>
+      <w:r>
+        <w:rPr>
+          <w:rFonts w:asciiTheme="majorBidi" w:hAnsiTheme="majorBidi" w:cstheme="majorBidi"/>
+          <w:color w:val="24292E"/>
+          <w:sz w:val="24"/>
+          <w:szCs w:val="24"/>
+        </w:rPr>
+        <w:t>SingletonPatternDemo</w:t>
+      </w:r>
+      <w:proofErr w:type="spellEnd"/>
+      <w:r>
+        <w:rPr>
+          <w:rFonts w:asciiTheme="majorBidi" w:hAnsiTheme="majorBidi" w:cstheme="majorBidi"/>
+          <w:color w:val="24292E"/>
+          <w:sz w:val="24"/>
+          <w:szCs w:val="24"/>
+        </w:rPr>
+        <w:t xml:space="preserve"> {</w:t>
+      </w:r>
+    </w:p>
+    <w:p>
+      <w:pPr>
+        <w:rPr>
+          <w:rFonts w:asciiTheme="majorBidi" w:hAnsiTheme="majorBidi" w:cstheme="majorBidi"/>
+          <w:color w:val="24292E"/>
+          <w:sz w:val="24"/>
+          <w:szCs w:val="24"/>
+        </w:rPr>
+      </w:pPr>
+      <w:r>
+        <w:rPr>
+          <w:rFonts w:asciiTheme="majorBidi" w:hAnsiTheme="majorBidi" w:cstheme="majorBidi"/>
+          <w:color w:val="24292E"/>
+          <w:sz w:val="24"/>
+          <w:szCs w:val="24"/>
+        </w:rPr>
+        <w:t xml:space="preserve">   </w:t>
+      </w:r>
+      <w:proofErr w:type="gramStart"/>
+      <w:r>
+        <w:rPr>
+          <w:rFonts w:asciiTheme="majorBidi" w:hAnsiTheme="majorBidi" w:cstheme="majorBidi"/>
+          <w:color w:val="24292E"/>
+          <w:sz w:val="24"/>
+          <w:szCs w:val="24"/>
+        </w:rPr>
+        <w:t>public</w:t>
+      </w:r>
+      <w:proofErr w:type="gramEnd"/>
+      <w:r>
+        <w:rPr>
+          <w:rFonts w:asciiTheme="majorBidi" w:hAnsiTheme="majorBidi" w:cstheme="majorBidi"/>
+          <w:color w:val="24292E"/>
+          <w:sz w:val="24"/>
+          <w:szCs w:val="24"/>
+        </w:rPr>
+        <w:t xml:space="preserve"> static void main(String[] </w:t>
+      </w:r>
+      <w:proofErr w:type="spellStart"/>
+      <w:r>
+        <w:rPr>
+          <w:rFonts w:asciiTheme="majorBidi" w:hAnsiTheme="majorBidi" w:cstheme="majorBidi"/>
+          <w:color w:val="24292E"/>
+          <w:sz w:val="24"/>
+          <w:szCs w:val="24"/>
+        </w:rPr>
+        <w:t>args</w:t>
+      </w:r>
+      <w:proofErr w:type="spellEnd"/>
+      <w:r>
+        <w:rPr>
+          <w:rFonts w:asciiTheme="majorBidi" w:hAnsiTheme="majorBidi" w:cstheme="majorBidi"/>
+          <w:color w:val="24292E"/>
+          <w:sz w:val="24"/>
+          <w:szCs w:val="24"/>
+        </w:rPr>
+        <w:t>) {</w:t>
+      </w:r>
+    </w:p>
+    <w:p>
+      <w:pPr>
+        <w:rPr>
+          <w:rFonts w:asciiTheme="majorBidi" w:hAnsiTheme="majorBidi" w:cstheme="majorBidi"/>
+          <w:color w:val="24292E"/>
+          <w:sz w:val="24"/>
+          <w:szCs w:val="24"/>
+        </w:rPr>
+      </w:pPr>
+      <w:r>
+        <w:rPr>
+          <w:rFonts w:asciiTheme="majorBidi" w:hAnsiTheme="majorBidi" w:cstheme="majorBidi"/>
+          <w:color w:val="24292E"/>
+          <w:sz w:val="24"/>
+          <w:szCs w:val="24"/>
+        </w:rPr>
+        <w:t xml:space="preserve">      //illegal construct if you write this</w:t>
+      </w:r>
+    </w:p>
+    <w:p>
+      <w:pPr>
+        <w:rPr>
+          <w:rFonts w:asciiTheme="majorBidi" w:hAnsiTheme="majorBidi" w:cstheme="majorBidi"/>
+          <w:color w:val="24292E"/>
+          <w:sz w:val="24"/>
+          <w:szCs w:val="24"/>
+        </w:rPr>
+      </w:pPr>
+      <w:r>
+        <w:rPr>
+          <w:rFonts w:asciiTheme="majorBidi" w:hAnsiTheme="majorBidi" w:cstheme="majorBidi"/>
+          <w:color w:val="24292E"/>
+          <w:sz w:val="24"/>
+          <w:szCs w:val="24"/>
+        </w:rPr>
+        <w:t xml:space="preserve">      //</w:t>
+      </w:r>
+      <w:proofErr w:type="spellStart"/>
+      <w:r>
+        <w:rPr>
+          <w:rFonts w:asciiTheme="majorBidi" w:hAnsiTheme="majorBidi" w:cstheme="majorBidi"/>
+          <w:color w:val="24292E"/>
+          <w:sz w:val="24"/>
+          <w:szCs w:val="24"/>
+        </w:rPr>
+        <w:t>SingleObject</w:t>
+      </w:r>
+      <w:proofErr w:type="spellEnd"/>
+      <w:r>
+        <w:rPr>
+          <w:rFonts w:asciiTheme="majorBidi" w:hAnsiTheme="majorBidi" w:cstheme="majorBidi"/>
+          <w:color w:val="24292E"/>
+          <w:sz w:val="24"/>
+          <w:szCs w:val="24"/>
+        </w:rPr>
+        <w:t xml:space="preserve"> object = new </w:t>
+      </w:r>
+      <w:proofErr w:type="spellStart"/>
+      <w:proofErr w:type="gramStart"/>
+      <w:r>
+        <w:rPr>
+          <w:rFonts w:asciiTheme="majorBidi" w:hAnsiTheme="majorBidi" w:cstheme="majorBidi"/>
+          <w:color w:val="24292E"/>
+          <w:sz w:val="24"/>
+          <w:szCs w:val="24"/>
+        </w:rPr>
+        <w:t>SingleObject</w:t>
+      </w:r>
+      <w:proofErr w:type="spellEnd"/>
+      <w:r>
+        <w:rPr>
+          <w:rFonts w:asciiTheme="majorBidi" w:hAnsiTheme="majorBidi" w:cstheme="majorBidi"/>
+          <w:color w:val="24292E"/>
+          <w:sz w:val="24"/>
+          <w:szCs w:val="24"/>
+        </w:rPr>
+        <w:t>(</w:t>
+      </w:r>
+      <w:proofErr w:type="gramEnd"/>
+      <w:r>
+        <w:rPr>
+          <w:rFonts w:asciiTheme="majorBidi" w:hAnsiTheme="majorBidi" w:cstheme="majorBidi"/>
+          <w:color w:val="24292E"/>
+          <w:sz w:val="24"/>
+          <w:szCs w:val="24"/>
+        </w:rPr>
+        <w:t>);</w:t>
+      </w:r>
+    </w:p>
+    <w:p>
+      <w:pPr>
+        <w:rPr>
+          <w:rFonts w:asciiTheme="majorBidi" w:hAnsiTheme="majorBidi" w:cstheme="majorBidi"/>
+          <w:color w:val="24292E"/>
+          <w:sz w:val="24"/>
+          <w:szCs w:val="24"/>
+        </w:rPr>
+      </w:pPr>
+      <w:r>
+        <w:rPr>
+          <w:rFonts w:asciiTheme="majorBidi" w:hAnsiTheme="majorBidi" w:cstheme="majorBidi"/>
+          <w:color w:val="24292E"/>
+          <w:sz w:val="24"/>
+          <w:szCs w:val="24"/>
+        </w:rPr>
+        <w:t xml:space="preserve">      //Get the only object available</w:t>
+      </w:r>
+    </w:p>
+    <w:p>
+      <w:pPr>
+        <w:rPr>
+          <w:rFonts w:asciiTheme="majorBidi" w:hAnsiTheme="majorBidi" w:cstheme="majorBidi"/>
+          <w:color w:val="24292E"/>
+          <w:sz w:val="24"/>
+          <w:szCs w:val="24"/>
+        </w:rPr>
+      </w:pPr>
+      <w:r>
+        <w:rPr>
+          <w:rFonts w:asciiTheme="majorBidi" w:hAnsiTheme="majorBidi" w:cstheme="majorBidi"/>
+          <w:color w:val="24292E"/>
+          <w:sz w:val="24"/>
+          <w:szCs w:val="24"/>
+        </w:rPr>
+        <w:t xml:space="preserve">      </w:t>
+      </w:r>
+      <w:proofErr w:type="spellStart"/>
+      <w:r>
+        <w:rPr>
+          <w:rFonts w:asciiTheme="majorBidi" w:hAnsiTheme="majorBidi" w:cstheme="majorBidi"/>
+          <w:color w:val="24292E"/>
+          <w:sz w:val="24"/>
+          <w:szCs w:val="24"/>
+        </w:rPr>
+        <w:t>SingleObject</w:t>
+      </w:r>
+      <w:proofErr w:type="spellEnd"/>
+      <w:r>
+        <w:rPr>
+          <w:rFonts w:asciiTheme="majorBidi" w:hAnsiTheme="majorBidi" w:cstheme="majorBidi"/>
+          <w:color w:val="24292E"/>
+          <w:sz w:val="24"/>
+          <w:szCs w:val="24"/>
+        </w:rPr>
+        <w:t xml:space="preserve"> object = </w:t>
+      </w:r>
+      <w:proofErr w:type="spellStart"/>
+      <w:proofErr w:type="gramStart"/>
+      <w:r>
+        <w:rPr>
+          <w:rFonts w:asciiTheme="majorBidi" w:hAnsiTheme="majorBidi" w:cstheme="majorBidi"/>
+          <w:color w:val="24292E"/>
+          <w:sz w:val="24"/>
+          <w:szCs w:val="24"/>
+        </w:rPr>
+        <w:t>SingleObject.getInstance</w:t>
+      </w:r>
+      <w:proofErr w:type="spellEnd"/>
+      <w:r>
+        <w:rPr>
+          <w:rFonts w:asciiTheme="majorBidi" w:hAnsiTheme="majorBidi" w:cstheme="majorBidi"/>
+          <w:color w:val="24292E"/>
+          <w:sz w:val="24"/>
+          <w:szCs w:val="24"/>
+        </w:rPr>
+        <w:t>(</w:t>
+      </w:r>
+      <w:proofErr w:type="gramEnd"/>
+      <w:r>
+        <w:rPr>
+          <w:rFonts w:asciiTheme="majorBidi" w:hAnsiTheme="majorBidi" w:cstheme="majorBidi"/>
+          <w:color w:val="24292E"/>
+          <w:sz w:val="24"/>
+          <w:szCs w:val="24"/>
+        </w:rPr>
+        <w:t>);</w:t>
+      </w:r>
+    </w:p>
+    <w:p>
+      <w:pPr>
+        <w:rPr>
+          <w:rFonts w:asciiTheme="majorBidi" w:hAnsiTheme="majorBidi" w:cstheme="majorBidi"/>
+          <w:color w:val="24292E"/>
+          <w:sz w:val="24"/>
+          <w:szCs w:val="24"/>
+        </w:rPr>
+      </w:pPr>
+      <w:r>
+        <w:rPr>
+          <w:rFonts w:asciiTheme="majorBidi" w:hAnsiTheme="majorBidi" w:cstheme="majorBidi"/>
+          <w:color w:val="24292E"/>
+          <w:sz w:val="24"/>
+          <w:szCs w:val="24"/>
+        </w:rPr>
+        <w:t xml:space="preserve">      //show the message</w:t>
+      </w:r>
+    </w:p>
+    <w:p>
+      <w:pPr>
+        <w:rPr>
+          <w:rFonts w:asciiTheme="majorBidi" w:hAnsiTheme="majorBidi" w:cstheme="majorBidi"/>
+          <w:color w:val="24292E"/>
+          <w:sz w:val="24"/>
+          <w:szCs w:val="24"/>
+        </w:rPr>
+      </w:pPr>
+      <w:r>
+        <w:rPr>
+          <w:rFonts w:asciiTheme="majorBidi" w:hAnsiTheme="majorBidi" w:cstheme="majorBidi"/>
+          <w:color w:val="24292E"/>
+          <w:sz w:val="24"/>
+          <w:szCs w:val="24"/>
+        </w:rPr>
+        <w:t xml:space="preserve">      </w:t>
+      </w:r>
+      <w:proofErr w:type="spellStart"/>
+      <w:proofErr w:type="gramStart"/>
+      <w:r>
+        <w:rPr>
+          <w:rFonts w:asciiTheme="majorBidi" w:hAnsiTheme="majorBidi" w:cstheme="majorBidi"/>
+          <w:color w:val="24292E"/>
+          <w:sz w:val="24"/>
+          <w:szCs w:val="24"/>
+        </w:rPr>
+        <w:t>object.showMessage</w:t>
+      </w:r>
+      <w:proofErr w:type="spellEnd"/>
+      <w:r>
+        <w:rPr>
+          <w:rFonts w:asciiTheme="majorBidi" w:hAnsiTheme="majorBidi" w:cstheme="majorBidi"/>
+          <w:color w:val="24292E"/>
+          <w:sz w:val="24"/>
+          <w:szCs w:val="24"/>
+        </w:rPr>
+        <w:t>(</w:t>
+      </w:r>
+      <w:proofErr w:type="gramEnd"/>
+      <w:r>
+        <w:rPr>
+          <w:rFonts w:asciiTheme="majorBidi" w:hAnsiTheme="majorBidi" w:cstheme="majorBidi"/>
+          <w:color w:val="24292E"/>
+          <w:sz w:val="24"/>
+          <w:szCs w:val="24"/>
+        </w:rPr>
+        <w:t>);</w:t>
+      </w:r>
+    </w:p>
+    <w:p>
+      <w:pPr>
+        <w:rPr>
+          <w:rFonts w:asciiTheme="majorBidi" w:hAnsiTheme="majorBidi" w:cstheme="majorBidi"/>
+          <w:color w:val="24292E"/>
+          <w:sz w:val="24"/>
+          <w:szCs w:val="24"/>
+        </w:rPr>
+      </w:pPr>
+      <w:r>
+        <w:rPr>
+          <w:rFonts w:asciiTheme="majorBidi" w:hAnsiTheme="majorBidi" w:cstheme="majorBidi"/>
+          <w:color w:val="24292E"/>
+          <w:sz w:val="24"/>
+          <w:szCs w:val="24"/>
+        </w:rPr>
+        <w:t xml:space="preserve">   }</w:t>
+      </w:r>
+    </w:p>
+    <w:p>
+      <w:pPr>
+        <w:rPr>
+          <w:rFonts w:asciiTheme="majorBidi" w:hAnsiTheme="majorBidi" w:cstheme="majorBidi"/>
+          <w:color w:val="24292E"/>
+          <w:sz w:val="24"/>
+          <w:szCs w:val="24"/>
+        </w:rPr>
+      </w:pPr>
+      <w:r>
+        <w:rPr>
+          <w:rFonts w:asciiTheme="majorBidi" w:hAnsiTheme="majorBidi" w:cstheme="majorBidi"/>
+          <w:color w:val="24292E"/>
+          <w:sz w:val="24"/>
+          <w:szCs w:val="24"/>
+        </w:rPr>
+        <w:t>}</w:t>
+      </w:r>
+    </w:p>
+    <w:p>
+      <w:pPr>
+        <w:rPr>
+          <w:rFonts w:asciiTheme="majorBidi" w:hAnsiTheme="majorBidi" w:cstheme="majorBidi"/>
+          <w:color w:val="24292E"/>
+          <w:sz w:val="24"/>
+          <w:szCs w:val="24"/>
+        </w:rPr>
+      </w:pPr>
+    </w:p>
+    <w:p>
+      <w:pPr>
+        <w:rPr>
+          <w:rFonts w:asciiTheme="majorBidi" w:hAnsiTheme="majorBidi" w:cstheme="majorBidi"/>
+          <w:color w:val="24292E"/>
+          <w:sz w:val="24"/>
+          <w:szCs w:val="24"/>
+        </w:rPr>
+      </w:pPr>
+    </w:p>
+    <w:p>
+      <w:pPr>
+        <w:rPr>
+          <w:rFonts w:asciiTheme="majorBidi" w:hAnsiTheme="majorBidi" w:cstheme="majorBidi"/>
+          <w:color w:val="24292E"/>
+          <w:sz w:val="24"/>
+          <w:szCs w:val="24"/>
+        </w:rPr>
+      </w:pPr>
     </w:p>
     <w:sectPr>
       <w:pgSz w:w="12240" w:h="15840"/>

</xml_diff>

<commit_message>
Structural Patterns added in Design Patterns.
</commit_message>
<xml_diff>
--- a/Design Patterns.docx
+++ b/Design Patterns.docx
@@ -10331,179 +10331,49 @@
           <w:sz w:val="24"/>
           <w:szCs w:val="24"/>
         </w:rPr>
-        <w:t>S</w:t>
-      </w:r>
-      <w:r>
-        <w:rPr>
-          <w:rFonts w:asciiTheme="majorBidi" w:hAnsiTheme="majorBidi" w:cstheme="majorBidi"/>
-          <w:color w:val="24292E"/>
-          <w:sz w:val="24"/>
-          <w:szCs w:val="24"/>
-        </w:rPr>
-        <w:t>tructural patterns are mostly concerned with object composition or in other words how the entities can use each other.</w:t>
-      </w:r>
-      <w:r>
-        <w:rPr>
-          <w:rFonts w:asciiTheme="majorBidi" w:hAnsiTheme="majorBidi" w:cstheme="majorBidi"/>
-          <w:color w:val="24292E"/>
-          <w:sz w:val="24"/>
-          <w:szCs w:val="24"/>
-        </w:rPr>
-        <w:t xml:space="preserve"> </w:t>
-      </w:r>
-      <w:r>
-        <w:rPr>
-          <w:rFonts w:asciiTheme="majorBidi" w:hAnsiTheme="majorBidi" w:cstheme="majorBidi"/>
-          <w:color w:val="24292E"/>
-          <w:sz w:val="24"/>
-          <w:szCs w:val="24"/>
-        </w:rPr>
-        <w:t>Or yet another explanation would be, they help in answering "How to build a software component?"</w:t>
-      </w:r>
-    </w:p>
-    <w:p>
-      <w:pPr>
-        <w:rPr>
-          <w:rFonts w:asciiTheme="majorBidi" w:hAnsiTheme="majorBidi" w:cstheme="majorBidi"/>
-          <w:color w:val="24292E"/>
-          <w:sz w:val="24"/>
-          <w:szCs w:val="24"/>
-        </w:rPr>
-      </w:pPr>
-      <w:r>
-        <w:rPr>
-          <w:rFonts w:asciiTheme="majorBidi" w:hAnsiTheme="majorBidi" w:cstheme="majorBidi"/>
-          <w:color w:val="24292E"/>
-          <w:sz w:val="24"/>
-          <w:szCs w:val="24"/>
-        </w:rPr>
-        <w:t>In software engineering, structural design patterns are design patterns that ease the design by identifying a simple way</w:t>
-      </w:r>
-      <w:r>
-        <w:rPr>
-          <w:rFonts w:asciiTheme="majorBidi" w:hAnsiTheme="majorBidi" w:cstheme="majorBidi"/>
-          <w:color w:val="24292E"/>
-          <w:sz w:val="24"/>
-          <w:szCs w:val="24"/>
-        </w:rPr>
-        <w:t xml:space="preserve"> </w:t>
-      </w:r>
-      <w:r>
-        <w:rPr>
-          <w:rFonts w:asciiTheme="majorBidi" w:hAnsiTheme="majorBidi" w:cstheme="majorBidi"/>
-          <w:color w:val="24292E"/>
-          <w:sz w:val="24"/>
-          <w:szCs w:val="24"/>
-        </w:rPr>
-        <w:t>to realize relationships between entities.</w:t>
-      </w:r>
-      <w:r>
-        <w:rPr>
-          <w:rFonts w:asciiTheme="majorBidi" w:hAnsiTheme="majorBidi" w:cstheme="majorBidi"/>
-          <w:color w:val="24292E"/>
-          <w:sz w:val="24"/>
-          <w:szCs w:val="24"/>
-        </w:rPr>
-        <w:t xml:space="preserve"> Some examples: </w:t>
-      </w:r>
-      <w:r>
-        <w:rPr>
-          <w:rFonts w:asciiTheme="majorBidi" w:hAnsiTheme="majorBidi" w:cstheme="majorBidi"/>
-          <w:color w:val="24292E"/>
-          <w:sz w:val="24"/>
-          <w:szCs w:val="24"/>
-        </w:rPr>
-        <w:t>Adapter</w:t>
-      </w:r>
-      <w:r>
-        <w:rPr>
-          <w:rFonts w:asciiTheme="majorBidi" w:hAnsiTheme="majorBidi" w:cstheme="majorBidi"/>
-          <w:color w:val="24292E"/>
-          <w:sz w:val="24"/>
-          <w:szCs w:val="24"/>
-        </w:rPr>
-        <w:t xml:space="preserve">, </w:t>
-      </w:r>
-      <w:r>
-        <w:rPr>
-          <w:rFonts w:asciiTheme="majorBidi" w:hAnsiTheme="majorBidi" w:cstheme="majorBidi"/>
-          <w:color w:val="24292E"/>
-          <w:sz w:val="24"/>
-          <w:szCs w:val="24"/>
-        </w:rPr>
-        <w:t>Bridge</w:t>
-      </w:r>
-      <w:r>
-        <w:rPr>
-          <w:rFonts w:asciiTheme="majorBidi" w:hAnsiTheme="majorBidi" w:cstheme="majorBidi"/>
-          <w:color w:val="24292E"/>
-          <w:sz w:val="24"/>
-          <w:szCs w:val="24"/>
-        </w:rPr>
-        <w:t xml:space="preserve">, </w:t>
-      </w:r>
-      <w:r>
-        <w:rPr>
-          <w:rFonts w:asciiTheme="majorBidi" w:hAnsiTheme="majorBidi" w:cstheme="majorBidi"/>
-          <w:color w:val="24292E"/>
-          <w:sz w:val="24"/>
-          <w:szCs w:val="24"/>
-        </w:rPr>
-        <w:t>Composite</w:t>
-      </w:r>
-      <w:r>
-        <w:rPr>
-          <w:rFonts w:asciiTheme="majorBidi" w:hAnsiTheme="majorBidi" w:cstheme="majorBidi"/>
-          <w:color w:val="24292E"/>
-          <w:sz w:val="24"/>
-          <w:szCs w:val="24"/>
-        </w:rPr>
-        <w:t xml:space="preserve">, </w:t>
-      </w:r>
-      <w:r>
-        <w:rPr>
-          <w:rFonts w:asciiTheme="majorBidi" w:hAnsiTheme="majorBidi" w:cstheme="majorBidi"/>
-          <w:color w:val="24292E"/>
-          <w:sz w:val="24"/>
-          <w:szCs w:val="24"/>
-        </w:rPr>
-        <w:t>Decorator</w:t>
-      </w:r>
-      <w:r>
-        <w:rPr>
-          <w:rFonts w:asciiTheme="majorBidi" w:hAnsiTheme="majorBidi" w:cstheme="majorBidi"/>
-          <w:color w:val="24292E"/>
-          <w:sz w:val="24"/>
-          <w:szCs w:val="24"/>
-        </w:rPr>
-        <w:t xml:space="preserve">, Façade, </w:t>
-      </w:r>
-      <w:r>
-        <w:rPr>
-          <w:rFonts w:asciiTheme="majorBidi" w:hAnsiTheme="majorBidi" w:cstheme="majorBidi"/>
-          <w:color w:val="24292E"/>
-          <w:sz w:val="24"/>
-          <w:szCs w:val="24"/>
-        </w:rPr>
-        <w:t>Flyweight</w:t>
-      </w:r>
-      <w:r>
-        <w:rPr>
-          <w:rFonts w:asciiTheme="majorBidi" w:hAnsiTheme="majorBidi" w:cstheme="majorBidi"/>
-          <w:color w:val="24292E"/>
-          <w:sz w:val="24"/>
-          <w:szCs w:val="24"/>
-        </w:rPr>
-        <w:t xml:space="preserve">, </w:t>
-      </w:r>
-      <w:r>
-        <w:rPr>
-          <w:rFonts w:asciiTheme="majorBidi" w:hAnsiTheme="majorBidi" w:cstheme="majorBidi"/>
-          <w:color w:val="24292E"/>
-          <w:sz w:val="24"/>
-          <w:szCs w:val="24"/>
-        </w:rPr>
-        <w:t>Proxy</w:t>
+        <w:t>Structural patterns are mostly concerned with object composition or in other words how the entities can use each other. Or yet another explanation would be, they help in answering "How to build a software component?"</w:t>
+      </w:r>
+    </w:p>
+    <w:p>
+      <w:pPr>
+        <w:rPr>
+          <w:rFonts w:asciiTheme="majorBidi" w:hAnsiTheme="majorBidi" w:cstheme="majorBidi"/>
+          <w:color w:val="24292E"/>
+          <w:sz w:val="24"/>
+          <w:szCs w:val="24"/>
+        </w:rPr>
+      </w:pPr>
+      <w:r>
+        <w:rPr>
+          <w:rFonts w:asciiTheme="majorBidi" w:hAnsiTheme="majorBidi" w:cstheme="majorBidi"/>
+          <w:color w:val="24292E"/>
+          <w:sz w:val="24"/>
+          <w:szCs w:val="24"/>
+        </w:rPr>
+        <w:t>In software engineering, structural design patterns are design patterns that ease the design by identifying a simple way to realize relationships between entities. Some examples: Adapter, Bridge, Composite, Decorator, Façade, Flyweight, Proxy</w:t>
+      </w:r>
+    </w:p>
+    <w:p>
+      <w:pPr>
+        <w:rPr>
+          <w:rFonts w:asciiTheme="majorBidi" w:hAnsiTheme="majorBidi" w:cstheme="majorBidi"/>
+          <w:b/>
+          <w:bCs/>
+          <w:color w:val="24292E"/>
+          <w:sz w:val="24"/>
+          <w:szCs w:val="24"/>
+        </w:rPr>
+      </w:pPr>
+      <w:r>
+        <w:rPr>
+          <w:rFonts w:asciiTheme="majorBidi" w:hAnsiTheme="majorBidi" w:cstheme="majorBidi"/>
+          <w:b/>
+          <w:bCs/>
+          <w:color w:val="24292E"/>
+          <w:sz w:val="24"/>
+          <w:szCs w:val="24"/>
+        </w:rPr>
+        <w:br w:type="page"/>
       </w:r>
     </w:p>
     <w:p>
@@ -10530,6 +10400,7 @@
           <w:sz w:val="24"/>
           <w:szCs w:val="24"/>
         </w:rPr>
+        <w:lastRenderedPageBreak/>
         <w:t>Bridge</w:t>
       </w:r>
     </w:p>
@@ -10574,7 +10445,6 @@
           <w:sz w:val="20"/>
           <w:szCs w:val="20"/>
         </w:rPr>
-        <w:lastRenderedPageBreak/>
         <w:drawing>
           <wp:inline distT="0" distB="0" distL="0" distR="0">
             <wp:extent cx="4388200" cy="3180276"/>
@@ -10830,6 +10700,8 @@
                 <w:szCs w:val="15"/>
               </w:rPr>
             </w:pPr>
+            <w:bookmarkStart w:id="0" w:name="_GoBack"/>
+            <w:bookmarkEnd w:id="0"/>
           </w:p>
           <w:p>
             <w:pPr>
@@ -12997,44 +12869,18 @@
       <w:pPr>
         <w:rPr>
           <w:rFonts w:asciiTheme="majorBidi" w:hAnsiTheme="majorBidi" w:cstheme="majorBidi"/>
-          <w:color w:val="24292E"/>
-          <w:sz w:val="20"/>
-          <w:szCs w:val="20"/>
-        </w:rPr>
-      </w:pPr>
-    </w:p>
-    <w:p>
-      <w:pPr>
-        <w:rPr>
-          <w:rFonts w:asciiTheme="majorBidi" w:hAnsiTheme="majorBidi" w:cstheme="majorBidi"/>
-          <w:color w:val="24292E"/>
-          <w:sz w:val="24"/>
-          <w:szCs w:val="24"/>
-        </w:rPr>
-      </w:pPr>
-    </w:p>
-    <w:p>
-      <w:pPr>
-        <w:rPr>
-          <w:rFonts w:asciiTheme="majorBidi" w:hAnsiTheme="majorBidi" w:cstheme="majorBidi"/>
-          <w:color w:val="24292E"/>
-          <w:sz w:val="24"/>
-          <w:szCs w:val="24"/>
-        </w:rPr>
-      </w:pPr>
-    </w:p>
-    <w:p>
-      <w:pPr>
-        <w:rPr>
-          <w:rFonts w:asciiTheme="majorBidi" w:hAnsiTheme="majorBidi" w:cstheme="majorBidi"/>
-          <w:color w:val="24292E"/>
-          <w:sz w:val="24"/>
-          <w:szCs w:val="24"/>
-        </w:rPr>
-      </w:pPr>
-      <w:r>
-        <w:rPr>
-          <w:rFonts w:asciiTheme="majorBidi" w:hAnsiTheme="majorBidi" w:cstheme="majorBidi"/>
+          <w:b/>
+          <w:bCs/>
+          <w:color w:val="24292E"/>
+          <w:sz w:val="24"/>
+          <w:szCs w:val="24"/>
+        </w:rPr>
+      </w:pPr>
+      <w:r>
+        <w:rPr>
+          <w:rFonts w:asciiTheme="majorBidi" w:hAnsiTheme="majorBidi" w:cstheme="majorBidi"/>
+          <w:b/>
+          <w:bCs/>
           <w:color w:val="24292E"/>
           <w:sz w:val="24"/>
           <w:szCs w:val="24"/>
@@ -13065,6 +12911,20 @@
         </w:rPr>
         <w:t>Imagine you run a car service shop offering multiple services. Now how do you calculate the bill to be charged? You pick one service and dynamically keep adding to it the prices for the provided services till you get the final cost. Here each type of service is a decorator. Decorator pattern lets you dynamically change the behavior of an object at run time by wrapping them in an object of a decorator class.</w:t>
       </w:r>
+    </w:p>
+    <w:p>
+      <w:pPr>
+        <w:autoSpaceDE w:val="0"/>
+        <w:autoSpaceDN w:val="0"/>
+        <w:adjustRightInd w:val="0"/>
+        <w:spacing w:after="0" w:line="240" w:lineRule="auto"/>
+        <w:rPr>
+          <w:rFonts w:asciiTheme="majorBidi" w:hAnsiTheme="majorBidi" w:cstheme="majorBidi"/>
+          <w:color w:val="222529"/>
+          <w:sz w:val="24"/>
+          <w:szCs w:val="24"/>
+        </w:rPr>
+      </w:pPr>
     </w:p>
     <w:tbl>
       <w:tblPr>
@@ -16710,8 +16570,4587 @@
           <w:szCs w:val="24"/>
         </w:rPr>
       </w:pPr>
-      <w:bookmarkStart w:id="0" w:name="_GoBack"/>
-      <w:bookmarkEnd w:id="0"/>
+    </w:p>
+    <w:p>
+      <w:pPr>
+        <w:autoSpaceDE w:val="0"/>
+        <w:autoSpaceDN w:val="0"/>
+        <w:adjustRightInd w:val="0"/>
+        <w:spacing w:after="0" w:line="240" w:lineRule="auto"/>
+        <w:rPr>
+          <w:rFonts w:asciiTheme="majorBidi" w:hAnsiTheme="majorBidi" w:cstheme="majorBidi"/>
+          <w:color w:val="24292E"/>
+          <w:sz w:val="24"/>
+          <w:szCs w:val="24"/>
+        </w:rPr>
+      </w:pPr>
+    </w:p>
+    <w:p>
+      <w:pPr>
+        <w:autoSpaceDE w:val="0"/>
+        <w:autoSpaceDN w:val="0"/>
+        <w:adjustRightInd w:val="0"/>
+        <w:spacing w:after="0" w:line="240" w:lineRule="auto"/>
+        <w:rPr>
+          <w:rFonts w:asciiTheme="majorBidi" w:hAnsiTheme="majorBidi" w:cstheme="majorBidi"/>
+          <w:b/>
+          <w:bCs/>
+          <w:color w:val="24292E"/>
+          <w:sz w:val="24"/>
+          <w:szCs w:val="24"/>
+        </w:rPr>
+      </w:pPr>
+      <w:r>
+        <w:rPr>
+          <w:rFonts w:asciiTheme="majorBidi" w:hAnsiTheme="majorBidi" w:cstheme="majorBidi"/>
+          <w:b/>
+          <w:bCs/>
+          <w:color w:val="24292E"/>
+          <w:sz w:val="24"/>
+          <w:szCs w:val="24"/>
+        </w:rPr>
+        <w:t>Facade</w:t>
+      </w:r>
+    </w:p>
+    <w:p>
+      <w:pPr>
+        <w:autoSpaceDE w:val="0"/>
+        <w:autoSpaceDN w:val="0"/>
+        <w:adjustRightInd w:val="0"/>
+        <w:spacing w:after="0" w:line="240" w:lineRule="auto"/>
+        <w:rPr>
+          <w:rFonts w:asciiTheme="majorBidi" w:hAnsiTheme="majorBidi" w:cstheme="majorBidi"/>
+          <w:color w:val="222529"/>
+          <w:sz w:val="24"/>
+          <w:szCs w:val="24"/>
+        </w:rPr>
+      </w:pPr>
+      <w:r>
+        <w:rPr>
+          <w:rFonts w:asciiTheme="majorBidi" w:hAnsiTheme="majorBidi" w:cstheme="majorBidi"/>
+          <w:color w:val="24292E"/>
+          <w:sz w:val="24"/>
+          <w:szCs w:val="24"/>
+        </w:rPr>
+        <w:t>Real world example</w:t>
+      </w:r>
+      <w:r>
+        <w:rPr>
+          <w:rFonts w:asciiTheme="majorBidi" w:hAnsiTheme="majorBidi" w:cstheme="majorBidi"/>
+          <w:color w:val="24292E"/>
+          <w:sz w:val="24"/>
+          <w:szCs w:val="24"/>
+        </w:rPr>
+        <w:t xml:space="preserve">: </w:t>
+      </w:r>
+      <w:r>
+        <w:rPr>
+          <w:rFonts w:asciiTheme="majorBidi" w:hAnsiTheme="majorBidi" w:cstheme="majorBidi"/>
+          <w:color w:val="222529"/>
+          <w:sz w:val="24"/>
+          <w:szCs w:val="24"/>
+        </w:rPr>
+        <w:t>How do you turn on the computer? "Hit the power button" you say! That is what you believe because you are using a</w:t>
+      </w:r>
+      <w:r>
+        <w:rPr>
+          <w:rFonts w:asciiTheme="majorBidi" w:hAnsiTheme="majorBidi" w:cstheme="majorBidi"/>
+          <w:color w:val="222529"/>
+          <w:sz w:val="24"/>
+          <w:szCs w:val="24"/>
+        </w:rPr>
+        <w:t xml:space="preserve"> </w:t>
+      </w:r>
+      <w:r>
+        <w:rPr>
+          <w:rFonts w:asciiTheme="majorBidi" w:hAnsiTheme="majorBidi" w:cstheme="majorBidi"/>
+          <w:color w:val="222529"/>
+          <w:sz w:val="24"/>
+          <w:szCs w:val="24"/>
+        </w:rPr>
+        <w:t>simple interface that computer provides on the outside, internally it has to do a lot of stuff to make it happen. This</w:t>
+      </w:r>
+      <w:r>
+        <w:rPr>
+          <w:rFonts w:asciiTheme="majorBidi" w:hAnsiTheme="majorBidi" w:cstheme="majorBidi"/>
+          <w:color w:val="222529"/>
+          <w:sz w:val="24"/>
+          <w:szCs w:val="24"/>
+        </w:rPr>
+        <w:t xml:space="preserve"> </w:t>
+      </w:r>
+      <w:r>
+        <w:rPr>
+          <w:rFonts w:asciiTheme="majorBidi" w:hAnsiTheme="majorBidi" w:cstheme="majorBidi"/>
+          <w:color w:val="222529"/>
+          <w:sz w:val="24"/>
+          <w:szCs w:val="24"/>
+        </w:rPr>
+        <w:t>simple interface to the complex subsystem is a facade.</w:t>
+      </w:r>
+      <w:r>
+        <w:rPr>
+          <w:rFonts w:asciiTheme="majorBidi" w:hAnsiTheme="majorBidi" w:cstheme="majorBidi"/>
+          <w:color w:val="222529"/>
+          <w:sz w:val="24"/>
+          <w:szCs w:val="24"/>
+        </w:rPr>
+        <w:t xml:space="preserve"> </w:t>
+      </w:r>
+      <w:r>
+        <w:rPr>
+          <w:rFonts w:asciiTheme="majorBidi" w:hAnsiTheme="majorBidi" w:cstheme="majorBidi"/>
+          <w:color w:val="24292E"/>
+          <w:sz w:val="24"/>
+          <w:szCs w:val="24"/>
+        </w:rPr>
+        <w:t>In plain words</w:t>
+      </w:r>
+      <w:r>
+        <w:rPr>
+          <w:rFonts w:asciiTheme="majorBidi" w:hAnsiTheme="majorBidi" w:cstheme="majorBidi"/>
+          <w:color w:val="24292E"/>
+          <w:sz w:val="24"/>
+          <w:szCs w:val="24"/>
+        </w:rPr>
+        <w:t xml:space="preserve">: </w:t>
+      </w:r>
+      <w:r>
+        <w:rPr>
+          <w:rFonts w:asciiTheme="majorBidi" w:hAnsiTheme="majorBidi" w:cstheme="majorBidi"/>
+          <w:color w:val="222529"/>
+          <w:sz w:val="24"/>
+          <w:szCs w:val="24"/>
+        </w:rPr>
+        <w:t>Facade pattern provides a simplified interface to a complex subsystem.</w:t>
+      </w:r>
+    </w:p>
+    <w:p>
+      <w:pPr>
+        <w:autoSpaceDE w:val="0"/>
+        <w:autoSpaceDN w:val="0"/>
+        <w:adjustRightInd w:val="0"/>
+        <w:spacing w:after="0" w:line="240" w:lineRule="auto"/>
+        <w:rPr>
+          <w:rFonts w:ascii="Segoe UI" w:hAnsi="Segoe UI" w:cs="Segoe UI"/>
+          <w:color w:val="222529"/>
+          <w:sz w:val="17"/>
+          <w:szCs w:val="17"/>
+        </w:rPr>
+      </w:pPr>
+    </w:p>
+    <w:tbl>
+      <w:tblPr>
+        <w:tblStyle w:val="TableGrid"/>
+        <w:tblW w:w="0" w:type="auto"/>
+        <w:tblLook w:val="04A0" w:firstRow="1" w:lastRow="0" w:firstColumn="1" w:lastColumn="0" w:noHBand="0" w:noVBand="1"/>
+      </w:tblPr>
+      <w:tblGrid>
+        <w:gridCol w:w="3333"/>
+        <w:gridCol w:w="3409"/>
+        <w:gridCol w:w="2608"/>
+      </w:tblGrid>
+      <w:tr>
+        <w:tc>
+          <w:tcPr>
+            <w:tcW w:w="3333" w:type="dxa"/>
+          </w:tcPr>
+          <w:p>
+            <w:pPr>
+              <w:autoSpaceDE w:val="0"/>
+              <w:autoSpaceDN w:val="0"/>
+              <w:adjustRightInd w:val="0"/>
+              <w:rPr>
+                <w:rFonts w:ascii="Consolas" w:hAnsi="Consolas" w:cs="Consolas"/>
+                <w:color w:val="3E256D"/>
+                <w:sz w:val="15"/>
+                <w:szCs w:val="15"/>
+              </w:rPr>
+            </w:pPr>
+            <w:r>
+              <w:rPr>
+                <w:rFonts w:ascii="Consolas" w:hAnsi="Consolas" w:cs="Consolas"/>
+                <w:color w:val="D83A49"/>
+                <w:sz w:val="15"/>
+                <w:szCs w:val="15"/>
+              </w:rPr>
+              <w:t xml:space="preserve">class </w:t>
+            </w:r>
+            <w:r>
+              <w:rPr>
+                <w:rFonts w:ascii="Consolas" w:hAnsi="Consolas" w:cs="Consolas"/>
+                <w:color w:val="3E256D"/>
+                <w:sz w:val="15"/>
+                <w:szCs w:val="15"/>
+              </w:rPr>
+              <w:t>Computer</w:t>
+            </w:r>
+          </w:p>
+          <w:p>
+            <w:pPr>
+              <w:autoSpaceDE w:val="0"/>
+              <w:autoSpaceDN w:val="0"/>
+              <w:adjustRightInd w:val="0"/>
+              <w:rPr>
+                <w:rFonts w:ascii="Consolas" w:hAnsi="Consolas" w:cs="Consolas"/>
+                <w:color w:val="24292E"/>
+                <w:sz w:val="15"/>
+                <w:szCs w:val="15"/>
+              </w:rPr>
+            </w:pPr>
+            <w:r>
+              <w:rPr>
+                <w:rFonts w:ascii="Consolas" w:hAnsi="Consolas" w:cs="Consolas"/>
+                <w:color w:val="24292E"/>
+                <w:sz w:val="15"/>
+                <w:szCs w:val="15"/>
+              </w:rPr>
+              <w:t>{</w:t>
+            </w:r>
+          </w:p>
+          <w:p>
+            <w:pPr>
+              <w:autoSpaceDE w:val="0"/>
+              <w:autoSpaceDN w:val="0"/>
+              <w:adjustRightInd w:val="0"/>
+              <w:rPr>
+                <w:rFonts w:ascii="Consolas" w:hAnsi="Consolas" w:cs="Consolas"/>
+                <w:color w:val="24292E"/>
+                <w:sz w:val="15"/>
+                <w:szCs w:val="15"/>
+              </w:rPr>
+            </w:pPr>
+            <w:r>
+              <w:rPr>
+                <w:rFonts w:ascii="Consolas" w:hAnsi="Consolas" w:cs="Consolas"/>
+                <w:color w:val="D83A49"/>
+                <w:sz w:val="15"/>
+                <w:szCs w:val="15"/>
+              </w:rPr>
+              <w:t xml:space="preserve">public function </w:t>
+            </w:r>
+            <w:proofErr w:type="spellStart"/>
+            <w:r>
+              <w:rPr>
+                <w:rFonts w:ascii="Consolas" w:hAnsi="Consolas" w:cs="Consolas"/>
+                <w:color w:val="3E256D"/>
+                <w:sz w:val="15"/>
+                <w:szCs w:val="15"/>
+              </w:rPr>
+              <w:t>getElectricShock</w:t>
+            </w:r>
+            <w:proofErr w:type="spellEnd"/>
+            <w:r>
+              <w:rPr>
+                <w:rFonts w:ascii="Consolas" w:hAnsi="Consolas" w:cs="Consolas"/>
+                <w:color w:val="24292E"/>
+                <w:sz w:val="15"/>
+                <w:szCs w:val="15"/>
+              </w:rPr>
+              <w:t>()</w:t>
+            </w:r>
+          </w:p>
+          <w:p>
+            <w:pPr>
+              <w:autoSpaceDE w:val="0"/>
+              <w:autoSpaceDN w:val="0"/>
+              <w:adjustRightInd w:val="0"/>
+              <w:rPr>
+                <w:rFonts w:ascii="Consolas" w:hAnsi="Consolas" w:cs="Consolas"/>
+                <w:color w:val="24292E"/>
+                <w:sz w:val="15"/>
+                <w:szCs w:val="15"/>
+              </w:rPr>
+            </w:pPr>
+            <w:r>
+              <w:rPr>
+                <w:rFonts w:ascii="Consolas" w:hAnsi="Consolas" w:cs="Consolas"/>
+                <w:color w:val="24292E"/>
+                <w:sz w:val="15"/>
+                <w:szCs w:val="15"/>
+              </w:rPr>
+              <w:t>{</w:t>
+            </w:r>
+          </w:p>
+          <w:p>
+            <w:pPr>
+              <w:autoSpaceDE w:val="0"/>
+              <w:autoSpaceDN w:val="0"/>
+              <w:adjustRightInd w:val="0"/>
+              <w:rPr>
+                <w:rFonts w:ascii="Consolas" w:hAnsi="Consolas" w:cs="Consolas"/>
+                <w:color w:val="24292E"/>
+                <w:sz w:val="15"/>
+                <w:szCs w:val="15"/>
+              </w:rPr>
+            </w:pPr>
+            <w:proofErr w:type="gramStart"/>
+            <w:r>
+              <w:rPr>
+                <w:rFonts w:ascii="Consolas" w:hAnsi="Consolas" w:cs="Consolas"/>
+                <w:color w:val="005CC6"/>
+                <w:sz w:val="15"/>
+                <w:szCs w:val="15"/>
+              </w:rPr>
+              <w:t>echo</w:t>
+            </w:r>
+            <w:proofErr w:type="gramEnd"/>
+            <w:r>
+              <w:rPr>
+                <w:rFonts w:ascii="Consolas" w:hAnsi="Consolas" w:cs="Consolas"/>
+                <w:color w:val="005CC6"/>
+                <w:sz w:val="15"/>
+                <w:szCs w:val="15"/>
+              </w:rPr>
+              <w:t xml:space="preserve"> </w:t>
+            </w:r>
+            <w:r>
+              <w:rPr>
+                <w:rFonts w:ascii="Consolas" w:hAnsi="Consolas" w:cs="Consolas"/>
+                <w:color w:val="032F62"/>
+                <w:sz w:val="15"/>
+                <w:szCs w:val="15"/>
+              </w:rPr>
+              <w:t>"Ouch!"</w:t>
+            </w:r>
+            <w:r>
+              <w:rPr>
+                <w:rFonts w:ascii="Consolas" w:hAnsi="Consolas" w:cs="Consolas"/>
+                <w:color w:val="24292E"/>
+                <w:sz w:val="15"/>
+                <w:szCs w:val="15"/>
+              </w:rPr>
+              <w:t>;</w:t>
+            </w:r>
+          </w:p>
+          <w:p>
+            <w:pPr>
+              <w:autoSpaceDE w:val="0"/>
+              <w:autoSpaceDN w:val="0"/>
+              <w:adjustRightInd w:val="0"/>
+              <w:rPr>
+                <w:rFonts w:ascii="Consolas" w:hAnsi="Consolas" w:cs="Consolas"/>
+                <w:color w:val="24292E"/>
+                <w:sz w:val="15"/>
+                <w:szCs w:val="15"/>
+              </w:rPr>
+            </w:pPr>
+            <w:r>
+              <w:rPr>
+                <w:rFonts w:ascii="Consolas" w:hAnsi="Consolas" w:cs="Consolas"/>
+                <w:color w:val="24292E"/>
+                <w:sz w:val="15"/>
+                <w:szCs w:val="15"/>
+              </w:rPr>
+              <w:t>}</w:t>
+            </w:r>
+          </w:p>
+          <w:p>
+            <w:pPr>
+              <w:autoSpaceDE w:val="0"/>
+              <w:autoSpaceDN w:val="0"/>
+              <w:adjustRightInd w:val="0"/>
+              <w:rPr>
+                <w:rFonts w:ascii="Consolas" w:hAnsi="Consolas" w:cs="Consolas"/>
+                <w:color w:val="24292E"/>
+                <w:sz w:val="15"/>
+                <w:szCs w:val="15"/>
+              </w:rPr>
+            </w:pPr>
+            <w:r>
+              <w:rPr>
+                <w:rFonts w:ascii="Consolas" w:hAnsi="Consolas" w:cs="Consolas"/>
+                <w:color w:val="D83A49"/>
+                <w:sz w:val="15"/>
+                <w:szCs w:val="15"/>
+              </w:rPr>
+              <w:t xml:space="preserve">public function </w:t>
+            </w:r>
+            <w:proofErr w:type="spellStart"/>
+            <w:r>
+              <w:rPr>
+                <w:rFonts w:ascii="Consolas" w:hAnsi="Consolas" w:cs="Consolas"/>
+                <w:color w:val="3E256D"/>
+                <w:sz w:val="15"/>
+                <w:szCs w:val="15"/>
+              </w:rPr>
+              <w:t>makeSound</w:t>
+            </w:r>
+            <w:proofErr w:type="spellEnd"/>
+            <w:r>
+              <w:rPr>
+                <w:rFonts w:ascii="Consolas" w:hAnsi="Consolas" w:cs="Consolas"/>
+                <w:color w:val="24292E"/>
+                <w:sz w:val="15"/>
+                <w:szCs w:val="15"/>
+              </w:rPr>
+              <w:t>()</w:t>
+            </w:r>
+          </w:p>
+          <w:p>
+            <w:pPr>
+              <w:autoSpaceDE w:val="0"/>
+              <w:autoSpaceDN w:val="0"/>
+              <w:adjustRightInd w:val="0"/>
+              <w:rPr>
+                <w:rFonts w:ascii="Consolas" w:hAnsi="Consolas" w:cs="Consolas"/>
+                <w:color w:val="24292E"/>
+                <w:sz w:val="15"/>
+                <w:szCs w:val="15"/>
+              </w:rPr>
+            </w:pPr>
+            <w:r>
+              <w:rPr>
+                <w:rFonts w:ascii="Consolas" w:hAnsi="Consolas" w:cs="Consolas"/>
+                <w:color w:val="24292E"/>
+                <w:sz w:val="15"/>
+                <w:szCs w:val="15"/>
+              </w:rPr>
+              <w:t>{</w:t>
+            </w:r>
+          </w:p>
+          <w:p>
+            <w:pPr>
+              <w:autoSpaceDE w:val="0"/>
+              <w:autoSpaceDN w:val="0"/>
+              <w:adjustRightInd w:val="0"/>
+              <w:rPr>
+                <w:rFonts w:ascii="Consolas" w:hAnsi="Consolas" w:cs="Consolas"/>
+                <w:color w:val="24292E"/>
+                <w:sz w:val="15"/>
+                <w:szCs w:val="15"/>
+              </w:rPr>
+            </w:pPr>
+            <w:proofErr w:type="gramStart"/>
+            <w:r>
+              <w:rPr>
+                <w:rFonts w:ascii="Consolas" w:hAnsi="Consolas" w:cs="Consolas"/>
+                <w:color w:val="005CC6"/>
+                <w:sz w:val="15"/>
+                <w:szCs w:val="15"/>
+              </w:rPr>
+              <w:t>echo</w:t>
+            </w:r>
+            <w:proofErr w:type="gramEnd"/>
+            <w:r>
+              <w:rPr>
+                <w:rFonts w:ascii="Consolas" w:hAnsi="Consolas" w:cs="Consolas"/>
+                <w:color w:val="005CC6"/>
+                <w:sz w:val="15"/>
+                <w:szCs w:val="15"/>
+              </w:rPr>
+              <w:t xml:space="preserve"> </w:t>
+            </w:r>
+            <w:r>
+              <w:rPr>
+                <w:rFonts w:ascii="Consolas" w:hAnsi="Consolas" w:cs="Consolas"/>
+                <w:color w:val="032F62"/>
+                <w:sz w:val="15"/>
+                <w:szCs w:val="15"/>
+              </w:rPr>
+              <w:t xml:space="preserve">"Beep </w:t>
+            </w:r>
+            <w:proofErr w:type="spellStart"/>
+            <w:r>
+              <w:rPr>
+                <w:rFonts w:ascii="Consolas" w:hAnsi="Consolas" w:cs="Consolas"/>
+                <w:color w:val="032F62"/>
+                <w:sz w:val="15"/>
+                <w:szCs w:val="15"/>
+              </w:rPr>
+              <w:t>beep</w:t>
+            </w:r>
+            <w:proofErr w:type="spellEnd"/>
+            <w:r>
+              <w:rPr>
+                <w:rFonts w:ascii="Consolas" w:hAnsi="Consolas" w:cs="Consolas"/>
+                <w:color w:val="032F62"/>
+                <w:sz w:val="15"/>
+                <w:szCs w:val="15"/>
+              </w:rPr>
+              <w:t>!"</w:t>
+            </w:r>
+            <w:r>
+              <w:rPr>
+                <w:rFonts w:ascii="Consolas" w:hAnsi="Consolas" w:cs="Consolas"/>
+                <w:color w:val="24292E"/>
+                <w:sz w:val="15"/>
+                <w:szCs w:val="15"/>
+              </w:rPr>
+              <w:t>;</w:t>
+            </w:r>
+          </w:p>
+          <w:p>
+            <w:pPr>
+              <w:autoSpaceDE w:val="0"/>
+              <w:autoSpaceDN w:val="0"/>
+              <w:adjustRightInd w:val="0"/>
+              <w:rPr>
+                <w:rFonts w:ascii="Consolas" w:hAnsi="Consolas" w:cs="Consolas"/>
+                <w:color w:val="24292E"/>
+                <w:sz w:val="15"/>
+                <w:szCs w:val="15"/>
+              </w:rPr>
+            </w:pPr>
+            <w:r>
+              <w:rPr>
+                <w:rFonts w:ascii="Consolas" w:hAnsi="Consolas" w:cs="Consolas"/>
+                <w:color w:val="24292E"/>
+                <w:sz w:val="15"/>
+                <w:szCs w:val="15"/>
+              </w:rPr>
+              <w:t>}</w:t>
+            </w:r>
+          </w:p>
+          <w:p>
+            <w:pPr>
+              <w:autoSpaceDE w:val="0"/>
+              <w:autoSpaceDN w:val="0"/>
+              <w:adjustRightInd w:val="0"/>
+              <w:rPr>
+                <w:rFonts w:ascii="Consolas" w:hAnsi="Consolas" w:cs="Consolas"/>
+                <w:color w:val="24292E"/>
+                <w:sz w:val="15"/>
+                <w:szCs w:val="15"/>
+              </w:rPr>
+            </w:pPr>
+            <w:r>
+              <w:rPr>
+                <w:rFonts w:ascii="Consolas" w:hAnsi="Consolas" w:cs="Consolas"/>
+                <w:color w:val="D83A49"/>
+                <w:sz w:val="15"/>
+                <w:szCs w:val="15"/>
+              </w:rPr>
+              <w:t xml:space="preserve">public function </w:t>
+            </w:r>
+            <w:proofErr w:type="spellStart"/>
+            <w:r>
+              <w:rPr>
+                <w:rFonts w:ascii="Consolas" w:hAnsi="Consolas" w:cs="Consolas"/>
+                <w:color w:val="3E256D"/>
+                <w:sz w:val="15"/>
+                <w:szCs w:val="15"/>
+              </w:rPr>
+              <w:t>showLoadingScreen</w:t>
+            </w:r>
+            <w:proofErr w:type="spellEnd"/>
+            <w:r>
+              <w:rPr>
+                <w:rFonts w:ascii="Consolas" w:hAnsi="Consolas" w:cs="Consolas"/>
+                <w:color w:val="24292E"/>
+                <w:sz w:val="15"/>
+                <w:szCs w:val="15"/>
+              </w:rPr>
+              <w:t>()</w:t>
+            </w:r>
+          </w:p>
+          <w:p>
+            <w:pPr>
+              <w:autoSpaceDE w:val="0"/>
+              <w:autoSpaceDN w:val="0"/>
+              <w:adjustRightInd w:val="0"/>
+              <w:rPr>
+                <w:rFonts w:ascii="Consolas" w:hAnsi="Consolas" w:cs="Consolas"/>
+                <w:color w:val="24292E"/>
+                <w:sz w:val="15"/>
+                <w:szCs w:val="15"/>
+              </w:rPr>
+            </w:pPr>
+            <w:r>
+              <w:rPr>
+                <w:rFonts w:ascii="Consolas" w:hAnsi="Consolas" w:cs="Consolas"/>
+                <w:color w:val="24292E"/>
+                <w:sz w:val="15"/>
+                <w:szCs w:val="15"/>
+              </w:rPr>
+              <w:t>{</w:t>
+            </w:r>
+          </w:p>
+          <w:p>
+            <w:pPr>
+              <w:autoSpaceDE w:val="0"/>
+              <w:autoSpaceDN w:val="0"/>
+              <w:adjustRightInd w:val="0"/>
+              <w:rPr>
+                <w:rFonts w:ascii="Consolas" w:hAnsi="Consolas" w:cs="Consolas"/>
+                <w:color w:val="24292E"/>
+                <w:sz w:val="15"/>
+                <w:szCs w:val="15"/>
+              </w:rPr>
+            </w:pPr>
+            <w:proofErr w:type="gramStart"/>
+            <w:r>
+              <w:rPr>
+                <w:rFonts w:ascii="Consolas" w:hAnsi="Consolas" w:cs="Consolas"/>
+                <w:color w:val="005CC6"/>
+                <w:sz w:val="15"/>
+                <w:szCs w:val="15"/>
+              </w:rPr>
+              <w:t>echo</w:t>
+            </w:r>
+            <w:proofErr w:type="gramEnd"/>
+            <w:r>
+              <w:rPr>
+                <w:rFonts w:ascii="Consolas" w:hAnsi="Consolas" w:cs="Consolas"/>
+                <w:color w:val="005CC6"/>
+                <w:sz w:val="15"/>
+                <w:szCs w:val="15"/>
+              </w:rPr>
+              <w:t xml:space="preserve"> </w:t>
+            </w:r>
+            <w:r>
+              <w:rPr>
+                <w:rFonts w:ascii="Consolas" w:hAnsi="Consolas" w:cs="Consolas"/>
+                <w:color w:val="032F62"/>
+                <w:sz w:val="15"/>
+                <w:szCs w:val="15"/>
+              </w:rPr>
+              <w:t>"Loading.."</w:t>
+            </w:r>
+            <w:r>
+              <w:rPr>
+                <w:rFonts w:ascii="Consolas" w:hAnsi="Consolas" w:cs="Consolas"/>
+                <w:color w:val="24292E"/>
+                <w:sz w:val="15"/>
+                <w:szCs w:val="15"/>
+              </w:rPr>
+              <w:t>;</w:t>
+            </w:r>
+          </w:p>
+          <w:p>
+            <w:pPr>
+              <w:autoSpaceDE w:val="0"/>
+              <w:autoSpaceDN w:val="0"/>
+              <w:adjustRightInd w:val="0"/>
+              <w:rPr>
+                <w:rFonts w:ascii="Consolas" w:hAnsi="Consolas" w:cs="Consolas"/>
+                <w:color w:val="24292E"/>
+                <w:sz w:val="15"/>
+                <w:szCs w:val="15"/>
+              </w:rPr>
+            </w:pPr>
+            <w:r>
+              <w:rPr>
+                <w:rFonts w:ascii="Consolas" w:hAnsi="Consolas" w:cs="Consolas"/>
+                <w:color w:val="24292E"/>
+                <w:sz w:val="15"/>
+                <w:szCs w:val="15"/>
+              </w:rPr>
+              <w:t>}</w:t>
+            </w:r>
+          </w:p>
+          <w:p>
+            <w:pPr>
+              <w:autoSpaceDE w:val="0"/>
+              <w:autoSpaceDN w:val="0"/>
+              <w:adjustRightInd w:val="0"/>
+              <w:rPr>
+                <w:rFonts w:ascii="Consolas" w:hAnsi="Consolas" w:cs="Consolas"/>
+                <w:color w:val="24292E"/>
+                <w:sz w:val="15"/>
+                <w:szCs w:val="15"/>
+              </w:rPr>
+            </w:pPr>
+            <w:r>
+              <w:rPr>
+                <w:rFonts w:ascii="Consolas" w:hAnsi="Consolas" w:cs="Consolas"/>
+                <w:color w:val="D83A49"/>
+                <w:sz w:val="15"/>
+                <w:szCs w:val="15"/>
+              </w:rPr>
+              <w:t xml:space="preserve">public function </w:t>
+            </w:r>
+            <w:r>
+              <w:rPr>
+                <w:rFonts w:ascii="Consolas" w:hAnsi="Consolas" w:cs="Consolas"/>
+                <w:color w:val="3E256D"/>
+                <w:sz w:val="15"/>
+                <w:szCs w:val="15"/>
+              </w:rPr>
+              <w:t>bam</w:t>
+            </w:r>
+            <w:r>
+              <w:rPr>
+                <w:rFonts w:ascii="Consolas" w:hAnsi="Consolas" w:cs="Consolas"/>
+                <w:color w:val="24292E"/>
+                <w:sz w:val="15"/>
+                <w:szCs w:val="15"/>
+              </w:rPr>
+              <w:t>()</w:t>
+            </w:r>
+          </w:p>
+          <w:p>
+            <w:pPr>
+              <w:autoSpaceDE w:val="0"/>
+              <w:autoSpaceDN w:val="0"/>
+              <w:adjustRightInd w:val="0"/>
+              <w:rPr>
+                <w:rFonts w:ascii="Consolas" w:hAnsi="Consolas" w:cs="Consolas"/>
+                <w:color w:val="24292E"/>
+                <w:sz w:val="15"/>
+                <w:szCs w:val="15"/>
+              </w:rPr>
+            </w:pPr>
+            <w:r>
+              <w:rPr>
+                <w:rFonts w:ascii="Consolas" w:hAnsi="Consolas" w:cs="Consolas"/>
+                <w:color w:val="24292E"/>
+                <w:sz w:val="15"/>
+                <w:szCs w:val="15"/>
+              </w:rPr>
+              <w:t>{</w:t>
+            </w:r>
+          </w:p>
+          <w:p>
+            <w:pPr>
+              <w:autoSpaceDE w:val="0"/>
+              <w:autoSpaceDN w:val="0"/>
+              <w:adjustRightInd w:val="0"/>
+              <w:rPr>
+                <w:rFonts w:ascii="Consolas" w:hAnsi="Consolas" w:cs="Consolas"/>
+                <w:color w:val="24292E"/>
+                <w:sz w:val="15"/>
+                <w:szCs w:val="15"/>
+              </w:rPr>
+            </w:pPr>
+            <w:proofErr w:type="gramStart"/>
+            <w:r>
+              <w:rPr>
+                <w:rFonts w:ascii="Consolas" w:hAnsi="Consolas" w:cs="Consolas"/>
+                <w:color w:val="005CC6"/>
+                <w:sz w:val="15"/>
+                <w:szCs w:val="15"/>
+              </w:rPr>
+              <w:t>echo</w:t>
+            </w:r>
+            <w:proofErr w:type="gramEnd"/>
+            <w:r>
+              <w:rPr>
+                <w:rFonts w:ascii="Consolas" w:hAnsi="Consolas" w:cs="Consolas"/>
+                <w:color w:val="005CC6"/>
+                <w:sz w:val="15"/>
+                <w:szCs w:val="15"/>
+              </w:rPr>
+              <w:t xml:space="preserve"> </w:t>
+            </w:r>
+            <w:r>
+              <w:rPr>
+                <w:rFonts w:ascii="Consolas" w:hAnsi="Consolas" w:cs="Consolas"/>
+                <w:color w:val="032F62"/>
+                <w:sz w:val="15"/>
+                <w:szCs w:val="15"/>
+              </w:rPr>
+              <w:t>"Ready to be used!"</w:t>
+            </w:r>
+            <w:r>
+              <w:rPr>
+                <w:rFonts w:ascii="Consolas" w:hAnsi="Consolas" w:cs="Consolas"/>
+                <w:color w:val="24292E"/>
+                <w:sz w:val="15"/>
+                <w:szCs w:val="15"/>
+              </w:rPr>
+              <w:t>;</w:t>
+            </w:r>
+          </w:p>
+          <w:p>
+            <w:pPr>
+              <w:autoSpaceDE w:val="0"/>
+              <w:autoSpaceDN w:val="0"/>
+              <w:adjustRightInd w:val="0"/>
+              <w:rPr>
+                <w:rFonts w:ascii="Consolas" w:hAnsi="Consolas" w:cs="Consolas"/>
+                <w:color w:val="24292E"/>
+                <w:sz w:val="15"/>
+                <w:szCs w:val="15"/>
+              </w:rPr>
+            </w:pPr>
+            <w:r>
+              <w:rPr>
+                <w:rFonts w:ascii="Consolas" w:hAnsi="Consolas" w:cs="Consolas"/>
+                <w:color w:val="24292E"/>
+                <w:sz w:val="15"/>
+                <w:szCs w:val="15"/>
+              </w:rPr>
+              <w:t>}</w:t>
+            </w:r>
+          </w:p>
+          <w:p>
+            <w:pPr>
+              <w:autoSpaceDE w:val="0"/>
+              <w:autoSpaceDN w:val="0"/>
+              <w:adjustRightInd w:val="0"/>
+              <w:rPr>
+                <w:rFonts w:ascii="Consolas" w:hAnsi="Consolas" w:cs="Consolas"/>
+                <w:color w:val="24292E"/>
+                <w:sz w:val="15"/>
+                <w:szCs w:val="15"/>
+              </w:rPr>
+            </w:pPr>
+            <w:r>
+              <w:rPr>
+                <w:rFonts w:ascii="Consolas" w:hAnsi="Consolas" w:cs="Consolas"/>
+                <w:color w:val="D83A49"/>
+                <w:sz w:val="15"/>
+                <w:szCs w:val="15"/>
+              </w:rPr>
+              <w:t xml:space="preserve">public function </w:t>
+            </w:r>
+            <w:proofErr w:type="spellStart"/>
+            <w:r>
+              <w:rPr>
+                <w:rFonts w:ascii="Consolas" w:hAnsi="Consolas" w:cs="Consolas"/>
+                <w:color w:val="3E256D"/>
+                <w:sz w:val="15"/>
+                <w:szCs w:val="15"/>
+              </w:rPr>
+              <w:t>closeEverything</w:t>
+            </w:r>
+            <w:proofErr w:type="spellEnd"/>
+            <w:r>
+              <w:rPr>
+                <w:rFonts w:ascii="Consolas" w:hAnsi="Consolas" w:cs="Consolas"/>
+                <w:color w:val="24292E"/>
+                <w:sz w:val="15"/>
+                <w:szCs w:val="15"/>
+              </w:rPr>
+              <w:t>()</w:t>
+            </w:r>
+          </w:p>
+          <w:p>
+            <w:pPr>
+              <w:autoSpaceDE w:val="0"/>
+              <w:autoSpaceDN w:val="0"/>
+              <w:adjustRightInd w:val="0"/>
+              <w:rPr>
+                <w:rFonts w:ascii="Consolas" w:hAnsi="Consolas" w:cs="Consolas"/>
+                <w:color w:val="24292E"/>
+                <w:sz w:val="15"/>
+                <w:szCs w:val="15"/>
+              </w:rPr>
+            </w:pPr>
+            <w:r>
+              <w:rPr>
+                <w:rFonts w:ascii="Consolas" w:hAnsi="Consolas" w:cs="Consolas"/>
+                <w:color w:val="24292E"/>
+                <w:sz w:val="15"/>
+                <w:szCs w:val="15"/>
+              </w:rPr>
+              <w:t>{</w:t>
+            </w:r>
+          </w:p>
+          <w:p>
+            <w:pPr>
+              <w:autoSpaceDE w:val="0"/>
+              <w:autoSpaceDN w:val="0"/>
+              <w:adjustRightInd w:val="0"/>
+              <w:rPr>
+                <w:rFonts w:ascii="Consolas" w:hAnsi="Consolas" w:cs="Consolas"/>
+                <w:color w:val="24292E"/>
+                <w:sz w:val="15"/>
+                <w:szCs w:val="15"/>
+              </w:rPr>
+            </w:pPr>
+            <w:proofErr w:type="gramStart"/>
+            <w:r>
+              <w:rPr>
+                <w:rFonts w:ascii="Consolas" w:hAnsi="Consolas" w:cs="Consolas"/>
+                <w:color w:val="005CC6"/>
+                <w:sz w:val="15"/>
+                <w:szCs w:val="15"/>
+              </w:rPr>
+              <w:t>echo</w:t>
+            </w:r>
+            <w:proofErr w:type="gramEnd"/>
+            <w:r>
+              <w:rPr>
+                <w:rFonts w:ascii="Consolas" w:hAnsi="Consolas" w:cs="Consolas"/>
+                <w:color w:val="005CC6"/>
+                <w:sz w:val="15"/>
+                <w:szCs w:val="15"/>
+              </w:rPr>
+              <w:t xml:space="preserve"> </w:t>
+            </w:r>
+            <w:r>
+              <w:rPr>
+                <w:rFonts w:ascii="Consolas" w:hAnsi="Consolas" w:cs="Consolas"/>
+                <w:color w:val="032F62"/>
+                <w:sz w:val="15"/>
+                <w:szCs w:val="15"/>
+              </w:rPr>
+              <w:t>"</w:t>
+            </w:r>
+            <w:proofErr w:type="spellStart"/>
+            <w:r>
+              <w:rPr>
+                <w:rFonts w:ascii="Consolas" w:hAnsi="Consolas" w:cs="Consolas"/>
+                <w:color w:val="032F62"/>
+                <w:sz w:val="15"/>
+                <w:szCs w:val="15"/>
+              </w:rPr>
+              <w:t>Bup</w:t>
+            </w:r>
+            <w:proofErr w:type="spellEnd"/>
+            <w:r>
+              <w:rPr>
+                <w:rFonts w:ascii="Consolas" w:hAnsi="Consolas" w:cs="Consolas"/>
+                <w:color w:val="032F62"/>
+                <w:sz w:val="15"/>
+                <w:szCs w:val="15"/>
+              </w:rPr>
+              <w:t xml:space="preserve"> </w:t>
+            </w:r>
+            <w:proofErr w:type="spellStart"/>
+            <w:r>
+              <w:rPr>
+                <w:rFonts w:ascii="Consolas" w:hAnsi="Consolas" w:cs="Consolas"/>
+                <w:color w:val="032F62"/>
+                <w:sz w:val="15"/>
+                <w:szCs w:val="15"/>
+              </w:rPr>
+              <w:t>bup</w:t>
+            </w:r>
+            <w:proofErr w:type="spellEnd"/>
+            <w:r>
+              <w:rPr>
+                <w:rFonts w:ascii="Consolas" w:hAnsi="Consolas" w:cs="Consolas"/>
+                <w:color w:val="032F62"/>
+                <w:sz w:val="15"/>
+                <w:szCs w:val="15"/>
+              </w:rPr>
+              <w:t xml:space="preserve"> </w:t>
+            </w:r>
+            <w:proofErr w:type="spellStart"/>
+            <w:r>
+              <w:rPr>
+                <w:rFonts w:ascii="Consolas" w:hAnsi="Consolas" w:cs="Consolas"/>
+                <w:color w:val="032F62"/>
+                <w:sz w:val="15"/>
+                <w:szCs w:val="15"/>
+              </w:rPr>
+              <w:t>bup</w:t>
+            </w:r>
+            <w:proofErr w:type="spellEnd"/>
+            <w:r>
+              <w:rPr>
+                <w:rFonts w:ascii="Consolas" w:hAnsi="Consolas" w:cs="Consolas"/>
+                <w:color w:val="032F62"/>
+                <w:sz w:val="15"/>
+                <w:szCs w:val="15"/>
+              </w:rPr>
+              <w:t xml:space="preserve"> </w:t>
+            </w:r>
+            <w:proofErr w:type="spellStart"/>
+            <w:r>
+              <w:rPr>
+                <w:rFonts w:ascii="Consolas" w:hAnsi="Consolas" w:cs="Consolas"/>
+                <w:color w:val="032F62"/>
+                <w:sz w:val="15"/>
+                <w:szCs w:val="15"/>
+              </w:rPr>
+              <w:t>buzzzz</w:t>
+            </w:r>
+            <w:proofErr w:type="spellEnd"/>
+            <w:r>
+              <w:rPr>
+                <w:rFonts w:ascii="Consolas" w:hAnsi="Consolas" w:cs="Consolas"/>
+                <w:color w:val="032F62"/>
+                <w:sz w:val="15"/>
+                <w:szCs w:val="15"/>
+              </w:rPr>
+              <w:t>!"</w:t>
+            </w:r>
+            <w:r>
+              <w:rPr>
+                <w:rFonts w:ascii="Consolas" w:hAnsi="Consolas" w:cs="Consolas"/>
+                <w:color w:val="24292E"/>
+                <w:sz w:val="15"/>
+                <w:szCs w:val="15"/>
+              </w:rPr>
+              <w:t>;</w:t>
+            </w:r>
+          </w:p>
+          <w:p>
+            <w:pPr>
+              <w:autoSpaceDE w:val="0"/>
+              <w:autoSpaceDN w:val="0"/>
+              <w:adjustRightInd w:val="0"/>
+              <w:rPr>
+                <w:rFonts w:ascii="Consolas" w:hAnsi="Consolas" w:cs="Consolas"/>
+                <w:color w:val="24292E"/>
+                <w:sz w:val="15"/>
+                <w:szCs w:val="15"/>
+              </w:rPr>
+            </w:pPr>
+            <w:r>
+              <w:rPr>
+                <w:rFonts w:ascii="Consolas" w:hAnsi="Consolas" w:cs="Consolas"/>
+                <w:color w:val="24292E"/>
+                <w:sz w:val="15"/>
+                <w:szCs w:val="15"/>
+              </w:rPr>
+              <w:t>}</w:t>
+            </w:r>
+          </w:p>
+          <w:p>
+            <w:pPr>
+              <w:autoSpaceDE w:val="0"/>
+              <w:autoSpaceDN w:val="0"/>
+              <w:adjustRightInd w:val="0"/>
+              <w:rPr>
+                <w:rFonts w:ascii="Consolas" w:hAnsi="Consolas" w:cs="Consolas"/>
+                <w:color w:val="24292E"/>
+                <w:sz w:val="15"/>
+                <w:szCs w:val="15"/>
+              </w:rPr>
+            </w:pPr>
+            <w:r>
+              <w:rPr>
+                <w:rFonts w:ascii="Consolas" w:hAnsi="Consolas" w:cs="Consolas"/>
+                <w:color w:val="D83A49"/>
+                <w:sz w:val="15"/>
+                <w:szCs w:val="15"/>
+              </w:rPr>
+              <w:t xml:space="preserve">public function </w:t>
+            </w:r>
+            <w:r>
+              <w:rPr>
+                <w:rFonts w:ascii="Consolas" w:hAnsi="Consolas" w:cs="Consolas"/>
+                <w:color w:val="3E256D"/>
+                <w:sz w:val="15"/>
+                <w:szCs w:val="15"/>
+              </w:rPr>
+              <w:t>sooth</w:t>
+            </w:r>
+            <w:r>
+              <w:rPr>
+                <w:rFonts w:ascii="Consolas" w:hAnsi="Consolas" w:cs="Consolas"/>
+                <w:color w:val="24292E"/>
+                <w:sz w:val="15"/>
+                <w:szCs w:val="15"/>
+              </w:rPr>
+              <w:t>()</w:t>
+            </w:r>
+          </w:p>
+          <w:p>
+            <w:pPr>
+              <w:autoSpaceDE w:val="0"/>
+              <w:autoSpaceDN w:val="0"/>
+              <w:adjustRightInd w:val="0"/>
+              <w:rPr>
+                <w:rFonts w:ascii="Consolas" w:hAnsi="Consolas" w:cs="Consolas"/>
+                <w:color w:val="24292E"/>
+                <w:sz w:val="15"/>
+                <w:szCs w:val="15"/>
+              </w:rPr>
+            </w:pPr>
+            <w:r>
+              <w:rPr>
+                <w:rFonts w:ascii="Consolas" w:hAnsi="Consolas" w:cs="Consolas"/>
+                <w:color w:val="24292E"/>
+                <w:sz w:val="15"/>
+                <w:szCs w:val="15"/>
+              </w:rPr>
+              <w:t>{</w:t>
+            </w:r>
+          </w:p>
+          <w:p>
+            <w:pPr>
+              <w:autoSpaceDE w:val="0"/>
+              <w:autoSpaceDN w:val="0"/>
+              <w:adjustRightInd w:val="0"/>
+              <w:rPr>
+                <w:rFonts w:ascii="Consolas" w:hAnsi="Consolas" w:cs="Consolas"/>
+                <w:color w:val="24292E"/>
+                <w:sz w:val="15"/>
+                <w:szCs w:val="15"/>
+              </w:rPr>
+            </w:pPr>
+            <w:r>
+              <w:rPr>
+                <w:rFonts w:ascii="Consolas" w:hAnsi="Consolas" w:cs="Consolas"/>
+                <w:color w:val="005CC6"/>
+                <w:sz w:val="15"/>
+                <w:szCs w:val="15"/>
+              </w:rPr>
+              <w:t xml:space="preserve">echo </w:t>
+            </w:r>
+            <w:r>
+              <w:rPr>
+                <w:rFonts w:ascii="Consolas" w:hAnsi="Consolas" w:cs="Consolas"/>
+                <w:color w:val="032F62"/>
+                <w:sz w:val="15"/>
+                <w:szCs w:val="15"/>
+              </w:rPr>
+              <w:t>"</w:t>
+            </w:r>
+            <w:proofErr w:type="spellStart"/>
+            <w:r>
+              <w:rPr>
+                <w:rFonts w:ascii="Consolas" w:hAnsi="Consolas" w:cs="Consolas"/>
+                <w:color w:val="032F62"/>
+                <w:sz w:val="15"/>
+                <w:szCs w:val="15"/>
+              </w:rPr>
+              <w:t>Zzzzz</w:t>
+            </w:r>
+            <w:proofErr w:type="spellEnd"/>
+            <w:r>
+              <w:rPr>
+                <w:rFonts w:ascii="Consolas" w:hAnsi="Consolas" w:cs="Consolas"/>
+                <w:color w:val="032F62"/>
+                <w:sz w:val="15"/>
+                <w:szCs w:val="15"/>
+              </w:rPr>
+              <w:t>"</w:t>
+            </w:r>
+            <w:r>
+              <w:rPr>
+                <w:rFonts w:ascii="Consolas" w:hAnsi="Consolas" w:cs="Consolas"/>
+                <w:color w:val="24292E"/>
+                <w:sz w:val="15"/>
+                <w:szCs w:val="15"/>
+              </w:rPr>
+              <w:t>;</w:t>
+            </w:r>
+          </w:p>
+          <w:p>
+            <w:pPr>
+              <w:autoSpaceDE w:val="0"/>
+              <w:autoSpaceDN w:val="0"/>
+              <w:adjustRightInd w:val="0"/>
+              <w:rPr>
+                <w:rFonts w:ascii="Consolas" w:hAnsi="Consolas" w:cs="Consolas"/>
+                <w:color w:val="24292E"/>
+                <w:sz w:val="15"/>
+                <w:szCs w:val="15"/>
+              </w:rPr>
+            </w:pPr>
+            <w:r>
+              <w:rPr>
+                <w:rFonts w:ascii="Consolas" w:hAnsi="Consolas" w:cs="Consolas"/>
+                <w:color w:val="24292E"/>
+                <w:sz w:val="15"/>
+                <w:szCs w:val="15"/>
+              </w:rPr>
+              <w:t>}</w:t>
+            </w:r>
+          </w:p>
+          <w:p>
+            <w:pPr>
+              <w:autoSpaceDE w:val="0"/>
+              <w:autoSpaceDN w:val="0"/>
+              <w:adjustRightInd w:val="0"/>
+              <w:rPr>
+                <w:rFonts w:ascii="Consolas" w:hAnsi="Consolas" w:cs="Consolas"/>
+                <w:color w:val="24292E"/>
+                <w:sz w:val="15"/>
+                <w:szCs w:val="15"/>
+              </w:rPr>
+            </w:pPr>
+            <w:r>
+              <w:rPr>
+                <w:rFonts w:ascii="Consolas" w:hAnsi="Consolas" w:cs="Consolas"/>
+                <w:color w:val="D83A49"/>
+                <w:sz w:val="15"/>
+                <w:szCs w:val="15"/>
+              </w:rPr>
+              <w:t xml:space="preserve">public function </w:t>
+            </w:r>
+            <w:proofErr w:type="spellStart"/>
+            <w:r>
+              <w:rPr>
+                <w:rFonts w:ascii="Consolas" w:hAnsi="Consolas" w:cs="Consolas"/>
+                <w:color w:val="3E256D"/>
+                <w:sz w:val="15"/>
+                <w:szCs w:val="15"/>
+              </w:rPr>
+              <w:t>pullCurrent</w:t>
+            </w:r>
+            <w:proofErr w:type="spellEnd"/>
+            <w:r>
+              <w:rPr>
+                <w:rFonts w:ascii="Consolas" w:hAnsi="Consolas" w:cs="Consolas"/>
+                <w:color w:val="24292E"/>
+                <w:sz w:val="15"/>
+                <w:szCs w:val="15"/>
+              </w:rPr>
+              <w:t>()</w:t>
+            </w:r>
+          </w:p>
+          <w:p>
+            <w:pPr>
+              <w:autoSpaceDE w:val="0"/>
+              <w:autoSpaceDN w:val="0"/>
+              <w:adjustRightInd w:val="0"/>
+              <w:rPr>
+                <w:rFonts w:ascii="Consolas" w:hAnsi="Consolas" w:cs="Consolas"/>
+                <w:color w:val="24292E"/>
+                <w:sz w:val="15"/>
+                <w:szCs w:val="15"/>
+              </w:rPr>
+            </w:pPr>
+            <w:r>
+              <w:rPr>
+                <w:rFonts w:ascii="Consolas" w:hAnsi="Consolas" w:cs="Consolas"/>
+                <w:color w:val="24292E"/>
+                <w:sz w:val="15"/>
+                <w:szCs w:val="15"/>
+              </w:rPr>
+              <w:t>{</w:t>
+            </w:r>
+          </w:p>
+          <w:p>
+            <w:pPr>
+              <w:autoSpaceDE w:val="0"/>
+              <w:autoSpaceDN w:val="0"/>
+              <w:adjustRightInd w:val="0"/>
+              <w:rPr>
+                <w:rFonts w:ascii="Consolas" w:hAnsi="Consolas" w:cs="Consolas"/>
+                <w:color w:val="24292E"/>
+                <w:sz w:val="15"/>
+                <w:szCs w:val="15"/>
+              </w:rPr>
+            </w:pPr>
+            <w:proofErr w:type="gramStart"/>
+            <w:r>
+              <w:rPr>
+                <w:rFonts w:ascii="Consolas" w:hAnsi="Consolas" w:cs="Consolas"/>
+                <w:color w:val="005CC6"/>
+                <w:sz w:val="15"/>
+                <w:szCs w:val="15"/>
+              </w:rPr>
+              <w:t>echo</w:t>
+            </w:r>
+            <w:proofErr w:type="gramEnd"/>
+            <w:r>
+              <w:rPr>
+                <w:rFonts w:ascii="Consolas" w:hAnsi="Consolas" w:cs="Consolas"/>
+                <w:color w:val="005CC6"/>
+                <w:sz w:val="15"/>
+                <w:szCs w:val="15"/>
+              </w:rPr>
+              <w:t xml:space="preserve"> </w:t>
+            </w:r>
+            <w:r>
+              <w:rPr>
+                <w:rFonts w:ascii="Consolas" w:hAnsi="Consolas" w:cs="Consolas"/>
+                <w:color w:val="032F62"/>
+                <w:sz w:val="15"/>
+                <w:szCs w:val="15"/>
+              </w:rPr>
+              <w:t>"</w:t>
+            </w:r>
+            <w:proofErr w:type="spellStart"/>
+            <w:r>
+              <w:rPr>
+                <w:rFonts w:ascii="Consolas" w:hAnsi="Consolas" w:cs="Consolas"/>
+                <w:color w:val="032F62"/>
+                <w:sz w:val="15"/>
+                <w:szCs w:val="15"/>
+              </w:rPr>
+              <w:t>Haaah</w:t>
+            </w:r>
+            <w:proofErr w:type="spellEnd"/>
+            <w:r>
+              <w:rPr>
+                <w:rFonts w:ascii="Consolas" w:hAnsi="Consolas" w:cs="Consolas"/>
+                <w:color w:val="032F62"/>
+                <w:sz w:val="15"/>
+                <w:szCs w:val="15"/>
+              </w:rPr>
+              <w:t>!"</w:t>
+            </w:r>
+            <w:r>
+              <w:rPr>
+                <w:rFonts w:ascii="Consolas" w:hAnsi="Consolas" w:cs="Consolas"/>
+                <w:color w:val="24292E"/>
+                <w:sz w:val="15"/>
+                <w:szCs w:val="15"/>
+              </w:rPr>
+              <w:t>;</w:t>
+            </w:r>
+          </w:p>
+          <w:p>
+            <w:pPr>
+              <w:autoSpaceDE w:val="0"/>
+              <w:autoSpaceDN w:val="0"/>
+              <w:adjustRightInd w:val="0"/>
+              <w:rPr>
+                <w:rFonts w:ascii="Consolas" w:hAnsi="Consolas" w:cs="Consolas"/>
+                <w:color w:val="24292E"/>
+                <w:sz w:val="15"/>
+                <w:szCs w:val="15"/>
+              </w:rPr>
+            </w:pPr>
+            <w:r>
+              <w:rPr>
+                <w:rFonts w:ascii="Consolas" w:hAnsi="Consolas" w:cs="Consolas"/>
+                <w:color w:val="24292E"/>
+                <w:sz w:val="15"/>
+                <w:szCs w:val="15"/>
+              </w:rPr>
+              <w:t>}</w:t>
+            </w:r>
+          </w:p>
+          <w:p>
+            <w:pPr>
+              <w:autoSpaceDE w:val="0"/>
+              <w:autoSpaceDN w:val="0"/>
+              <w:adjustRightInd w:val="0"/>
+              <w:rPr>
+                <w:rFonts w:asciiTheme="majorBidi" w:hAnsiTheme="majorBidi" w:cstheme="majorBidi"/>
+                <w:color w:val="24292E"/>
+                <w:sz w:val="24"/>
+                <w:szCs w:val="24"/>
+              </w:rPr>
+            </w:pPr>
+            <w:r>
+              <w:rPr>
+                <w:rFonts w:ascii="Consolas" w:hAnsi="Consolas" w:cs="Consolas"/>
+                <w:color w:val="24292E"/>
+                <w:sz w:val="15"/>
+                <w:szCs w:val="15"/>
+              </w:rPr>
+              <w:t>}</w:t>
+            </w:r>
+          </w:p>
+        </w:tc>
+        <w:tc>
+          <w:tcPr>
+            <w:tcW w:w="3409" w:type="dxa"/>
+          </w:tcPr>
+          <w:p>
+            <w:pPr>
+              <w:autoSpaceDE w:val="0"/>
+              <w:autoSpaceDN w:val="0"/>
+              <w:adjustRightInd w:val="0"/>
+              <w:rPr>
+                <w:rFonts w:ascii="Consolas" w:hAnsi="Consolas" w:cs="Consolas"/>
+                <w:color w:val="3E256D"/>
+                <w:sz w:val="15"/>
+                <w:szCs w:val="15"/>
+              </w:rPr>
+            </w:pPr>
+            <w:r>
+              <w:rPr>
+                <w:rFonts w:ascii="Consolas" w:hAnsi="Consolas" w:cs="Consolas"/>
+                <w:color w:val="D83A49"/>
+                <w:sz w:val="15"/>
+                <w:szCs w:val="15"/>
+              </w:rPr>
+              <w:t xml:space="preserve">class </w:t>
+            </w:r>
+            <w:proofErr w:type="spellStart"/>
+            <w:r>
+              <w:rPr>
+                <w:rFonts w:ascii="Consolas" w:hAnsi="Consolas" w:cs="Consolas"/>
+                <w:color w:val="3E256D"/>
+                <w:sz w:val="15"/>
+                <w:szCs w:val="15"/>
+              </w:rPr>
+              <w:t>ComputerFacade</w:t>
+            </w:r>
+            <w:proofErr w:type="spellEnd"/>
+          </w:p>
+          <w:p>
+            <w:pPr>
+              <w:autoSpaceDE w:val="0"/>
+              <w:autoSpaceDN w:val="0"/>
+              <w:adjustRightInd w:val="0"/>
+              <w:rPr>
+                <w:rFonts w:ascii="Consolas" w:hAnsi="Consolas" w:cs="Consolas"/>
+                <w:color w:val="24292E"/>
+                <w:sz w:val="15"/>
+                <w:szCs w:val="15"/>
+              </w:rPr>
+            </w:pPr>
+            <w:r>
+              <w:rPr>
+                <w:rFonts w:ascii="Consolas" w:hAnsi="Consolas" w:cs="Consolas"/>
+                <w:color w:val="24292E"/>
+                <w:sz w:val="15"/>
+                <w:szCs w:val="15"/>
+              </w:rPr>
+              <w:t>{</w:t>
+            </w:r>
+          </w:p>
+          <w:p>
+            <w:pPr>
+              <w:autoSpaceDE w:val="0"/>
+              <w:autoSpaceDN w:val="0"/>
+              <w:adjustRightInd w:val="0"/>
+              <w:rPr>
+                <w:rFonts w:ascii="Consolas" w:hAnsi="Consolas" w:cs="Consolas"/>
+                <w:color w:val="24292E"/>
+                <w:sz w:val="15"/>
+                <w:szCs w:val="15"/>
+              </w:rPr>
+            </w:pPr>
+            <w:r>
+              <w:rPr>
+                <w:rFonts w:ascii="Consolas" w:hAnsi="Consolas" w:cs="Consolas"/>
+                <w:color w:val="D83A49"/>
+                <w:sz w:val="15"/>
+                <w:szCs w:val="15"/>
+              </w:rPr>
+              <w:t xml:space="preserve">protected </w:t>
+            </w:r>
+            <w:r>
+              <w:rPr>
+                <w:rFonts w:ascii="Consolas" w:hAnsi="Consolas" w:cs="Consolas"/>
+                <w:color w:val="24292E"/>
+                <w:sz w:val="15"/>
+                <w:szCs w:val="15"/>
+              </w:rPr>
+              <w:t>$computer;</w:t>
+            </w:r>
+          </w:p>
+          <w:p>
+            <w:pPr>
+              <w:autoSpaceDE w:val="0"/>
+              <w:autoSpaceDN w:val="0"/>
+              <w:adjustRightInd w:val="0"/>
+              <w:rPr>
+                <w:rFonts w:ascii="Consolas" w:hAnsi="Consolas" w:cs="Consolas"/>
+                <w:color w:val="24292E"/>
+                <w:sz w:val="15"/>
+                <w:szCs w:val="15"/>
+              </w:rPr>
+            </w:pPr>
+            <w:r>
+              <w:rPr>
+                <w:rFonts w:ascii="Consolas" w:hAnsi="Consolas" w:cs="Consolas"/>
+                <w:color w:val="D83A49"/>
+                <w:sz w:val="15"/>
+                <w:szCs w:val="15"/>
+              </w:rPr>
+              <w:t xml:space="preserve">public function </w:t>
+            </w:r>
+            <w:r>
+              <w:rPr>
+                <w:rFonts w:ascii="Consolas" w:hAnsi="Consolas" w:cs="Consolas"/>
+                <w:color w:val="005CC6"/>
+                <w:sz w:val="15"/>
+                <w:szCs w:val="15"/>
+              </w:rPr>
+              <w:t>__construct</w:t>
+            </w:r>
+            <w:r>
+              <w:rPr>
+                <w:rFonts w:ascii="Consolas" w:hAnsi="Consolas" w:cs="Consolas"/>
+                <w:color w:val="24292E"/>
+                <w:sz w:val="15"/>
+                <w:szCs w:val="15"/>
+              </w:rPr>
+              <w:t>(</w:t>
+            </w:r>
+            <w:r>
+              <w:rPr>
+                <w:rFonts w:ascii="Consolas" w:hAnsi="Consolas" w:cs="Consolas"/>
+                <w:color w:val="005CC6"/>
+                <w:sz w:val="15"/>
+                <w:szCs w:val="15"/>
+              </w:rPr>
+              <w:t xml:space="preserve">Computer </w:t>
+            </w:r>
+            <w:r>
+              <w:rPr>
+                <w:rFonts w:ascii="Consolas" w:hAnsi="Consolas" w:cs="Consolas"/>
+                <w:color w:val="24292E"/>
+                <w:sz w:val="15"/>
+                <w:szCs w:val="15"/>
+              </w:rPr>
+              <w:t>$computer)</w:t>
+            </w:r>
+          </w:p>
+          <w:p>
+            <w:pPr>
+              <w:autoSpaceDE w:val="0"/>
+              <w:autoSpaceDN w:val="0"/>
+              <w:adjustRightInd w:val="0"/>
+              <w:rPr>
+                <w:rFonts w:ascii="Consolas" w:hAnsi="Consolas" w:cs="Consolas"/>
+                <w:color w:val="24292E"/>
+                <w:sz w:val="15"/>
+                <w:szCs w:val="15"/>
+              </w:rPr>
+            </w:pPr>
+            <w:r>
+              <w:rPr>
+                <w:rFonts w:ascii="Consolas" w:hAnsi="Consolas" w:cs="Consolas"/>
+                <w:color w:val="24292E"/>
+                <w:sz w:val="15"/>
+                <w:szCs w:val="15"/>
+              </w:rPr>
+              <w:t>{</w:t>
+            </w:r>
+          </w:p>
+          <w:p>
+            <w:pPr>
+              <w:autoSpaceDE w:val="0"/>
+              <w:autoSpaceDN w:val="0"/>
+              <w:adjustRightInd w:val="0"/>
+              <w:rPr>
+                <w:rFonts w:ascii="Consolas" w:hAnsi="Consolas" w:cs="Consolas"/>
+                <w:color w:val="24292E"/>
+                <w:sz w:val="15"/>
+                <w:szCs w:val="15"/>
+              </w:rPr>
+            </w:pPr>
+            <w:r>
+              <w:rPr>
+                <w:rFonts w:ascii="Consolas" w:hAnsi="Consolas" w:cs="Consolas"/>
+                <w:color w:val="24292E"/>
+                <w:sz w:val="15"/>
+                <w:szCs w:val="15"/>
+              </w:rPr>
+              <w:t>$this</w:t>
+            </w:r>
+            <w:r>
+              <w:rPr>
+                <w:rFonts w:ascii="Consolas" w:hAnsi="Consolas" w:cs="Consolas"/>
+                <w:color w:val="D83A49"/>
+                <w:sz w:val="15"/>
+                <w:szCs w:val="15"/>
+              </w:rPr>
+              <w:t>-&gt;</w:t>
+            </w:r>
+            <w:r>
+              <w:rPr>
+                <w:rFonts w:ascii="Consolas" w:hAnsi="Consolas" w:cs="Consolas"/>
+                <w:color w:val="24292E"/>
+                <w:sz w:val="15"/>
+                <w:szCs w:val="15"/>
+              </w:rPr>
+              <w:t xml:space="preserve">computer </w:t>
+            </w:r>
+            <w:r>
+              <w:rPr>
+                <w:rFonts w:ascii="Consolas" w:hAnsi="Consolas" w:cs="Consolas"/>
+                <w:color w:val="D83A49"/>
+                <w:sz w:val="15"/>
+                <w:szCs w:val="15"/>
+              </w:rPr>
+              <w:t xml:space="preserve">= </w:t>
+            </w:r>
+            <w:r>
+              <w:rPr>
+                <w:rFonts w:ascii="Consolas" w:hAnsi="Consolas" w:cs="Consolas"/>
+                <w:color w:val="24292E"/>
+                <w:sz w:val="15"/>
+                <w:szCs w:val="15"/>
+              </w:rPr>
+              <w:t>$computer;</w:t>
+            </w:r>
+          </w:p>
+          <w:p>
+            <w:pPr>
+              <w:autoSpaceDE w:val="0"/>
+              <w:autoSpaceDN w:val="0"/>
+              <w:adjustRightInd w:val="0"/>
+              <w:rPr>
+                <w:rFonts w:ascii="Consolas" w:hAnsi="Consolas" w:cs="Consolas"/>
+                <w:color w:val="24292E"/>
+                <w:sz w:val="15"/>
+                <w:szCs w:val="15"/>
+              </w:rPr>
+            </w:pPr>
+            <w:r>
+              <w:rPr>
+                <w:rFonts w:ascii="Consolas" w:hAnsi="Consolas" w:cs="Consolas"/>
+                <w:color w:val="24292E"/>
+                <w:sz w:val="15"/>
+                <w:szCs w:val="15"/>
+              </w:rPr>
+              <w:t>}</w:t>
+            </w:r>
+          </w:p>
+          <w:p>
+            <w:pPr>
+              <w:autoSpaceDE w:val="0"/>
+              <w:autoSpaceDN w:val="0"/>
+              <w:adjustRightInd w:val="0"/>
+              <w:rPr>
+                <w:rFonts w:ascii="Consolas" w:hAnsi="Consolas" w:cs="Consolas"/>
+                <w:color w:val="24292E"/>
+                <w:sz w:val="15"/>
+                <w:szCs w:val="15"/>
+              </w:rPr>
+            </w:pPr>
+            <w:r>
+              <w:rPr>
+                <w:rFonts w:ascii="Consolas" w:hAnsi="Consolas" w:cs="Consolas"/>
+                <w:color w:val="D83A49"/>
+                <w:sz w:val="15"/>
+                <w:szCs w:val="15"/>
+              </w:rPr>
+              <w:t xml:space="preserve">public function </w:t>
+            </w:r>
+            <w:proofErr w:type="spellStart"/>
+            <w:r>
+              <w:rPr>
+                <w:rFonts w:ascii="Consolas" w:hAnsi="Consolas" w:cs="Consolas"/>
+                <w:color w:val="3E256D"/>
+                <w:sz w:val="15"/>
+                <w:szCs w:val="15"/>
+              </w:rPr>
+              <w:t>turnOn</w:t>
+            </w:r>
+            <w:proofErr w:type="spellEnd"/>
+            <w:r>
+              <w:rPr>
+                <w:rFonts w:ascii="Consolas" w:hAnsi="Consolas" w:cs="Consolas"/>
+                <w:color w:val="24292E"/>
+                <w:sz w:val="15"/>
+                <w:szCs w:val="15"/>
+              </w:rPr>
+              <w:t>()</w:t>
+            </w:r>
+          </w:p>
+          <w:p>
+            <w:pPr>
+              <w:autoSpaceDE w:val="0"/>
+              <w:autoSpaceDN w:val="0"/>
+              <w:adjustRightInd w:val="0"/>
+              <w:rPr>
+                <w:rFonts w:ascii="Consolas" w:hAnsi="Consolas" w:cs="Consolas"/>
+                <w:color w:val="24292E"/>
+                <w:sz w:val="15"/>
+                <w:szCs w:val="15"/>
+              </w:rPr>
+            </w:pPr>
+            <w:r>
+              <w:rPr>
+                <w:rFonts w:ascii="Consolas" w:hAnsi="Consolas" w:cs="Consolas"/>
+                <w:color w:val="24292E"/>
+                <w:sz w:val="15"/>
+                <w:szCs w:val="15"/>
+              </w:rPr>
+              <w:t>{</w:t>
+            </w:r>
+          </w:p>
+          <w:p>
+            <w:pPr>
+              <w:autoSpaceDE w:val="0"/>
+              <w:autoSpaceDN w:val="0"/>
+              <w:adjustRightInd w:val="0"/>
+              <w:rPr>
+                <w:rFonts w:ascii="Consolas" w:hAnsi="Consolas" w:cs="Consolas"/>
+                <w:color w:val="24292E"/>
+                <w:sz w:val="15"/>
+                <w:szCs w:val="15"/>
+              </w:rPr>
+            </w:pPr>
+            <w:r>
+              <w:rPr>
+                <w:rFonts w:ascii="Consolas" w:hAnsi="Consolas" w:cs="Consolas"/>
+                <w:color w:val="24292E"/>
+                <w:sz w:val="15"/>
+                <w:szCs w:val="15"/>
+              </w:rPr>
+              <w:t>$this</w:t>
+            </w:r>
+            <w:r>
+              <w:rPr>
+                <w:rFonts w:ascii="Consolas" w:hAnsi="Consolas" w:cs="Consolas"/>
+                <w:color w:val="D83A49"/>
+                <w:sz w:val="15"/>
+                <w:szCs w:val="15"/>
+              </w:rPr>
+              <w:t>-&gt;</w:t>
+            </w:r>
+            <w:r>
+              <w:rPr>
+                <w:rFonts w:ascii="Consolas" w:hAnsi="Consolas" w:cs="Consolas"/>
+                <w:color w:val="24292E"/>
+                <w:sz w:val="15"/>
+                <w:szCs w:val="15"/>
+              </w:rPr>
+              <w:t>computer</w:t>
+            </w:r>
+            <w:r>
+              <w:rPr>
+                <w:rFonts w:ascii="Consolas" w:hAnsi="Consolas" w:cs="Consolas"/>
+                <w:color w:val="D83A49"/>
+                <w:sz w:val="15"/>
+                <w:szCs w:val="15"/>
+              </w:rPr>
+              <w:t>-&gt;</w:t>
+            </w:r>
+            <w:proofErr w:type="spellStart"/>
+            <w:r>
+              <w:rPr>
+                <w:rFonts w:ascii="Consolas" w:hAnsi="Consolas" w:cs="Consolas"/>
+                <w:color w:val="24292E"/>
+                <w:sz w:val="15"/>
+                <w:szCs w:val="15"/>
+              </w:rPr>
+              <w:t>getElectricShock</w:t>
+            </w:r>
+            <w:proofErr w:type="spellEnd"/>
+            <w:r>
+              <w:rPr>
+                <w:rFonts w:ascii="Consolas" w:hAnsi="Consolas" w:cs="Consolas"/>
+                <w:color w:val="24292E"/>
+                <w:sz w:val="15"/>
+                <w:szCs w:val="15"/>
+              </w:rPr>
+              <w:t>();</w:t>
+            </w:r>
+          </w:p>
+          <w:p>
+            <w:pPr>
+              <w:autoSpaceDE w:val="0"/>
+              <w:autoSpaceDN w:val="0"/>
+              <w:adjustRightInd w:val="0"/>
+              <w:rPr>
+                <w:rFonts w:ascii="Consolas" w:hAnsi="Consolas" w:cs="Consolas"/>
+                <w:color w:val="24292E"/>
+                <w:sz w:val="15"/>
+                <w:szCs w:val="15"/>
+              </w:rPr>
+            </w:pPr>
+            <w:r>
+              <w:rPr>
+                <w:rFonts w:ascii="Consolas" w:hAnsi="Consolas" w:cs="Consolas"/>
+                <w:color w:val="24292E"/>
+                <w:sz w:val="15"/>
+                <w:szCs w:val="15"/>
+              </w:rPr>
+              <w:t>$this</w:t>
+            </w:r>
+            <w:r>
+              <w:rPr>
+                <w:rFonts w:ascii="Consolas" w:hAnsi="Consolas" w:cs="Consolas"/>
+                <w:color w:val="D83A49"/>
+                <w:sz w:val="15"/>
+                <w:szCs w:val="15"/>
+              </w:rPr>
+              <w:t>-&gt;</w:t>
+            </w:r>
+            <w:r>
+              <w:rPr>
+                <w:rFonts w:ascii="Consolas" w:hAnsi="Consolas" w:cs="Consolas"/>
+                <w:color w:val="24292E"/>
+                <w:sz w:val="15"/>
+                <w:szCs w:val="15"/>
+              </w:rPr>
+              <w:t>computer</w:t>
+            </w:r>
+            <w:r>
+              <w:rPr>
+                <w:rFonts w:ascii="Consolas" w:hAnsi="Consolas" w:cs="Consolas"/>
+                <w:color w:val="D83A49"/>
+                <w:sz w:val="15"/>
+                <w:szCs w:val="15"/>
+              </w:rPr>
+              <w:t>-&gt;</w:t>
+            </w:r>
+            <w:proofErr w:type="spellStart"/>
+            <w:r>
+              <w:rPr>
+                <w:rFonts w:ascii="Consolas" w:hAnsi="Consolas" w:cs="Consolas"/>
+                <w:color w:val="24292E"/>
+                <w:sz w:val="15"/>
+                <w:szCs w:val="15"/>
+              </w:rPr>
+              <w:t>makeSound</w:t>
+            </w:r>
+            <w:proofErr w:type="spellEnd"/>
+            <w:r>
+              <w:rPr>
+                <w:rFonts w:ascii="Consolas" w:hAnsi="Consolas" w:cs="Consolas"/>
+                <w:color w:val="24292E"/>
+                <w:sz w:val="15"/>
+                <w:szCs w:val="15"/>
+              </w:rPr>
+              <w:t>();</w:t>
+            </w:r>
+          </w:p>
+          <w:p>
+            <w:pPr>
+              <w:autoSpaceDE w:val="0"/>
+              <w:autoSpaceDN w:val="0"/>
+              <w:adjustRightInd w:val="0"/>
+              <w:rPr>
+                <w:rFonts w:ascii="Consolas" w:hAnsi="Consolas" w:cs="Consolas"/>
+                <w:color w:val="24292E"/>
+                <w:sz w:val="15"/>
+                <w:szCs w:val="15"/>
+              </w:rPr>
+            </w:pPr>
+            <w:r>
+              <w:rPr>
+                <w:rFonts w:ascii="Consolas" w:hAnsi="Consolas" w:cs="Consolas"/>
+                <w:color w:val="24292E"/>
+                <w:sz w:val="15"/>
+                <w:szCs w:val="15"/>
+              </w:rPr>
+              <w:t>$this</w:t>
+            </w:r>
+            <w:r>
+              <w:rPr>
+                <w:rFonts w:ascii="Consolas" w:hAnsi="Consolas" w:cs="Consolas"/>
+                <w:color w:val="D83A49"/>
+                <w:sz w:val="15"/>
+                <w:szCs w:val="15"/>
+              </w:rPr>
+              <w:t>-&gt;</w:t>
+            </w:r>
+            <w:r>
+              <w:rPr>
+                <w:rFonts w:ascii="Consolas" w:hAnsi="Consolas" w:cs="Consolas"/>
+                <w:color w:val="24292E"/>
+                <w:sz w:val="15"/>
+                <w:szCs w:val="15"/>
+              </w:rPr>
+              <w:t>computer</w:t>
+            </w:r>
+            <w:r>
+              <w:rPr>
+                <w:rFonts w:ascii="Consolas" w:hAnsi="Consolas" w:cs="Consolas"/>
+                <w:color w:val="D83A49"/>
+                <w:sz w:val="15"/>
+                <w:szCs w:val="15"/>
+              </w:rPr>
+              <w:t>-&gt;</w:t>
+            </w:r>
+            <w:proofErr w:type="spellStart"/>
+            <w:r>
+              <w:rPr>
+                <w:rFonts w:ascii="Consolas" w:hAnsi="Consolas" w:cs="Consolas"/>
+                <w:color w:val="24292E"/>
+                <w:sz w:val="15"/>
+                <w:szCs w:val="15"/>
+              </w:rPr>
+              <w:t>showLoadingScreen</w:t>
+            </w:r>
+            <w:proofErr w:type="spellEnd"/>
+            <w:r>
+              <w:rPr>
+                <w:rFonts w:ascii="Consolas" w:hAnsi="Consolas" w:cs="Consolas"/>
+                <w:color w:val="24292E"/>
+                <w:sz w:val="15"/>
+                <w:szCs w:val="15"/>
+              </w:rPr>
+              <w:t>();</w:t>
+            </w:r>
+          </w:p>
+          <w:p>
+            <w:pPr>
+              <w:autoSpaceDE w:val="0"/>
+              <w:autoSpaceDN w:val="0"/>
+              <w:adjustRightInd w:val="0"/>
+              <w:rPr>
+                <w:rFonts w:ascii="Consolas" w:hAnsi="Consolas" w:cs="Consolas"/>
+                <w:color w:val="24292E"/>
+                <w:sz w:val="15"/>
+                <w:szCs w:val="15"/>
+              </w:rPr>
+            </w:pPr>
+            <w:r>
+              <w:rPr>
+                <w:rFonts w:ascii="Consolas" w:hAnsi="Consolas" w:cs="Consolas"/>
+                <w:color w:val="24292E"/>
+                <w:sz w:val="15"/>
+                <w:szCs w:val="15"/>
+              </w:rPr>
+              <w:t>$this</w:t>
+            </w:r>
+            <w:r>
+              <w:rPr>
+                <w:rFonts w:ascii="Consolas" w:hAnsi="Consolas" w:cs="Consolas"/>
+                <w:color w:val="D83A49"/>
+                <w:sz w:val="15"/>
+                <w:szCs w:val="15"/>
+              </w:rPr>
+              <w:t>-&gt;</w:t>
+            </w:r>
+            <w:r>
+              <w:rPr>
+                <w:rFonts w:ascii="Consolas" w:hAnsi="Consolas" w:cs="Consolas"/>
+                <w:color w:val="24292E"/>
+                <w:sz w:val="15"/>
+                <w:szCs w:val="15"/>
+              </w:rPr>
+              <w:t>computer</w:t>
+            </w:r>
+            <w:r>
+              <w:rPr>
+                <w:rFonts w:ascii="Consolas" w:hAnsi="Consolas" w:cs="Consolas"/>
+                <w:color w:val="D83A49"/>
+                <w:sz w:val="15"/>
+                <w:szCs w:val="15"/>
+              </w:rPr>
+              <w:t>-&gt;</w:t>
+            </w:r>
+            <w:r>
+              <w:rPr>
+                <w:rFonts w:ascii="Consolas" w:hAnsi="Consolas" w:cs="Consolas"/>
+                <w:color w:val="24292E"/>
+                <w:sz w:val="15"/>
+                <w:szCs w:val="15"/>
+              </w:rPr>
+              <w:t>bam();</w:t>
+            </w:r>
+          </w:p>
+          <w:p>
+            <w:pPr>
+              <w:autoSpaceDE w:val="0"/>
+              <w:autoSpaceDN w:val="0"/>
+              <w:adjustRightInd w:val="0"/>
+              <w:rPr>
+                <w:rFonts w:ascii="Consolas" w:hAnsi="Consolas" w:cs="Consolas"/>
+                <w:color w:val="24292E"/>
+                <w:sz w:val="15"/>
+                <w:szCs w:val="15"/>
+              </w:rPr>
+            </w:pPr>
+            <w:r>
+              <w:rPr>
+                <w:rFonts w:ascii="Consolas" w:hAnsi="Consolas" w:cs="Consolas"/>
+                <w:color w:val="24292E"/>
+                <w:sz w:val="15"/>
+                <w:szCs w:val="15"/>
+              </w:rPr>
+              <w:t>}</w:t>
+            </w:r>
+          </w:p>
+          <w:p>
+            <w:pPr>
+              <w:autoSpaceDE w:val="0"/>
+              <w:autoSpaceDN w:val="0"/>
+              <w:adjustRightInd w:val="0"/>
+              <w:rPr>
+                <w:rFonts w:ascii="Consolas" w:hAnsi="Consolas" w:cs="Consolas"/>
+                <w:color w:val="24292E"/>
+                <w:sz w:val="15"/>
+                <w:szCs w:val="15"/>
+              </w:rPr>
+            </w:pPr>
+            <w:r>
+              <w:rPr>
+                <w:rFonts w:ascii="Consolas" w:hAnsi="Consolas" w:cs="Consolas"/>
+                <w:color w:val="D83A49"/>
+                <w:sz w:val="15"/>
+                <w:szCs w:val="15"/>
+              </w:rPr>
+              <w:t xml:space="preserve">public function </w:t>
+            </w:r>
+            <w:proofErr w:type="spellStart"/>
+            <w:r>
+              <w:rPr>
+                <w:rFonts w:ascii="Consolas" w:hAnsi="Consolas" w:cs="Consolas"/>
+                <w:color w:val="3E256D"/>
+                <w:sz w:val="15"/>
+                <w:szCs w:val="15"/>
+              </w:rPr>
+              <w:t>turnOff</w:t>
+            </w:r>
+            <w:proofErr w:type="spellEnd"/>
+            <w:r>
+              <w:rPr>
+                <w:rFonts w:ascii="Consolas" w:hAnsi="Consolas" w:cs="Consolas"/>
+                <w:color w:val="24292E"/>
+                <w:sz w:val="15"/>
+                <w:szCs w:val="15"/>
+              </w:rPr>
+              <w:t>()</w:t>
+            </w:r>
+          </w:p>
+          <w:p>
+            <w:pPr>
+              <w:autoSpaceDE w:val="0"/>
+              <w:autoSpaceDN w:val="0"/>
+              <w:adjustRightInd w:val="0"/>
+              <w:rPr>
+                <w:rFonts w:ascii="Consolas" w:hAnsi="Consolas" w:cs="Consolas"/>
+                <w:color w:val="24292E"/>
+                <w:sz w:val="15"/>
+                <w:szCs w:val="15"/>
+              </w:rPr>
+            </w:pPr>
+            <w:r>
+              <w:rPr>
+                <w:rFonts w:ascii="Consolas" w:hAnsi="Consolas" w:cs="Consolas"/>
+                <w:color w:val="24292E"/>
+                <w:sz w:val="15"/>
+                <w:szCs w:val="15"/>
+              </w:rPr>
+              <w:t>{</w:t>
+            </w:r>
+          </w:p>
+          <w:p>
+            <w:pPr>
+              <w:autoSpaceDE w:val="0"/>
+              <w:autoSpaceDN w:val="0"/>
+              <w:adjustRightInd w:val="0"/>
+              <w:rPr>
+                <w:rFonts w:ascii="Consolas" w:hAnsi="Consolas" w:cs="Consolas"/>
+                <w:color w:val="24292E"/>
+                <w:sz w:val="15"/>
+                <w:szCs w:val="15"/>
+              </w:rPr>
+            </w:pPr>
+            <w:r>
+              <w:rPr>
+                <w:rFonts w:ascii="Consolas" w:hAnsi="Consolas" w:cs="Consolas"/>
+                <w:color w:val="24292E"/>
+                <w:sz w:val="15"/>
+                <w:szCs w:val="15"/>
+              </w:rPr>
+              <w:t>$this</w:t>
+            </w:r>
+            <w:r>
+              <w:rPr>
+                <w:rFonts w:ascii="Consolas" w:hAnsi="Consolas" w:cs="Consolas"/>
+                <w:color w:val="D83A49"/>
+                <w:sz w:val="15"/>
+                <w:szCs w:val="15"/>
+              </w:rPr>
+              <w:t>-&gt;</w:t>
+            </w:r>
+            <w:r>
+              <w:rPr>
+                <w:rFonts w:ascii="Consolas" w:hAnsi="Consolas" w:cs="Consolas"/>
+                <w:color w:val="24292E"/>
+                <w:sz w:val="15"/>
+                <w:szCs w:val="15"/>
+              </w:rPr>
+              <w:t>computer</w:t>
+            </w:r>
+            <w:r>
+              <w:rPr>
+                <w:rFonts w:ascii="Consolas" w:hAnsi="Consolas" w:cs="Consolas"/>
+                <w:color w:val="D83A49"/>
+                <w:sz w:val="15"/>
+                <w:szCs w:val="15"/>
+              </w:rPr>
+              <w:t>-&gt;</w:t>
+            </w:r>
+            <w:proofErr w:type="spellStart"/>
+            <w:r>
+              <w:rPr>
+                <w:rFonts w:ascii="Consolas" w:hAnsi="Consolas" w:cs="Consolas"/>
+                <w:color w:val="24292E"/>
+                <w:sz w:val="15"/>
+                <w:szCs w:val="15"/>
+              </w:rPr>
+              <w:t>closeEverything</w:t>
+            </w:r>
+            <w:proofErr w:type="spellEnd"/>
+            <w:r>
+              <w:rPr>
+                <w:rFonts w:ascii="Consolas" w:hAnsi="Consolas" w:cs="Consolas"/>
+                <w:color w:val="24292E"/>
+                <w:sz w:val="15"/>
+                <w:szCs w:val="15"/>
+              </w:rPr>
+              <w:t>();</w:t>
+            </w:r>
+          </w:p>
+          <w:p>
+            <w:pPr>
+              <w:autoSpaceDE w:val="0"/>
+              <w:autoSpaceDN w:val="0"/>
+              <w:adjustRightInd w:val="0"/>
+              <w:rPr>
+                <w:rFonts w:ascii="Consolas" w:hAnsi="Consolas" w:cs="Consolas"/>
+                <w:color w:val="24292E"/>
+                <w:sz w:val="15"/>
+                <w:szCs w:val="15"/>
+              </w:rPr>
+            </w:pPr>
+            <w:r>
+              <w:rPr>
+                <w:rFonts w:ascii="Consolas" w:hAnsi="Consolas" w:cs="Consolas"/>
+                <w:color w:val="24292E"/>
+                <w:sz w:val="15"/>
+                <w:szCs w:val="15"/>
+              </w:rPr>
+              <w:t>$this</w:t>
+            </w:r>
+            <w:r>
+              <w:rPr>
+                <w:rFonts w:ascii="Consolas" w:hAnsi="Consolas" w:cs="Consolas"/>
+                <w:color w:val="D83A49"/>
+                <w:sz w:val="15"/>
+                <w:szCs w:val="15"/>
+              </w:rPr>
+              <w:t>-&gt;</w:t>
+            </w:r>
+            <w:r>
+              <w:rPr>
+                <w:rFonts w:ascii="Consolas" w:hAnsi="Consolas" w:cs="Consolas"/>
+                <w:color w:val="24292E"/>
+                <w:sz w:val="15"/>
+                <w:szCs w:val="15"/>
+              </w:rPr>
+              <w:t>computer</w:t>
+            </w:r>
+            <w:r>
+              <w:rPr>
+                <w:rFonts w:ascii="Consolas" w:hAnsi="Consolas" w:cs="Consolas"/>
+                <w:color w:val="D83A49"/>
+                <w:sz w:val="15"/>
+                <w:szCs w:val="15"/>
+              </w:rPr>
+              <w:t>-&gt;</w:t>
+            </w:r>
+            <w:proofErr w:type="spellStart"/>
+            <w:r>
+              <w:rPr>
+                <w:rFonts w:ascii="Consolas" w:hAnsi="Consolas" w:cs="Consolas"/>
+                <w:color w:val="24292E"/>
+                <w:sz w:val="15"/>
+                <w:szCs w:val="15"/>
+              </w:rPr>
+              <w:t>pullCurrent</w:t>
+            </w:r>
+            <w:proofErr w:type="spellEnd"/>
+            <w:r>
+              <w:rPr>
+                <w:rFonts w:ascii="Consolas" w:hAnsi="Consolas" w:cs="Consolas"/>
+                <w:color w:val="24292E"/>
+                <w:sz w:val="15"/>
+                <w:szCs w:val="15"/>
+              </w:rPr>
+              <w:t>();</w:t>
+            </w:r>
+          </w:p>
+          <w:p>
+            <w:pPr>
+              <w:autoSpaceDE w:val="0"/>
+              <w:autoSpaceDN w:val="0"/>
+              <w:adjustRightInd w:val="0"/>
+              <w:rPr>
+                <w:rFonts w:ascii="Consolas" w:hAnsi="Consolas" w:cs="Consolas"/>
+                <w:color w:val="24292E"/>
+                <w:sz w:val="15"/>
+                <w:szCs w:val="15"/>
+              </w:rPr>
+            </w:pPr>
+            <w:r>
+              <w:rPr>
+                <w:rFonts w:ascii="Consolas" w:hAnsi="Consolas" w:cs="Consolas"/>
+                <w:color w:val="24292E"/>
+                <w:sz w:val="15"/>
+                <w:szCs w:val="15"/>
+              </w:rPr>
+              <w:t>$this</w:t>
+            </w:r>
+            <w:r>
+              <w:rPr>
+                <w:rFonts w:ascii="Consolas" w:hAnsi="Consolas" w:cs="Consolas"/>
+                <w:color w:val="D83A49"/>
+                <w:sz w:val="15"/>
+                <w:szCs w:val="15"/>
+              </w:rPr>
+              <w:t>-&gt;</w:t>
+            </w:r>
+            <w:r>
+              <w:rPr>
+                <w:rFonts w:ascii="Consolas" w:hAnsi="Consolas" w:cs="Consolas"/>
+                <w:color w:val="24292E"/>
+                <w:sz w:val="15"/>
+                <w:szCs w:val="15"/>
+              </w:rPr>
+              <w:t>computer</w:t>
+            </w:r>
+            <w:r>
+              <w:rPr>
+                <w:rFonts w:ascii="Consolas" w:hAnsi="Consolas" w:cs="Consolas"/>
+                <w:color w:val="D83A49"/>
+                <w:sz w:val="15"/>
+                <w:szCs w:val="15"/>
+              </w:rPr>
+              <w:t>-&gt;</w:t>
+            </w:r>
+            <w:r>
+              <w:rPr>
+                <w:rFonts w:ascii="Consolas" w:hAnsi="Consolas" w:cs="Consolas"/>
+                <w:color w:val="24292E"/>
+                <w:sz w:val="15"/>
+                <w:szCs w:val="15"/>
+              </w:rPr>
+              <w:t>sooth();</w:t>
+            </w:r>
+          </w:p>
+          <w:p>
+            <w:pPr>
+              <w:autoSpaceDE w:val="0"/>
+              <w:autoSpaceDN w:val="0"/>
+              <w:adjustRightInd w:val="0"/>
+              <w:rPr>
+                <w:rFonts w:ascii="Consolas" w:hAnsi="Consolas" w:cs="Consolas"/>
+                <w:color w:val="24292E"/>
+                <w:sz w:val="15"/>
+                <w:szCs w:val="15"/>
+              </w:rPr>
+            </w:pPr>
+            <w:r>
+              <w:rPr>
+                <w:rFonts w:ascii="Consolas" w:hAnsi="Consolas" w:cs="Consolas"/>
+                <w:color w:val="24292E"/>
+                <w:sz w:val="15"/>
+                <w:szCs w:val="15"/>
+              </w:rPr>
+              <w:t>}</w:t>
+            </w:r>
+          </w:p>
+          <w:p>
+            <w:pPr>
+              <w:autoSpaceDE w:val="0"/>
+              <w:autoSpaceDN w:val="0"/>
+              <w:adjustRightInd w:val="0"/>
+              <w:rPr>
+                <w:rFonts w:asciiTheme="majorBidi" w:hAnsiTheme="majorBidi" w:cstheme="majorBidi"/>
+                <w:color w:val="24292E"/>
+                <w:sz w:val="24"/>
+                <w:szCs w:val="24"/>
+              </w:rPr>
+            </w:pPr>
+            <w:r>
+              <w:rPr>
+                <w:rFonts w:ascii="Consolas" w:hAnsi="Consolas" w:cs="Consolas"/>
+                <w:color w:val="24292E"/>
+                <w:sz w:val="15"/>
+                <w:szCs w:val="15"/>
+              </w:rPr>
+              <w:t>}</w:t>
+            </w:r>
+          </w:p>
+        </w:tc>
+        <w:tc>
+          <w:tcPr>
+            <w:tcW w:w="2608" w:type="dxa"/>
+          </w:tcPr>
+          <w:p>
+            <w:pPr>
+              <w:autoSpaceDE w:val="0"/>
+              <w:autoSpaceDN w:val="0"/>
+              <w:adjustRightInd w:val="0"/>
+              <w:rPr>
+                <w:rFonts w:ascii="Consolas" w:hAnsi="Consolas" w:cs="Consolas"/>
+                <w:color w:val="24292E"/>
+                <w:sz w:val="15"/>
+                <w:szCs w:val="15"/>
+              </w:rPr>
+            </w:pPr>
+            <w:r>
+              <w:rPr>
+                <w:rFonts w:ascii="Consolas" w:hAnsi="Consolas" w:cs="Consolas"/>
+                <w:color w:val="24292E"/>
+                <w:sz w:val="15"/>
+                <w:szCs w:val="15"/>
+              </w:rPr>
+              <w:t xml:space="preserve">$computer </w:t>
+            </w:r>
+            <w:r>
+              <w:rPr>
+                <w:rFonts w:ascii="Consolas" w:hAnsi="Consolas" w:cs="Consolas"/>
+                <w:color w:val="D83A49"/>
+                <w:sz w:val="15"/>
+                <w:szCs w:val="15"/>
+              </w:rPr>
+              <w:t xml:space="preserve">= new </w:t>
+            </w:r>
+            <w:proofErr w:type="spellStart"/>
+            <w:r>
+              <w:rPr>
+                <w:rFonts w:ascii="Consolas" w:hAnsi="Consolas" w:cs="Consolas"/>
+                <w:color w:val="005CC6"/>
+                <w:sz w:val="15"/>
+                <w:szCs w:val="15"/>
+              </w:rPr>
+              <w:t>ComputerFacade</w:t>
+            </w:r>
+            <w:proofErr w:type="spellEnd"/>
+            <w:r>
+              <w:rPr>
+                <w:rFonts w:ascii="Consolas" w:hAnsi="Consolas" w:cs="Consolas"/>
+                <w:color w:val="24292E"/>
+                <w:sz w:val="15"/>
+                <w:szCs w:val="15"/>
+              </w:rPr>
+              <w:t>(</w:t>
+            </w:r>
+            <w:r>
+              <w:rPr>
+                <w:rFonts w:ascii="Consolas" w:hAnsi="Consolas" w:cs="Consolas"/>
+                <w:color w:val="D83A49"/>
+                <w:sz w:val="15"/>
+                <w:szCs w:val="15"/>
+              </w:rPr>
+              <w:t xml:space="preserve">new </w:t>
+            </w:r>
+            <w:r>
+              <w:rPr>
+                <w:rFonts w:ascii="Consolas" w:hAnsi="Consolas" w:cs="Consolas"/>
+                <w:color w:val="005CC6"/>
+                <w:sz w:val="15"/>
+                <w:szCs w:val="15"/>
+              </w:rPr>
+              <w:t>Computer</w:t>
+            </w:r>
+            <w:r>
+              <w:rPr>
+                <w:rFonts w:ascii="Consolas" w:hAnsi="Consolas" w:cs="Consolas"/>
+                <w:color w:val="24292E"/>
+                <w:sz w:val="15"/>
+                <w:szCs w:val="15"/>
+              </w:rPr>
+              <w:t>());</w:t>
+            </w:r>
+          </w:p>
+          <w:p>
+            <w:pPr>
+              <w:autoSpaceDE w:val="0"/>
+              <w:autoSpaceDN w:val="0"/>
+              <w:adjustRightInd w:val="0"/>
+              <w:rPr>
+                <w:rFonts w:ascii="Consolas" w:hAnsi="Consolas" w:cs="Consolas"/>
+                <w:color w:val="222529"/>
+                <w:sz w:val="15"/>
+                <w:szCs w:val="15"/>
+              </w:rPr>
+            </w:pPr>
+            <w:r>
+              <w:rPr>
+                <w:rFonts w:ascii="Consolas" w:hAnsi="Consolas" w:cs="Consolas"/>
+                <w:color w:val="24292E"/>
+                <w:sz w:val="15"/>
+                <w:szCs w:val="15"/>
+              </w:rPr>
+              <w:t>$computer</w:t>
+            </w:r>
+            <w:r>
+              <w:rPr>
+                <w:rFonts w:ascii="Consolas" w:hAnsi="Consolas" w:cs="Consolas"/>
+                <w:color w:val="D83A49"/>
+                <w:sz w:val="15"/>
+                <w:szCs w:val="15"/>
+              </w:rPr>
+              <w:t>-&gt;</w:t>
+            </w:r>
+            <w:proofErr w:type="spellStart"/>
+            <w:proofErr w:type="gramStart"/>
+            <w:r>
+              <w:rPr>
+                <w:rFonts w:ascii="Consolas" w:hAnsi="Consolas" w:cs="Consolas"/>
+                <w:color w:val="24292E"/>
+                <w:sz w:val="15"/>
+                <w:szCs w:val="15"/>
+              </w:rPr>
+              <w:t>turnOn</w:t>
+            </w:r>
+            <w:proofErr w:type="spellEnd"/>
+            <w:r>
+              <w:rPr>
+                <w:rFonts w:ascii="Consolas" w:hAnsi="Consolas" w:cs="Consolas"/>
+                <w:color w:val="24292E"/>
+                <w:sz w:val="15"/>
+                <w:szCs w:val="15"/>
+              </w:rPr>
+              <w:t>(</w:t>
+            </w:r>
+            <w:proofErr w:type="gramEnd"/>
+            <w:r>
+              <w:rPr>
+                <w:rFonts w:ascii="Consolas" w:hAnsi="Consolas" w:cs="Consolas"/>
+                <w:color w:val="24292E"/>
+                <w:sz w:val="15"/>
+                <w:szCs w:val="15"/>
+              </w:rPr>
+              <w:t xml:space="preserve">); </w:t>
+            </w:r>
+            <w:r>
+              <w:rPr>
+                <w:rFonts w:ascii="Consolas" w:hAnsi="Consolas" w:cs="Consolas"/>
+                <w:color w:val="222529"/>
+                <w:sz w:val="15"/>
+                <w:szCs w:val="15"/>
+              </w:rPr>
+              <w:t xml:space="preserve">// Ouch! Beep </w:t>
+            </w:r>
+            <w:proofErr w:type="spellStart"/>
+            <w:r>
+              <w:rPr>
+                <w:rFonts w:ascii="Consolas" w:hAnsi="Consolas" w:cs="Consolas"/>
+                <w:color w:val="222529"/>
+                <w:sz w:val="15"/>
+                <w:szCs w:val="15"/>
+              </w:rPr>
+              <w:t>beep</w:t>
+            </w:r>
+            <w:proofErr w:type="spellEnd"/>
+            <w:r>
+              <w:rPr>
+                <w:rFonts w:ascii="Consolas" w:hAnsi="Consolas" w:cs="Consolas"/>
+                <w:color w:val="222529"/>
+                <w:sz w:val="15"/>
+                <w:szCs w:val="15"/>
+              </w:rPr>
+              <w:t>! Loading</w:t>
+            </w:r>
+            <w:proofErr w:type="gramStart"/>
+            <w:r>
+              <w:rPr>
+                <w:rFonts w:ascii="Consolas" w:hAnsi="Consolas" w:cs="Consolas"/>
+                <w:color w:val="222529"/>
+                <w:sz w:val="15"/>
+                <w:szCs w:val="15"/>
+              </w:rPr>
+              <w:t>..</w:t>
+            </w:r>
+            <w:proofErr w:type="gramEnd"/>
+            <w:r>
+              <w:rPr>
+                <w:rFonts w:ascii="Consolas" w:hAnsi="Consolas" w:cs="Consolas"/>
+                <w:color w:val="222529"/>
+                <w:sz w:val="15"/>
+                <w:szCs w:val="15"/>
+              </w:rPr>
+              <w:t xml:space="preserve"> Ready to be used!</w:t>
+            </w:r>
+          </w:p>
+          <w:p>
+            <w:pPr>
+              <w:autoSpaceDE w:val="0"/>
+              <w:autoSpaceDN w:val="0"/>
+              <w:adjustRightInd w:val="0"/>
+              <w:rPr>
+                <w:rFonts w:ascii="Consolas" w:hAnsi="Consolas" w:cs="Consolas"/>
+                <w:color w:val="D83A49"/>
+                <w:sz w:val="15"/>
+                <w:szCs w:val="15"/>
+              </w:rPr>
+            </w:pPr>
+            <w:r>
+              <w:rPr>
+                <w:rFonts w:ascii="Consolas" w:hAnsi="Consolas" w:cs="Consolas"/>
+                <w:color w:val="24292E"/>
+                <w:sz w:val="15"/>
+                <w:szCs w:val="15"/>
+              </w:rPr>
+              <w:t>$computer</w:t>
+            </w:r>
+            <w:r>
+              <w:rPr>
+                <w:rFonts w:ascii="Consolas" w:hAnsi="Consolas" w:cs="Consolas"/>
+                <w:color w:val="D83A49"/>
+                <w:sz w:val="15"/>
+                <w:szCs w:val="15"/>
+              </w:rPr>
+              <w:t>-&gt;</w:t>
+            </w:r>
+            <w:proofErr w:type="spellStart"/>
+            <w:proofErr w:type="gramStart"/>
+            <w:r>
+              <w:rPr>
+                <w:rFonts w:ascii="Consolas" w:hAnsi="Consolas" w:cs="Consolas"/>
+                <w:color w:val="24292E"/>
+                <w:sz w:val="15"/>
+                <w:szCs w:val="15"/>
+              </w:rPr>
+              <w:t>turnOff</w:t>
+            </w:r>
+            <w:proofErr w:type="spellEnd"/>
+            <w:r>
+              <w:rPr>
+                <w:rFonts w:ascii="Consolas" w:hAnsi="Consolas" w:cs="Consolas"/>
+                <w:color w:val="24292E"/>
+                <w:sz w:val="15"/>
+                <w:szCs w:val="15"/>
+              </w:rPr>
+              <w:t>(</w:t>
+            </w:r>
+            <w:proofErr w:type="gramEnd"/>
+            <w:r>
+              <w:rPr>
+                <w:rFonts w:ascii="Consolas" w:hAnsi="Consolas" w:cs="Consolas"/>
+                <w:color w:val="24292E"/>
+                <w:sz w:val="15"/>
+                <w:szCs w:val="15"/>
+              </w:rPr>
+              <w:t xml:space="preserve">); </w:t>
+            </w:r>
+            <w:r>
+              <w:rPr>
+                <w:rFonts w:ascii="Consolas" w:hAnsi="Consolas" w:cs="Consolas"/>
+                <w:color w:val="222529"/>
+                <w:sz w:val="15"/>
+                <w:szCs w:val="15"/>
+              </w:rPr>
+              <w:t xml:space="preserve">// </w:t>
+            </w:r>
+            <w:proofErr w:type="spellStart"/>
+            <w:r>
+              <w:rPr>
+                <w:rFonts w:ascii="Consolas" w:hAnsi="Consolas" w:cs="Consolas"/>
+                <w:color w:val="222529"/>
+                <w:sz w:val="15"/>
+                <w:szCs w:val="15"/>
+              </w:rPr>
+              <w:t>Bup</w:t>
+            </w:r>
+            <w:proofErr w:type="spellEnd"/>
+            <w:r>
+              <w:rPr>
+                <w:rFonts w:ascii="Consolas" w:hAnsi="Consolas" w:cs="Consolas"/>
+                <w:color w:val="222529"/>
+                <w:sz w:val="15"/>
+                <w:szCs w:val="15"/>
+              </w:rPr>
+              <w:t xml:space="preserve"> </w:t>
+            </w:r>
+            <w:proofErr w:type="spellStart"/>
+            <w:r>
+              <w:rPr>
+                <w:rFonts w:ascii="Consolas" w:hAnsi="Consolas" w:cs="Consolas"/>
+                <w:color w:val="222529"/>
+                <w:sz w:val="15"/>
+                <w:szCs w:val="15"/>
+              </w:rPr>
+              <w:t>bup</w:t>
+            </w:r>
+            <w:proofErr w:type="spellEnd"/>
+            <w:r>
+              <w:rPr>
+                <w:rFonts w:ascii="Consolas" w:hAnsi="Consolas" w:cs="Consolas"/>
+                <w:color w:val="222529"/>
+                <w:sz w:val="15"/>
+                <w:szCs w:val="15"/>
+              </w:rPr>
+              <w:t xml:space="preserve"> </w:t>
+            </w:r>
+            <w:proofErr w:type="spellStart"/>
+            <w:r>
+              <w:rPr>
+                <w:rFonts w:ascii="Consolas" w:hAnsi="Consolas" w:cs="Consolas"/>
+                <w:color w:val="222529"/>
+                <w:sz w:val="15"/>
+                <w:szCs w:val="15"/>
+              </w:rPr>
+              <w:t>buzzz</w:t>
+            </w:r>
+            <w:proofErr w:type="spellEnd"/>
+            <w:r>
+              <w:rPr>
+                <w:rFonts w:ascii="Consolas" w:hAnsi="Consolas" w:cs="Consolas"/>
+                <w:color w:val="222529"/>
+                <w:sz w:val="15"/>
+                <w:szCs w:val="15"/>
+              </w:rPr>
+              <w:t xml:space="preserve">! </w:t>
+            </w:r>
+            <w:proofErr w:type="spellStart"/>
+            <w:r>
+              <w:rPr>
+                <w:rFonts w:ascii="Consolas" w:hAnsi="Consolas" w:cs="Consolas"/>
+                <w:color w:val="222529"/>
+                <w:sz w:val="15"/>
+                <w:szCs w:val="15"/>
+              </w:rPr>
+              <w:t>Haah</w:t>
+            </w:r>
+            <w:proofErr w:type="spellEnd"/>
+            <w:r>
+              <w:rPr>
+                <w:rFonts w:ascii="Consolas" w:hAnsi="Consolas" w:cs="Consolas"/>
+                <w:color w:val="222529"/>
+                <w:sz w:val="15"/>
+                <w:szCs w:val="15"/>
+              </w:rPr>
+              <w:t xml:space="preserve">! </w:t>
+            </w:r>
+            <w:proofErr w:type="spellStart"/>
+            <w:r>
+              <w:rPr>
+                <w:rFonts w:ascii="Consolas" w:hAnsi="Consolas" w:cs="Consolas"/>
+                <w:color w:val="222529"/>
+                <w:sz w:val="15"/>
+                <w:szCs w:val="15"/>
+              </w:rPr>
+              <w:t>Zzzzz</w:t>
+            </w:r>
+            <w:proofErr w:type="spellEnd"/>
+          </w:p>
+        </w:tc>
+      </w:tr>
+    </w:tbl>
+    <w:p>
+      <w:pPr>
+        <w:autoSpaceDE w:val="0"/>
+        <w:autoSpaceDN w:val="0"/>
+        <w:adjustRightInd w:val="0"/>
+        <w:spacing w:after="0" w:line="240" w:lineRule="auto"/>
+        <w:rPr>
+          <w:rFonts w:asciiTheme="majorBidi" w:hAnsiTheme="majorBidi" w:cstheme="majorBidi"/>
+          <w:color w:val="24292E"/>
+          <w:sz w:val="24"/>
+          <w:szCs w:val="24"/>
+        </w:rPr>
+      </w:pPr>
+    </w:p>
+    <w:p>
+      <w:pPr>
+        <w:rPr>
+          <w:rFonts w:asciiTheme="majorBidi" w:hAnsiTheme="majorBidi" w:cstheme="majorBidi"/>
+          <w:color w:val="24292E"/>
+          <w:sz w:val="24"/>
+          <w:szCs w:val="24"/>
+        </w:rPr>
+      </w:pPr>
+      <w:r>
+        <w:rPr>
+          <w:rFonts w:asciiTheme="majorBidi" w:hAnsiTheme="majorBidi" w:cstheme="majorBidi"/>
+          <w:color w:val="24292E"/>
+          <w:sz w:val="24"/>
+          <w:szCs w:val="24"/>
+        </w:rPr>
+        <w:br w:type="page"/>
+      </w:r>
+    </w:p>
+    <w:p>
+      <w:pPr>
+        <w:autoSpaceDE w:val="0"/>
+        <w:autoSpaceDN w:val="0"/>
+        <w:adjustRightInd w:val="0"/>
+        <w:spacing w:after="0" w:line="240" w:lineRule="auto"/>
+        <w:rPr>
+          <w:rFonts w:asciiTheme="majorBidi" w:hAnsiTheme="majorBidi" w:cstheme="majorBidi"/>
+          <w:b/>
+          <w:bCs/>
+          <w:color w:val="24292E"/>
+          <w:sz w:val="24"/>
+          <w:szCs w:val="24"/>
+        </w:rPr>
+      </w:pPr>
+      <w:r>
+        <w:rPr>
+          <w:rFonts w:asciiTheme="majorBidi" w:hAnsiTheme="majorBidi" w:cstheme="majorBidi"/>
+          <w:b/>
+          <w:bCs/>
+          <w:color w:val="24292E"/>
+          <w:sz w:val="24"/>
+          <w:szCs w:val="24"/>
+        </w:rPr>
+        <w:lastRenderedPageBreak/>
+        <w:t>Proxy</w:t>
+      </w:r>
+    </w:p>
+    <w:p>
+      <w:pPr>
+        <w:autoSpaceDE w:val="0"/>
+        <w:autoSpaceDN w:val="0"/>
+        <w:adjustRightInd w:val="0"/>
+        <w:spacing w:after="0" w:line="240" w:lineRule="auto"/>
+        <w:rPr>
+          <w:rFonts w:asciiTheme="majorBidi" w:hAnsiTheme="majorBidi" w:cstheme="majorBidi"/>
+          <w:color w:val="222529"/>
+          <w:sz w:val="24"/>
+          <w:szCs w:val="24"/>
+        </w:rPr>
+      </w:pPr>
+      <w:r>
+        <w:rPr>
+          <w:rFonts w:asciiTheme="majorBidi" w:hAnsiTheme="majorBidi" w:cstheme="majorBidi"/>
+          <w:color w:val="24292E"/>
+          <w:sz w:val="24"/>
+          <w:szCs w:val="24"/>
+        </w:rPr>
+        <w:t>Real world example</w:t>
+      </w:r>
+      <w:r>
+        <w:rPr>
+          <w:rFonts w:asciiTheme="majorBidi" w:hAnsiTheme="majorBidi" w:cstheme="majorBidi"/>
+          <w:color w:val="24292E"/>
+          <w:sz w:val="24"/>
+          <w:szCs w:val="24"/>
+        </w:rPr>
+        <w:t xml:space="preserve">: </w:t>
+      </w:r>
+      <w:r>
+        <w:rPr>
+          <w:rFonts w:asciiTheme="majorBidi" w:hAnsiTheme="majorBidi" w:cstheme="majorBidi"/>
+          <w:color w:val="222529"/>
+          <w:sz w:val="24"/>
+          <w:szCs w:val="24"/>
+        </w:rPr>
+        <w:t>Have you ever used an access card to go through a door? There are multiple options to open that door i.e. it can be</w:t>
+      </w:r>
+      <w:r>
+        <w:rPr>
+          <w:rFonts w:asciiTheme="majorBidi" w:hAnsiTheme="majorBidi" w:cstheme="majorBidi"/>
+          <w:color w:val="222529"/>
+          <w:sz w:val="24"/>
+          <w:szCs w:val="24"/>
+        </w:rPr>
+        <w:t xml:space="preserve"> </w:t>
+      </w:r>
+      <w:r>
+        <w:rPr>
+          <w:rFonts w:asciiTheme="majorBidi" w:hAnsiTheme="majorBidi" w:cstheme="majorBidi"/>
+          <w:color w:val="222529"/>
+          <w:sz w:val="24"/>
+          <w:szCs w:val="24"/>
+        </w:rPr>
+        <w:t>opened either using access card or by pressing a button that bypasses the security. The door's main functionality is to</w:t>
+      </w:r>
+      <w:r>
+        <w:rPr>
+          <w:rFonts w:asciiTheme="majorBidi" w:hAnsiTheme="majorBidi" w:cstheme="majorBidi"/>
+          <w:color w:val="222529"/>
+          <w:sz w:val="24"/>
+          <w:szCs w:val="24"/>
+        </w:rPr>
+        <w:t xml:space="preserve"> </w:t>
+      </w:r>
+      <w:r>
+        <w:rPr>
+          <w:rFonts w:asciiTheme="majorBidi" w:hAnsiTheme="majorBidi" w:cstheme="majorBidi"/>
+          <w:color w:val="222529"/>
+          <w:sz w:val="24"/>
+          <w:szCs w:val="24"/>
+        </w:rPr>
+        <w:t>open but there is a proxy added on top of it to add some functionality. Let me better explain it using the code example</w:t>
+      </w:r>
+      <w:r>
+        <w:rPr>
+          <w:rFonts w:asciiTheme="majorBidi" w:hAnsiTheme="majorBidi" w:cstheme="majorBidi"/>
+          <w:color w:val="222529"/>
+          <w:sz w:val="24"/>
+          <w:szCs w:val="24"/>
+        </w:rPr>
+        <w:t xml:space="preserve"> </w:t>
+      </w:r>
+      <w:r>
+        <w:rPr>
+          <w:rFonts w:asciiTheme="majorBidi" w:hAnsiTheme="majorBidi" w:cstheme="majorBidi"/>
+          <w:color w:val="222529"/>
+          <w:sz w:val="24"/>
+          <w:szCs w:val="24"/>
+        </w:rPr>
+        <w:t>below.</w:t>
+      </w:r>
+    </w:p>
+    <w:p>
+      <w:pPr>
+        <w:autoSpaceDE w:val="0"/>
+        <w:autoSpaceDN w:val="0"/>
+        <w:adjustRightInd w:val="0"/>
+        <w:spacing w:after="0" w:line="240" w:lineRule="auto"/>
+        <w:rPr>
+          <w:rFonts w:asciiTheme="majorBidi" w:hAnsiTheme="majorBidi" w:cstheme="majorBidi"/>
+          <w:color w:val="222529"/>
+          <w:sz w:val="24"/>
+          <w:szCs w:val="24"/>
+        </w:rPr>
+      </w:pPr>
+      <w:r>
+        <w:rPr>
+          <w:rFonts w:asciiTheme="majorBidi" w:hAnsiTheme="majorBidi" w:cstheme="majorBidi"/>
+          <w:color w:val="24292E"/>
+          <w:sz w:val="24"/>
+          <w:szCs w:val="24"/>
+        </w:rPr>
+        <w:t>In plain words</w:t>
+      </w:r>
+      <w:r>
+        <w:rPr>
+          <w:rFonts w:asciiTheme="majorBidi" w:hAnsiTheme="majorBidi" w:cstheme="majorBidi"/>
+          <w:color w:val="24292E"/>
+          <w:sz w:val="24"/>
+          <w:szCs w:val="24"/>
+        </w:rPr>
+        <w:t xml:space="preserve">: </w:t>
+      </w:r>
+      <w:r>
+        <w:rPr>
+          <w:rFonts w:asciiTheme="majorBidi" w:hAnsiTheme="majorBidi" w:cstheme="majorBidi"/>
+          <w:color w:val="222529"/>
+          <w:sz w:val="24"/>
+          <w:szCs w:val="24"/>
+        </w:rPr>
+        <w:t>Using the proxy pattern, a class represents the functionality of another class.</w:t>
+      </w:r>
+    </w:p>
+    <w:p>
+      <w:pPr>
+        <w:autoSpaceDE w:val="0"/>
+        <w:autoSpaceDN w:val="0"/>
+        <w:adjustRightInd w:val="0"/>
+        <w:spacing w:after="0" w:line="240" w:lineRule="auto"/>
+        <w:rPr>
+          <w:rFonts w:ascii="Segoe UI" w:hAnsi="Segoe UI" w:cs="Segoe UI"/>
+          <w:color w:val="222529"/>
+          <w:sz w:val="17"/>
+          <w:szCs w:val="17"/>
+        </w:rPr>
+      </w:pPr>
+    </w:p>
+    <w:tbl>
+      <w:tblPr>
+        <w:tblStyle w:val="TableGrid"/>
+        <w:tblW w:w="0" w:type="auto"/>
+        <w:tblLook w:val="04A0" w:firstRow="1" w:lastRow="0" w:firstColumn="1" w:lastColumn="0" w:noHBand="0" w:noVBand="1"/>
+      </w:tblPr>
+      <w:tblGrid>
+        <w:gridCol w:w="3116"/>
+        <w:gridCol w:w="3117"/>
+        <w:gridCol w:w="3117"/>
+      </w:tblGrid>
+      <w:tr>
+        <w:tc>
+          <w:tcPr>
+            <w:tcW w:w="3116" w:type="dxa"/>
+          </w:tcPr>
+          <w:p>
+            <w:pPr>
+              <w:autoSpaceDE w:val="0"/>
+              <w:autoSpaceDN w:val="0"/>
+              <w:adjustRightInd w:val="0"/>
+              <w:rPr>
+                <w:rFonts w:ascii="Consolas" w:hAnsi="Consolas" w:cs="Consolas"/>
+                <w:color w:val="3E256D"/>
+                <w:sz w:val="15"/>
+                <w:szCs w:val="15"/>
+              </w:rPr>
+            </w:pPr>
+            <w:r>
+              <w:rPr>
+                <w:rFonts w:ascii="Consolas" w:hAnsi="Consolas" w:cs="Consolas"/>
+                <w:color w:val="D83A49"/>
+                <w:sz w:val="15"/>
+                <w:szCs w:val="15"/>
+              </w:rPr>
+              <w:t xml:space="preserve">interface </w:t>
+            </w:r>
+            <w:r>
+              <w:rPr>
+                <w:rFonts w:ascii="Consolas" w:hAnsi="Consolas" w:cs="Consolas"/>
+                <w:color w:val="3E256D"/>
+                <w:sz w:val="15"/>
+                <w:szCs w:val="15"/>
+              </w:rPr>
+              <w:t>Door</w:t>
+            </w:r>
+          </w:p>
+          <w:p>
+            <w:pPr>
+              <w:autoSpaceDE w:val="0"/>
+              <w:autoSpaceDN w:val="0"/>
+              <w:adjustRightInd w:val="0"/>
+              <w:rPr>
+                <w:rFonts w:ascii="Consolas" w:hAnsi="Consolas" w:cs="Consolas"/>
+                <w:color w:val="24292E"/>
+                <w:sz w:val="15"/>
+                <w:szCs w:val="15"/>
+              </w:rPr>
+            </w:pPr>
+            <w:r>
+              <w:rPr>
+                <w:rFonts w:ascii="Consolas" w:hAnsi="Consolas" w:cs="Consolas"/>
+                <w:color w:val="24292E"/>
+                <w:sz w:val="15"/>
+                <w:szCs w:val="15"/>
+              </w:rPr>
+              <w:t>{</w:t>
+            </w:r>
+          </w:p>
+          <w:p>
+            <w:pPr>
+              <w:autoSpaceDE w:val="0"/>
+              <w:autoSpaceDN w:val="0"/>
+              <w:adjustRightInd w:val="0"/>
+              <w:rPr>
+                <w:rFonts w:ascii="Consolas" w:hAnsi="Consolas" w:cs="Consolas"/>
+                <w:color w:val="24292E"/>
+                <w:sz w:val="15"/>
+                <w:szCs w:val="15"/>
+              </w:rPr>
+            </w:pPr>
+            <w:r>
+              <w:rPr>
+                <w:rFonts w:ascii="Consolas" w:hAnsi="Consolas" w:cs="Consolas"/>
+                <w:color w:val="D83A49"/>
+                <w:sz w:val="15"/>
+                <w:szCs w:val="15"/>
+              </w:rPr>
+              <w:t xml:space="preserve">public function </w:t>
+            </w:r>
+            <w:r>
+              <w:rPr>
+                <w:rFonts w:ascii="Consolas" w:hAnsi="Consolas" w:cs="Consolas"/>
+                <w:color w:val="3E256D"/>
+                <w:sz w:val="15"/>
+                <w:szCs w:val="15"/>
+              </w:rPr>
+              <w:t>open</w:t>
+            </w:r>
+            <w:r>
+              <w:rPr>
+                <w:rFonts w:ascii="Consolas" w:hAnsi="Consolas" w:cs="Consolas"/>
+                <w:color w:val="24292E"/>
+                <w:sz w:val="15"/>
+                <w:szCs w:val="15"/>
+              </w:rPr>
+              <w:t>();</w:t>
+            </w:r>
+          </w:p>
+          <w:p>
+            <w:pPr>
+              <w:autoSpaceDE w:val="0"/>
+              <w:autoSpaceDN w:val="0"/>
+              <w:adjustRightInd w:val="0"/>
+              <w:rPr>
+                <w:rFonts w:ascii="Consolas" w:hAnsi="Consolas" w:cs="Consolas"/>
+                <w:color w:val="24292E"/>
+                <w:sz w:val="15"/>
+                <w:szCs w:val="15"/>
+              </w:rPr>
+            </w:pPr>
+            <w:r>
+              <w:rPr>
+                <w:rFonts w:ascii="Consolas" w:hAnsi="Consolas" w:cs="Consolas"/>
+                <w:color w:val="D83A49"/>
+                <w:sz w:val="15"/>
+                <w:szCs w:val="15"/>
+              </w:rPr>
+              <w:t xml:space="preserve">public function </w:t>
+            </w:r>
+            <w:r>
+              <w:rPr>
+                <w:rFonts w:ascii="Consolas" w:hAnsi="Consolas" w:cs="Consolas"/>
+                <w:color w:val="3E256D"/>
+                <w:sz w:val="15"/>
+                <w:szCs w:val="15"/>
+              </w:rPr>
+              <w:t>close</w:t>
+            </w:r>
+            <w:r>
+              <w:rPr>
+                <w:rFonts w:ascii="Consolas" w:hAnsi="Consolas" w:cs="Consolas"/>
+                <w:color w:val="24292E"/>
+                <w:sz w:val="15"/>
+                <w:szCs w:val="15"/>
+              </w:rPr>
+              <w:t>();</w:t>
+            </w:r>
+          </w:p>
+          <w:p>
+            <w:pPr>
+              <w:autoSpaceDE w:val="0"/>
+              <w:autoSpaceDN w:val="0"/>
+              <w:adjustRightInd w:val="0"/>
+              <w:rPr>
+                <w:rFonts w:ascii="Consolas" w:hAnsi="Consolas" w:cs="Consolas"/>
+                <w:color w:val="24292E"/>
+                <w:sz w:val="15"/>
+                <w:szCs w:val="15"/>
+              </w:rPr>
+            </w:pPr>
+            <w:r>
+              <w:rPr>
+                <w:rFonts w:ascii="Consolas" w:hAnsi="Consolas" w:cs="Consolas"/>
+                <w:color w:val="24292E"/>
+                <w:sz w:val="15"/>
+                <w:szCs w:val="15"/>
+              </w:rPr>
+              <w:t>}</w:t>
+            </w:r>
+          </w:p>
+          <w:p>
+            <w:pPr>
+              <w:autoSpaceDE w:val="0"/>
+              <w:autoSpaceDN w:val="0"/>
+              <w:adjustRightInd w:val="0"/>
+              <w:rPr>
+                <w:rFonts w:ascii="Consolas" w:hAnsi="Consolas" w:cs="Consolas"/>
+                <w:color w:val="3E256D"/>
+                <w:sz w:val="15"/>
+                <w:szCs w:val="15"/>
+              </w:rPr>
+            </w:pPr>
+            <w:r>
+              <w:rPr>
+                <w:rFonts w:ascii="Consolas" w:hAnsi="Consolas" w:cs="Consolas"/>
+                <w:color w:val="D83A49"/>
+                <w:sz w:val="15"/>
+                <w:szCs w:val="15"/>
+              </w:rPr>
+              <w:t xml:space="preserve">class </w:t>
+            </w:r>
+            <w:proofErr w:type="spellStart"/>
+            <w:r>
+              <w:rPr>
+                <w:rFonts w:ascii="Consolas" w:hAnsi="Consolas" w:cs="Consolas"/>
+                <w:color w:val="3E256D"/>
+                <w:sz w:val="15"/>
+                <w:szCs w:val="15"/>
+              </w:rPr>
+              <w:t>LabDoor</w:t>
+            </w:r>
+            <w:proofErr w:type="spellEnd"/>
+            <w:r>
+              <w:rPr>
+                <w:rFonts w:ascii="Consolas" w:hAnsi="Consolas" w:cs="Consolas"/>
+                <w:color w:val="3E256D"/>
+                <w:sz w:val="15"/>
+                <w:szCs w:val="15"/>
+              </w:rPr>
+              <w:t xml:space="preserve"> </w:t>
+            </w:r>
+            <w:r>
+              <w:rPr>
+                <w:rFonts w:ascii="Consolas" w:hAnsi="Consolas" w:cs="Consolas"/>
+                <w:color w:val="D83A49"/>
+                <w:sz w:val="15"/>
+                <w:szCs w:val="15"/>
+              </w:rPr>
+              <w:t xml:space="preserve">implements </w:t>
+            </w:r>
+            <w:r>
+              <w:rPr>
+                <w:rFonts w:ascii="Consolas" w:hAnsi="Consolas" w:cs="Consolas"/>
+                <w:color w:val="3E256D"/>
+                <w:sz w:val="15"/>
+                <w:szCs w:val="15"/>
+              </w:rPr>
+              <w:t>Door</w:t>
+            </w:r>
+          </w:p>
+          <w:p>
+            <w:pPr>
+              <w:autoSpaceDE w:val="0"/>
+              <w:autoSpaceDN w:val="0"/>
+              <w:adjustRightInd w:val="0"/>
+              <w:rPr>
+                <w:rFonts w:ascii="Consolas" w:hAnsi="Consolas" w:cs="Consolas"/>
+                <w:color w:val="24292E"/>
+                <w:sz w:val="15"/>
+                <w:szCs w:val="15"/>
+              </w:rPr>
+            </w:pPr>
+            <w:r>
+              <w:rPr>
+                <w:rFonts w:ascii="Consolas" w:hAnsi="Consolas" w:cs="Consolas"/>
+                <w:color w:val="24292E"/>
+                <w:sz w:val="15"/>
+                <w:szCs w:val="15"/>
+              </w:rPr>
+              <w:t>{</w:t>
+            </w:r>
+          </w:p>
+          <w:p>
+            <w:pPr>
+              <w:autoSpaceDE w:val="0"/>
+              <w:autoSpaceDN w:val="0"/>
+              <w:adjustRightInd w:val="0"/>
+              <w:rPr>
+                <w:rFonts w:ascii="Consolas" w:hAnsi="Consolas" w:cs="Consolas"/>
+                <w:color w:val="24292E"/>
+                <w:sz w:val="15"/>
+                <w:szCs w:val="15"/>
+              </w:rPr>
+            </w:pPr>
+            <w:r>
+              <w:rPr>
+                <w:rFonts w:ascii="Consolas" w:hAnsi="Consolas" w:cs="Consolas"/>
+                <w:color w:val="D83A49"/>
+                <w:sz w:val="15"/>
+                <w:szCs w:val="15"/>
+              </w:rPr>
+              <w:t xml:space="preserve">public function </w:t>
+            </w:r>
+            <w:r>
+              <w:rPr>
+                <w:rFonts w:ascii="Consolas" w:hAnsi="Consolas" w:cs="Consolas"/>
+                <w:color w:val="3E256D"/>
+                <w:sz w:val="15"/>
+                <w:szCs w:val="15"/>
+              </w:rPr>
+              <w:t>open</w:t>
+            </w:r>
+            <w:r>
+              <w:rPr>
+                <w:rFonts w:ascii="Consolas" w:hAnsi="Consolas" w:cs="Consolas"/>
+                <w:color w:val="24292E"/>
+                <w:sz w:val="15"/>
+                <w:szCs w:val="15"/>
+              </w:rPr>
+              <w:t>()</w:t>
+            </w:r>
+          </w:p>
+          <w:p>
+            <w:pPr>
+              <w:autoSpaceDE w:val="0"/>
+              <w:autoSpaceDN w:val="0"/>
+              <w:adjustRightInd w:val="0"/>
+              <w:rPr>
+                <w:rFonts w:ascii="Consolas" w:hAnsi="Consolas" w:cs="Consolas"/>
+                <w:color w:val="24292E"/>
+                <w:sz w:val="15"/>
+                <w:szCs w:val="15"/>
+              </w:rPr>
+            </w:pPr>
+            <w:r>
+              <w:rPr>
+                <w:rFonts w:ascii="Consolas" w:hAnsi="Consolas" w:cs="Consolas"/>
+                <w:color w:val="24292E"/>
+                <w:sz w:val="15"/>
+                <w:szCs w:val="15"/>
+              </w:rPr>
+              <w:t>{</w:t>
+            </w:r>
+          </w:p>
+          <w:p>
+            <w:pPr>
+              <w:autoSpaceDE w:val="0"/>
+              <w:autoSpaceDN w:val="0"/>
+              <w:adjustRightInd w:val="0"/>
+              <w:rPr>
+                <w:rFonts w:ascii="Consolas" w:hAnsi="Consolas" w:cs="Consolas"/>
+                <w:color w:val="24292E"/>
+                <w:sz w:val="15"/>
+                <w:szCs w:val="15"/>
+              </w:rPr>
+            </w:pPr>
+            <w:r>
+              <w:rPr>
+                <w:rFonts w:ascii="Consolas" w:hAnsi="Consolas" w:cs="Consolas"/>
+                <w:color w:val="005CC6"/>
+                <w:sz w:val="15"/>
+                <w:szCs w:val="15"/>
+              </w:rPr>
+              <w:t xml:space="preserve">echo </w:t>
+            </w:r>
+            <w:r>
+              <w:rPr>
+                <w:rFonts w:ascii="Consolas" w:hAnsi="Consolas" w:cs="Consolas"/>
+                <w:color w:val="032F62"/>
+                <w:sz w:val="15"/>
+                <w:szCs w:val="15"/>
+              </w:rPr>
+              <w:t>"Opening lab door"</w:t>
+            </w:r>
+            <w:r>
+              <w:rPr>
+                <w:rFonts w:ascii="Consolas" w:hAnsi="Consolas" w:cs="Consolas"/>
+                <w:color w:val="24292E"/>
+                <w:sz w:val="15"/>
+                <w:szCs w:val="15"/>
+              </w:rPr>
+              <w:t>;</w:t>
+            </w:r>
+          </w:p>
+          <w:p>
+            <w:pPr>
+              <w:autoSpaceDE w:val="0"/>
+              <w:autoSpaceDN w:val="0"/>
+              <w:adjustRightInd w:val="0"/>
+              <w:rPr>
+                <w:rFonts w:ascii="Consolas" w:hAnsi="Consolas" w:cs="Consolas"/>
+                <w:color w:val="24292E"/>
+                <w:sz w:val="15"/>
+                <w:szCs w:val="15"/>
+              </w:rPr>
+            </w:pPr>
+            <w:r>
+              <w:rPr>
+                <w:rFonts w:ascii="Consolas" w:hAnsi="Consolas" w:cs="Consolas"/>
+                <w:color w:val="24292E"/>
+                <w:sz w:val="15"/>
+                <w:szCs w:val="15"/>
+              </w:rPr>
+              <w:t>}</w:t>
+            </w:r>
+          </w:p>
+          <w:p>
+            <w:pPr>
+              <w:autoSpaceDE w:val="0"/>
+              <w:autoSpaceDN w:val="0"/>
+              <w:adjustRightInd w:val="0"/>
+              <w:rPr>
+                <w:rFonts w:ascii="Consolas" w:hAnsi="Consolas" w:cs="Consolas"/>
+                <w:color w:val="24292E"/>
+                <w:sz w:val="15"/>
+                <w:szCs w:val="15"/>
+              </w:rPr>
+            </w:pPr>
+            <w:r>
+              <w:rPr>
+                <w:rFonts w:ascii="Consolas" w:hAnsi="Consolas" w:cs="Consolas"/>
+                <w:color w:val="D83A49"/>
+                <w:sz w:val="15"/>
+                <w:szCs w:val="15"/>
+              </w:rPr>
+              <w:t xml:space="preserve">public function </w:t>
+            </w:r>
+            <w:r>
+              <w:rPr>
+                <w:rFonts w:ascii="Consolas" w:hAnsi="Consolas" w:cs="Consolas"/>
+                <w:color w:val="3E256D"/>
+                <w:sz w:val="15"/>
+                <w:szCs w:val="15"/>
+              </w:rPr>
+              <w:t>close</w:t>
+            </w:r>
+            <w:r>
+              <w:rPr>
+                <w:rFonts w:ascii="Consolas" w:hAnsi="Consolas" w:cs="Consolas"/>
+                <w:color w:val="24292E"/>
+                <w:sz w:val="15"/>
+                <w:szCs w:val="15"/>
+              </w:rPr>
+              <w:t>()</w:t>
+            </w:r>
+          </w:p>
+          <w:p>
+            <w:pPr>
+              <w:autoSpaceDE w:val="0"/>
+              <w:autoSpaceDN w:val="0"/>
+              <w:adjustRightInd w:val="0"/>
+              <w:rPr>
+                <w:rFonts w:ascii="Consolas" w:hAnsi="Consolas" w:cs="Consolas"/>
+                <w:color w:val="24292E"/>
+                <w:sz w:val="15"/>
+                <w:szCs w:val="15"/>
+              </w:rPr>
+            </w:pPr>
+            <w:r>
+              <w:rPr>
+                <w:rFonts w:ascii="Consolas" w:hAnsi="Consolas" w:cs="Consolas"/>
+                <w:color w:val="24292E"/>
+                <w:sz w:val="15"/>
+                <w:szCs w:val="15"/>
+              </w:rPr>
+              <w:t>{</w:t>
+            </w:r>
+          </w:p>
+          <w:p>
+            <w:pPr>
+              <w:autoSpaceDE w:val="0"/>
+              <w:autoSpaceDN w:val="0"/>
+              <w:adjustRightInd w:val="0"/>
+              <w:rPr>
+                <w:rFonts w:ascii="Consolas" w:hAnsi="Consolas" w:cs="Consolas"/>
+                <w:color w:val="24292E"/>
+                <w:sz w:val="15"/>
+                <w:szCs w:val="15"/>
+              </w:rPr>
+            </w:pPr>
+            <w:r>
+              <w:rPr>
+                <w:rFonts w:ascii="Consolas" w:hAnsi="Consolas" w:cs="Consolas"/>
+                <w:color w:val="005CC6"/>
+                <w:sz w:val="15"/>
+                <w:szCs w:val="15"/>
+              </w:rPr>
+              <w:t xml:space="preserve">echo </w:t>
+            </w:r>
+            <w:r>
+              <w:rPr>
+                <w:rFonts w:ascii="Consolas" w:hAnsi="Consolas" w:cs="Consolas"/>
+                <w:color w:val="032F62"/>
+                <w:sz w:val="15"/>
+                <w:szCs w:val="15"/>
+              </w:rPr>
+              <w:t>"Closing the lab door"</w:t>
+            </w:r>
+            <w:r>
+              <w:rPr>
+                <w:rFonts w:ascii="Consolas" w:hAnsi="Consolas" w:cs="Consolas"/>
+                <w:color w:val="24292E"/>
+                <w:sz w:val="15"/>
+                <w:szCs w:val="15"/>
+              </w:rPr>
+              <w:t>;</w:t>
+            </w:r>
+          </w:p>
+          <w:p>
+            <w:pPr>
+              <w:autoSpaceDE w:val="0"/>
+              <w:autoSpaceDN w:val="0"/>
+              <w:adjustRightInd w:val="0"/>
+              <w:rPr>
+                <w:rFonts w:ascii="Consolas" w:hAnsi="Consolas" w:cs="Consolas"/>
+                <w:color w:val="24292E"/>
+                <w:sz w:val="15"/>
+                <w:szCs w:val="15"/>
+              </w:rPr>
+            </w:pPr>
+            <w:r>
+              <w:rPr>
+                <w:rFonts w:ascii="Consolas" w:hAnsi="Consolas" w:cs="Consolas"/>
+                <w:color w:val="24292E"/>
+                <w:sz w:val="15"/>
+                <w:szCs w:val="15"/>
+              </w:rPr>
+              <w:t>}</w:t>
+            </w:r>
+          </w:p>
+          <w:p>
+            <w:pPr>
+              <w:autoSpaceDE w:val="0"/>
+              <w:autoSpaceDN w:val="0"/>
+              <w:adjustRightInd w:val="0"/>
+              <w:rPr>
+                <w:rFonts w:asciiTheme="majorBidi" w:hAnsiTheme="majorBidi" w:cstheme="majorBidi"/>
+                <w:color w:val="24292E"/>
+                <w:sz w:val="24"/>
+                <w:szCs w:val="24"/>
+              </w:rPr>
+            </w:pPr>
+            <w:r>
+              <w:rPr>
+                <w:rFonts w:ascii="Consolas" w:hAnsi="Consolas" w:cs="Consolas"/>
+                <w:color w:val="24292E"/>
+                <w:sz w:val="15"/>
+                <w:szCs w:val="15"/>
+              </w:rPr>
+              <w:t>}</w:t>
+            </w:r>
+          </w:p>
+        </w:tc>
+        <w:tc>
+          <w:tcPr>
+            <w:tcW w:w="3117" w:type="dxa"/>
+          </w:tcPr>
+          <w:p>
+            <w:pPr>
+              <w:autoSpaceDE w:val="0"/>
+              <w:autoSpaceDN w:val="0"/>
+              <w:adjustRightInd w:val="0"/>
+              <w:rPr>
+                <w:rFonts w:ascii="Consolas" w:hAnsi="Consolas" w:cs="Consolas"/>
+                <w:color w:val="3E256D"/>
+                <w:sz w:val="15"/>
+                <w:szCs w:val="15"/>
+              </w:rPr>
+            </w:pPr>
+            <w:r>
+              <w:rPr>
+                <w:rFonts w:ascii="Consolas" w:hAnsi="Consolas" w:cs="Consolas"/>
+                <w:color w:val="D83A49"/>
+                <w:sz w:val="15"/>
+                <w:szCs w:val="15"/>
+              </w:rPr>
+              <w:t xml:space="preserve">class </w:t>
+            </w:r>
+            <w:proofErr w:type="spellStart"/>
+            <w:r>
+              <w:rPr>
+                <w:rFonts w:ascii="Consolas" w:hAnsi="Consolas" w:cs="Consolas"/>
+                <w:color w:val="3E256D"/>
+                <w:sz w:val="15"/>
+                <w:szCs w:val="15"/>
+              </w:rPr>
+              <w:t>SecuredDoor</w:t>
+            </w:r>
+            <w:proofErr w:type="spellEnd"/>
+          </w:p>
+          <w:p>
+            <w:pPr>
+              <w:autoSpaceDE w:val="0"/>
+              <w:autoSpaceDN w:val="0"/>
+              <w:adjustRightInd w:val="0"/>
+              <w:rPr>
+                <w:rFonts w:ascii="Consolas" w:hAnsi="Consolas" w:cs="Consolas"/>
+                <w:color w:val="24292E"/>
+                <w:sz w:val="15"/>
+                <w:szCs w:val="15"/>
+              </w:rPr>
+            </w:pPr>
+            <w:r>
+              <w:rPr>
+                <w:rFonts w:ascii="Consolas" w:hAnsi="Consolas" w:cs="Consolas"/>
+                <w:color w:val="24292E"/>
+                <w:sz w:val="15"/>
+                <w:szCs w:val="15"/>
+              </w:rPr>
+              <w:t>{</w:t>
+            </w:r>
+          </w:p>
+          <w:p>
+            <w:pPr>
+              <w:autoSpaceDE w:val="0"/>
+              <w:autoSpaceDN w:val="0"/>
+              <w:adjustRightInd w:val="0"/>
+              <w:rPr>
+                <w:rFonts w:ascii="Consolas" w:hAnsi="Consolas" w:cs="Consolas"/>
+                <w:color w:val="24292E"/>
+                <w:sz w:val="15"/>
+                <w:szCs w:val="15"/>
+              </w:rPr>
+            </w:pPr>
+            <w:r>
+              <w:rPr>
+                <w:rFonts w:ascii="Consolas" w:hAnsi="Consolas" w:cs="Consolas"/>
+                <w:color w:val="D83A49"/>
+                <w:sz w:val="15"/>
+                <w:szCs w:val="15"/>
+              </w:rPr>
+              <w:t xml:space="preserve">protected </w:t>
+            </w:r>
+            <w:r>
+              <w:rPr>
+                <w:rFonts w:ascii="Consolas" w:hAnsi="Consolas" w:cs="Consolas"/>
+                <w:color w:val="24292E"/>
+                <w:sz w:val="15"/>
+                <w:szCs w:val="15"/>
+              </w:rPr>
+              <w:t>$door;</w:t>
+            </w:r>
+          </w:p>
+          <w:p>
+            <w:pPr>
+              <w:autoSpaceDE w:val="0"/>
+              <w:autoSpaceDN w:val="0"/>
+              <w:adjustRightInd w:val="0"/>
+              <w:rPr>
+                <w:rFonts w:ascii="Consolas" w:hAnsi="Consolas" w:cs="Consolas"/>
+                <w:color w:val="24292E"/>
+                <w:sz w:val="15"/>
+                <w:szCs w:val="15"/>
+              </w:rPr>
+            </w:pPr>
+            <w:r>
+              <w:rPr>
+                <w:rFonts w:ascii="Consolas" w:hAnsi="Consolas" w:cs="Consolas"/>
+                <w:color w:val="D83A49"/>
+                <w:sz w:val="15"/>
+                <w:szCs w:val="15"/>
+              </w:rPr>
+              <w:t xml:space="preserve">public function </w:t>
+            </w:r>
+            <w:r>
+              <w:rPr>
+                <w:rFonts w:ascii="Consolas" w:hAnsi="Consolas" w:cs="Consolas"/>
+                <w:color w:val="005CC6"/>
+                <w:sz w:val="15"/>
+                <w:szCs w:val="15"/>
+              </w:rPr>
+              <w:t>__construct</w:t>
+            </w:r>
+            <w:r>
+              <w:rPr>
+                <w:rFonts w:ascii="Consolas" w:hAnsi="Consolas" w:cs="Consolas"/>
+                <w:color w:val="24292E"/>
+                <w:sz w:val="15"/>
+                <w:szCs w:val="15"/>
+              </w:rPr>
+              <w:t>(</w:t>
+            </w:r>
+            <w:r>
+              <w:rPr>
+                <w:rFonts w:ascii="Consolas" w:hAnsi="Consolas" w:cs="Consolas"/>
+                <w:color w:val="005CC6"/>
+                <w:sz w:val="15"/>
+                <w:szCs w:val="15"/>
+              </w:rPr>
+              <w:t xml:space="preserve">Door </w:t>
+            </w:r>
+            <w:r>
+              <w:rPr>
+                <w:rFonts w:ascii="Consolas" w:hAnsi="Consolas" w:cs="Consolas"/>
+                <w:color w:val="24292E"/>
+                <w:sz w:val="15"/>
+                <w:szCs w:val="15"/>
+              </w:rPr>
+              <w:t>$door)</w:t>
+            </w:r>
+          </w:p>
+          <w:p>
+            <w:pPr>
+              <w:autoSpaceDE w:val="0"/>
+              <w:autoSpaceDN w:val="0"/>
+              <w:adjustRightInd w:val="0"/>
+              <w:rPr>
+                <w:rFonts w:ascii="Consolas" w:hAnsi="Consolas" w:cs="Consolas"/>
+                <w:color w:val="24292E"/>
+                <w:sz w:val="15"/>
+                <w:szCs w:val="15"/>
+              </w:rPr>
+            </w:pPr>
+            <w:r>
+              <w:rPr>
+                <w:rFonts w:ascii="Consolas" w:hAnsi="Consolas" w:cs="Consolas"/>
+                <w:color w:val="24292E"/>
+                <w:sz w:val="15"/>
+                <w:szCs w:val="15"/>
+              </w:rPr>
+              <w:t>{</w:t>
+            </w:r>
+          </w:p>
+          <w:p>
+            <w:pPr>
+              <w:autoSpaceDE w:val="0"/>
+              <w:autoSpaceDN w:val="0"/>
+              <w:adjustRightInd w:val="0"/>
+              <w:rPr>
+                <w:rFonts w:ascii="Consolas" w:hAnsi="Consolas" w:cs="Consolas"/>
+                <w:color w:val="24292E"/>
+                <w:sz w:val="15"/>
+                <w:szCs w:val="15"/>
+              </w:rPr>
+            </w:pPr>
+            <w:r>
+              <w:rPr>
+                <w:rFonts w:ascii="Consolas" w:hAnsi="Consolas" w:cs="Consolas"/>
+                <w:color w:val="24292E"/>
+                <w:sz w:val="15"/>
+                <w:szCs w:val="15"/>
+              </w:rPr>
+              <w:t>$this</w:t>
+            </w:r>
+            <w:r>
+              <w:rPr>
+                <w:rFonts w:ascii="Consolas" w:hAnsi="Consolas" w:cs="Consolas"/>
+                <w:color w:val="D83A49"/>
+                <w:sz w:val="15"/>
+                <w:szCs w:val="15"/>
+              </w:rPr>
+              <w:t>-&gt;</w:t>
+            </w:r>
+            <w:r>
+              <w:rPr>
+                <w:rFonts w:ascii="Consolas" w:hAnsi="Consolas" w:cs="Consolas"/>
+                <w:color w:val="24292E"/>
+                <w:sz w:val="15"/>
+                <w:szCs w:val="15"/>
+              </w:rPr>
+              <w:t xml:space="preserve">door </w:t>
+            </w:r>
+            <w:r>
+              <w:rPr>
+                <w:rFonts w:ascii="Consolas" w:hAnsi="Consolas" w:cs="Consolas"/>
+                <w:color w:val="D83A49"/>
+                <w:sz w:val="15"/>
+                <w:szCs w:val="15"/>
+              </w:rPr>
+              <w:t xml:space="preserve">= </w:t>
+            </w:r>
+            <w:r>
+              <w:rPr>
+                <w:rFonts w:ascii="Consolas" w:hAnsi="Consolas" w:cs="Consolas"/>
+                <w:color w:val="24292E"/>
+                <w:sz w:val="15"/>
+                <w:szCs w:val="15"/>
+              </w:rPr>
+              <w:t>$door;</w:t>
+            </w:r>
+          </w:p>
+          <w:p>
+            <w:pPr>
+              <w:autoSpaceDE w:val="0"/>
+              <w:autoSpaceDN w:val="0"/>
+              <w:adjustRightInd w:val="0"/>
+              <w:rPr>
+                <w:rFonts w:ascii="Consolas" w:hAnsi="Consolas" w:cs="Consolas"/>
+                <w:color w:val="24292E"/>
+                <w:sz w:val="15"/>
+                <w:szCs w:val="15"/>
+              </w:rPr>
+            </w:pPr>
+            <w:r>
+              <w:rPr>
+                <w:rFonts w:ascii="Consolas" w:hAnsi="Consolas" w:cs="Consolas"/>
+                <w:color w:val="24292E"/>
+                <w:sz w:val="15"/>
+                <w:szCs w:val="15"/>
+              </w:rPr>
+              <w:t>}</w:t>
+            </w:r>
+          </w:p>
+          <w:p>
+            <w:pPr>
+              <w:autoSpaceDE w:val="0"/>
+              <w:autoSpaceDN w:val="0"/>
+              <w:adjustRightInd w:val="0"/>
+              <w:rPr>
+                <w:rFonts w:ascii="Consolas" w:hAnsi="Consolas" w:cs="Consolas"/>
+                <w:color w:val="24292E"/>
+                <w:sz w:val="15"/>
+                <w:szCs w:val="15"/>
+              </w:rPr>
+            </w:pPr>
+            <w:r>
+              <w:rPr>
+                <w:rFonts w:ascii="Consolas" w:hAnsi="Consolas" w:cs="Consolas"/>
+                <w:color w:val="D83A49"/>
+                <w:sz w:val="15"/>
+                <w:szCs w:val="15"/>
+              </w:rPr>
+              <w:t xml:space="preserve">public function </w:t>
+            </w:r>
+            <w:r>
+              <w:rPr>
+                <w:rFonts w:ascii="Consolas" w:hAnsi="Consolas" w:cs="Consolas"/>
+                <w:color w:val="3E256D"/>
+                <w:sz w:val="15"/>
+                <w:szCs w:val="15"/>
+              </w:rPr>
+              <w:t>open</w:t>
+            </w:r>
+            <w:r>
+              <w:rPr>
+                <w:rFonts w:ascii="Consolas" w:hAnsi="Consolas" w:cs="Consolas"/>
+                <w:color w:val="24292E"/>
+                <w:sz w:val="15"/>
+                <w:szCs w:val="15"/>
+              </w:rPr>
+              <w:t>($password)</w:t>
+            </w:r>
+          </w:p>
+          <w:p>
+            <w:pPr>
+              <w:autoSpaceDE w:val="0"/>
+              <w:autoSpaceDN w:val="0"/>
+              <w:adjustRightInd w:val="0"/>
+              <w:rPr>
+                <w:rFonts w:ascii="Consolas" w:hAnsi="Consolas" w:cs="Consolas"/>
+                <w:color w:val="24292E"/>
+                <w:sz w:val="15"/>
+                <w:szCs w:val="15"/>
+              </w:rPr>
+            </w:pPr>
+            <w:r>
+              <w:rPr>
+                <w:rFonts w:ascii="Consolas" w:hAnsi="Consolas" w:cs="Consolas"/>
+                <w:color w:val="24292E"/>
+                <w:sz w:val="15"/>
+                <w:szCs w:val="15"/>
+              </w:rPr>
+              <w:t>{</w:t>
+            </w:r>
+          </w:p>
+          <w:p>
+            <w:pPr>
+              <w:autoSpaceDE w:val="0"/>
+              <w:autoSpaceDN w:val="0"/>
+              <w:adjustRightInd w:val="0"/>
+              <w:rPr>
+                <w:rFonts w:ascii="Consolas" w:hAnsi="Consolas" w:cs="Consolas"/>
+                <w:color w:val="24292E"/>
+                <w:sz w:val="15"/>
+                <w:szCs w:val="15"/>
+              </w:rPr>
+            </w:pPr>
+            <w:r>
+              <w:rPr>
+                <w:rFonts w:ascii="Consolas" w:hAnsi="Consolas" w:cs="Consolas"/>
+                <w:color w:val="D83A49"/>
+                <w:sz w:val="15"/>
+                <w:szCs w:val="15"/>
+              </w:rPr>
+              <w:t xml:space="preserve">if </w:t>
+            </w:r>
+            <w:r>
+              <w:rPr>
+                <w:rFonts w:ascii="Consolas" w:hAnsi="Consolas" w:cs="Consolas"/>
+                <w:color w:val="24292E"/>
+                <w:sz w:val="15"/>
+                <w:szCs w:val="15"/>
+              </w:rPr>
+              <w:t>($this</w:t>
+            </w:r>
+            <w:r>
+              <w:rPr>
+                <w:rFonts w:ascii="Consolas" w:hAnsi="Consolas" w:cs="Consolas"/>
+                <w:color w:val="D83A49"/>
+                <w:sz w:val="15"/>
+                <w:szCs w:val="15"/>
+              </w:rPr>
+              <w:t>-&gt;</w:t>
+            </w:r>
+            <w:r>
+              <w:rPr>
+                <w:rFonts w:ascii="Consolas" w:hAnsi="Consolas" w:cs="Consolas"/>
+                <w:color w:val="24292E"/>
+                <w:sz w:val="15"/>
+                <w:szCs w:val="15"/>
+              </w:rPr>
+              <w:t>authenticate($password)) {</w:t>
+            </w:r>
+          </w:p>
+          <w:p>
+            <w:pPr>
+              <w:autoSpaceDE w:val="0"/>
+              <w:autoSpaceDN w:val="0"/>
+              <w:adjustRightInd w:val="0"/>
+              <w:rPr>
+                <w:rFonts w:ascii="Consolas" w:hAnsi="Consolas" w:cs="Consolas"/>
+                <w:color w:val="24292E"/>
+                <w:sz w:val="15"/>
+                <w:szCs w:val="15"/>
+              </w:rPr>
+            </w:pPr>
+            <w:r>
+              <w:rPr>
+                <w:rFonts w:ascii="Consolas" w:hAnsi="Consolas" w:cs="Consolas"/>
+                <w:color w:val="24292E"/>
+                <w:sz w:val="15"/>
+                <w:szCs w:val="15"/>
+              </w:rPr>
+              <w:t>$this</w:t>
+            </w:r>
+            <w:r>
+              <w:rPr>
+                <w:rFonts w:ascii="Consolas" w:hAnsi="Consolas" w:cs="Consolas"/>
+                <w:color w:val="D83A49"/>
+                <w:sz w:val="15"/>
+                <w:szCs w:val="15"/>
+              </w:rPr>
+              <w:t>-&gt;</w:t>
+            </w:r>
+            <w:r>
+              <w:rPr>
+                <w:rFonts w:ascii="Consolas" w:hAnsi="Consolas" w:cs="Consolas"/>
+                <w:color w:val="24292E"/>
+                <w:sz w:val="15"/>
+                <w:szCs w:val="15"/>
+              </w:rPr>
+              <w:t>door</w:t>
+            </w:r>
+            <w:r>
+              <w:rPr>
+                <w:rFonts w:ascii="Consolas" w:hAnsi="Consolas" w:cs="Consolas"/>
+                <w:color w:val="D83A49"/>
+                <w:sz w:val="15"/>
+                <w:szCs w:val="15"/>
+              </w:rPr>
+              <w:t>-&gt;</w:t>
+            </w:r>
+            <w:r>
+              <w:rPr>
+                <w:rFonts w:ascii="Consolas" w:hAnsi="Consolas" w:cs="Consolas"/>
+                <w:color w:val="24292E"/>
+                <w:sz w:val="15"/>
+                <w:szCs w:val="15"/>
+              </w:rPr>
+              <w:t>open();</w:t>
+            </w:r>
+          </w:p>
+          <w:p>
+            <w:pPr>
+              <w:autoSpaceDE w:val="0"/>
+              <w:autoSpaceDN w:val="0"/>
+              <w:adjustRightInd w:val="0"/>
+              <w:rPr>
+                <w:rFonts w:ascii="Consolas" w:hAnsi="Consolas" w:cs="Consolas"/>
+                <w:color w:val="24292E"/>
+                <w:sz w:val="15"/>
+                <w:szCs w:val="15"/>
+              </w:rPr>
+            </w:pPr>
+            <w:r>
+              <w:rPr>
+                <w:rFonts w:ascii="Consolas" w:hAnsi="Consolas" w:cs="Consolas"/>
+                <w:color w:val="24292E"/>
+                <w:sz w:val="15"/>
+                <w:szCs w:val="15"/>
+              </w:rPr>
+              <w:t xml:space="preserve">} </w:t>
+            </w:r>
+            <w:r>
+              <w:rPr>
+                <w:rFonts w:ascii="Consolas" w:hAnsi="Consolas" w:cs="Consolas"/>
+                <w:color w:val="D83A49"/>
+                <w:sz w:val="15"/>
+                <w:szCs w:val="15"/>
+              </w:rPr>
+              <w:t xml:space="preserve">else </w:t>
+            </w:r>
+            <w:r>
+              <w:rPr>
+                <w:rFonts w:ascii="Consolas" w:hAnsi="Consolas" w:cs="Consolas"/>
+                <w:color w:val="24292E"/>
+                <w:sz w:val="15"/>
+                <w:szCs w:val="15"/>
+              </w:rPr>
+              <w:t>{</w:t>
+            </w:r>
+          </w:p>
+          <w:p>
+            <w:pPr>
+              <w:autoSpaceDE w:val="0"/>
+              <w:autoSpaceDN w:val="0"/>
+              <w:adjustRightInd w:val="0"/>
+              <w:rPr>
+                <w:rFonts w:ascii="Consolas" w:hAnsi="Consolas" w:cs="Consolas"/>
+                <w:color w:val="24292E"/>
+                <w:sz w:val="15"/>
+                <w:szCs w:val="15"/>
+              </w:rPr>
+            </w:pPr>
+            <w:proofErr w:type="gramStart"/>
+            <w:r>
+              <w:rPr>
+                <w:rFonts w:ascii="Consolas" w:hAnsi="Consolas" w:cs="Consolas"/>
+                <w:color w:val="005CC6"/>
+                <w:sz w:val="15"/>
+                <w:szCs w:val="15"/>
+              </w:rPr>
+              <w:t>echo</w:t>
+            </w:r>
+            <w:proofErr w:type="gramEnd"/>
+            <w:r>
+              <w:rPr>
+                <w:rFonts w:ascii="Consolas" w:hAnsi="Consolas" w:cs="Consolas"/>
+                <w:color w:val="005CC6"/>
+                <w:sz w:val="15"/>
+                <w:szCs w:val="15"/>
+              </w:rPr>
+              <w:t xml:space="preserve"> </w:t>
+            </w:r>
+            <w:r>
+              <w:rPr>
+                <w:rFonts w:ascii="Consolas" w:hAnsi="Consolas" w:cs="Consolas"/>
+                <w:color w:val="032F62"/>
+                <w:sz w:val="15"/>
+                <w:szCs w:val="15"/>
+              </w:rPr>
+              <w:t xml:space="preserve">"Big no! It </w:t>
+            </w:r>
+            <w:proofErr w:type="spellStart"/>
+            <w:r>
+              <w:rPr>
+                <w:rFonts w:ascii="Consolas" w:hAnsi="Consolas" w:cs="Consolas"/>
+                <w:color w:val="032F62"/>
+                <w:sz w:val="15"/>
+                <w:szCs w:val="15"/>
+              </w:rPr>
+              <w:t>ain't</w:t>
+            </w:r>
+            <w:proofErr w:type="spellEnd"/>
+            <w:r>
+              <w:rPr>
+                <w:rFonts w:ascii="Consolas" w:hAnsi="Consolas" w:cs="Consolas"/>
+                <w:color w:val="032F62"/>
+                <w:sz w:val="15"/>
+                <w:szCs w:val="15"/>
+              </w:rPr>
+              <w:t xml:space="preserve"> possible.</w:t>
+            </w:r>
+            <w:proofErr w:type="gramStart"/>
+            <w:r>
+              <w:rPr>
+                <w:rFonts w:ascii="Consolas" w:hAnsi="Consolas" w:cs="Consolas"/>
+                <w:color w:val="032F62"/>
+                <w:sz w:val="15"/>
+                <w:szCs w:val="15"/>
+              </w:rPr>
+              <w:t>"</w:t>
+            </w:r>
+            <w:r>
+              <w:rPr>
+                <w:rFonts w:ascii="Consolas" w:hAnsi="Consolas" w:cs="Consolas"/>
+                <w:color w:val="24292E"/>
+                <w:sz w:val="15"/>
+                <w:szCs w:val="15"/>
+              </w:rPr>
+              <w:t>;</w:t>
+            </w:r>
+            <w:proofErr w:type="gramEnd"/>
+          </w:p>
+          <w:p>
+            <w:pPr>
+              <w:autoSpaceDE w:val="0"/>
+              <w:autoSpaceDN w:val="0"/>
+              <w:adjustRightInd w:val="0"/>
+              <w:rPr>
+                <w:rFonts w:ascii="Consolas" w:hAnsi="Consolas" w:cs="Consolas"/>
+                <w:color w:val="24292E"/>
+                <w:sz w:val="15"/>
+                <w:szCs w:val="15"/>
+              </w:rPr>
+            </w:pPr>
+            <w:r>
+              <w:rPr>
+                <w:rFonts w:ascii="Consolas" w:hAnsi="Consolas" w:cs="Consolas"/>
+                <w:color w:val="24292E"/>
+                <w:sz w:val="15"/>
+                <w:szCs w:val="15"/>
+              </w:rPr>
+              <w:t>}</w:t>
+            </w:r>
+          </w:p>
+          <w:p>
+            <w:pPr>
+              <w:autoSpaceDE w:val="0"/>
+              <w:autoSpaceDN w:val="0"/>
+              <w:adjustRightInd w:val="0"/>
+              <w:rPr>
+                <w:rFonts w:ascii="Consolas" w:hAnsi="Consolas" w:cs="Consolas"/>
+                <w:color w:val="24292E"/>
+                <w:sz w:val="15"/>
+                <w:szCs w:val="15"/>
+              </w:rPr>
+            </w:pPr>
+            <w:r>
+              <w:rPr>
+                <w:rFonts w:ascii="Consolas" w:hAnsi="Consolas" w:cs="Consolas"/>
+                <w:color w:val="24292E"/>
+                <w:sz w:val="15"/>
+                <w:szCs w:val="15"/>
+              </w:rPr>
+              <w:t>}</w:t>
+            </w:r>
+          </w:p>
+          <w:p>
+            <w:pPr>
+              <w:autoSpaceDE w:val="0"/>
+              <w:autoSpaceDN w:val="0"/>
+              <w:adjustRightInd w:val="0"/>
+              <w:rPr>
+                <w:rFonts w:ascii="Consolas" w:hAnsi="Consolas" w:cs="Consolas"/>
+                <w:color w:val="24292E"/>
+                <w:sz w:val="15"/>
+                <w:szCs w:val="15"/>
+              </w:rPr>
+            </w:pPr>
+            <w:r>
+              <w:rPr>
+                <w:rFonts w:ascii="Consolas" w:hAnsi="Consolas" w:cs="Consolas"/>
+                <w:color w:val="D83A49"/>
+                <w:sz w:val="15"/>
+                <w:szCs w:val="15"/>
+              </w:rPr>
+              <w:t xml:space="preserve">public function </w:t>
+            </w:r>
+            <w:r>
+              <w:rPr>
+                <w:rFonts w:ascii="Consolas" w:hAnsi="Consolas" w:cs="Consolas"/>
+                <w:color w:val="3E256D"/>
+                <w:sz w:val="15"/>
+                <w:szCs w:val="15"/>
+              </w:rPr>
+              <w:t>authenticate</w:t>
+            </w:r>
+            <w:r>
+              <w:rPr>
+                <w:rFonts w:ascii="Consolas" w:hAnsi="Consolas" w:cs="Consolas"/>
+                <w:color w:val="24292E"/>
+                <w:sz w:val="15"/>
+                <w:szCs w:val="15"/>
+              </w:rPr>
+              <w:t>($password)</w:t>
+            </w:r>
+          </w:p>
+          <w:p>
+            <w:pPr>
+              <w:autoSpaceDE w:val="0"/>
+              <w:autoSpaceDN w:val="0"/>
+              <w:adjustRightInd w:val="0"/>
+              <w:rPr>
+                <w:rFonts w:ascii="Consolas" w:hAnsi="Consolas" w:cs="Consolas"/>
+                <w:color w:val="24292E"/>
+                <w:sz w:val="15"/>
+                <w:szCs w:val="15"/>
+              </w:rPr>
+            </w:pPr>
+            <w:r>
+              <w:rPr>
+                <w:rFonts w:ascii="Consolas" w:hAnsi="Consolas" w:cs="Consolas"/>
+                <w:color w:val="24292E"/>
+                <w:sz w:val="15"/>
+                <w:szCs w:val="15"/>
+              </w:rPr>
+              <w:t>{</w:t>
+            </w:r>
+          </w:p>
+          <w:p>
+            <w:pPr>
+              <w:autoSpaceDE w:val="0"/>
+              <w:autoSpaceDN w:val="0"/>
+              <w:adjustRightInd w:val="0"/>
+              <w:rPr>
+                <w:rFonts w:ascii="Consolas" w:hAnsi="Consolas" w:cs="Consolas"/>
+                <w:color w:val="24292E"/>
+                <w:sz w:val="15"/>
+                <w:szCs w:val="15"/>
+              </w:rPr>
+            </w:pPr>
+            <w:r>
+              <w:rPr>
+                <w:rFonts w:ascii="Consolas" w:hAnsi="Consolas" w:cs="Consolas"/>
+                <w:color w:val="D83A49"/>
+                <w:sz w:val="15"/>
+                <w:szCs w:val="15"/>
+              </w:rPr>
+              <w:t xml:space="preserve">return </w:t>
+            </w:r>
+            <w:r>
+              <w:rPr>
+                <w:rFonts w:ascii="Consolas" w:hAnsi="Consolas" w:cs="Consolas"/>
+                <w:color w:val="24292E"/>
+                <w:sz w:val="15"/>
+                <w:szCs w:val="15"/>
+              </w:rPr>
+              <w:t xml:space="preserve">$password </w:t>
+            </w:r>
+            <w:r>
+              <w:rPr>
+                <w:rFonts w:ascii="Consolas" w:hAnsi="Consolas" w:cs="Consolas"/>
+                <w:color w:val="D83A49"/>
+                <w:sz w:val="15"/>
+                <w:szCs w:val="15"/>
+              </w:rPr>
+              <w:t xml:space="preserve">=== </w:t>
+            </w:r>
+            <w:r>
+              <w:rPr>
+                <w:rFonts w:ascii="Consolas" w:hAnsi="Consolas" w:cs="Consolas"/>
+                <w:color w:val="032F62"/>
+                <w:sz w:val="15"/>
+                <w:szCs w:val="15"/>
+              </w:rPr>
+              <w:t>'$</w:t>
+            </w:r>
+            <w:proofErr w:type="spellStart"/>
+            <w:r>
+              <w:rPr>
+                <w:rFonts w:ascii="Consolas" w:hAnsi="Consolas" w:cs="Consolas"/>
+                <w:color w:val="032F62"/>
+                <w:sz w:val="15"/>
+                <w:szCs w:val="15"/>
+              </w:rPr>
+              <w:t>ecr@t</w:t>
+            </w:r>
+            <w:proofErr w:type="spellEnd"/>
+            <w:r>
+              <w:rPr>
+                <w:rFonts w:ascii="Consolas" w:hAnsi="Consolas" w:cs="Consolas"/>
+                <w:color w:val="032F62"/>
+                <w:sz w:val="15"/>
+                <w:szCs w:val="15"/>
+              </w:rPr>
+              <w:t>'</w:t>
+            </w:r>
+            <w:r>
+              <w:rPr>
+                <w:rFonts w:ascii="Consolas" w:hAnsi="Consolas" w:cs="Consolas"/>
+                <w:color w:val="24292E"/>
+                <w:sz w:val="15"/>
+                <w:szCs w:val="15"/>
+              </w:rPr>
+              <w:t>;</w:t>
+            </w:r>
+          </w:p>
+          <w:p>
+            <w:pPr>
+              <w:autoSpaceDE w:val="0"/>
+              <w:autoSpaceDN w:val="0"/>
+              <w:adjustRightInd w:val="0"/>
+              <w:rPr>
+                <w:rFonts w:ascii="Consolas" w:hAnsi="Consolas" w:cs="Consolas"/>
+                <w:color w:val="24292E"/>
+                <w:sz w:val="15"/>
+                <w:szCs w:val="15"/>
+              </w:rPr>
+            </w:pPr>
+            <w:r>
+              <w:rPr>
+                <w:rFonts w:ascii="Consolas" w:hAnsi="Consolas" w:cs="Consolas"/>
+                <w:color w:val="24292E"/>
+                <w:sz w:val="15"/>
+                <w:szCs w:val="15"/>
+              </w:rPr>
+              <w:t>}</w:t>
+            </w:r>
+          </w:p>
+          <w:p>
+            <w:pPr>
+              <w:autoSpaceDE w:val="0"/>
+              <w:autoSpaceDN w:val="0"/>
+              <w:adjustRightInd w:val="0"/>
+              <w:rPr>
+                <w:rFonts w:ascii="Consolas" w:hAnsi="Consolas" w:cs="Consolas"/>
+                <w:color w:val="24292E"/>
+                <w:sz w:val="15"/>
+                <w:szCs w:val="15"/>
+              </w:rPr>
+            </w:pPr>
+            <w:r>
+              <w:rPr>
+                <w:rFonts w:ascii="Consolas" w:hAnsi="Consolas" w:cs="Consolas"/>
+                <w:color w:val="D83A49"/>
+                <w:sz w:val="15"/>
+                <w:szCs w:val="15"/>
+              </w:rPr>
+              <w:t xml:space="preserve">public function </w:t>
+            </w:r>
+            <w:r>
+              <w:rPr>
+                <w:rFonts w:ascii="Consolas" w:hAnsi="Consolas" w:cs="Consolas"/>
+                <w:color w:val="3E256D"/>
+                <w:sz w:val="15"/>
+                <w:szCs w:val="15"/>
+              </w:rPr>
+              <w:t>close</w:t>
+            </w:r>
+            <w:r>
+              <w:rPr>
+                <w:rFonts w:ascii="Consolas" w:hAnsi="Consolas" w:cs="Consolas"/>
+                <w:color w:val="24292E"/>
+                <w:sz w:val="15"/>
+                <w:szCs w:val="15"/>
+              </w:rPr>
+              <w:t>()</w:t>
+            </w:r>
+          </w:p>
+          <w:p>
+            <w:pPr>
+              <w:autoSpaceDE w:val="0"/>
+              <w:autoSpaceDN w:val="0"/>
+              <w:adjustRightInd w:val="0"/>
+              <w:rPr>
+                <w:rFonts w:ascii="Consolas" w:hAnsi="Consolas" w:cs="Consolas"/>
+                <w:color w:val="24292E"/>
+                <w:sz w:val="15"/>
+                <w:szCs w:val="15"/>
+              </w:rPr>
+            </w:pPr>
+            <w:r>
+              <w:rPr>
+                <w:rFonts w:ascii="Consolas" w:hAnsi="Consolas" w:cs="Consolas"/>
+                <w:color w:val="24292E"/>
+                <w:sz w:val="15"/>
+                <w:szCs w:val="15"/>
+              </w:rPr>
+              <w:t>{</w:t>
+            </w:r>
+          </w:p>
+          <w:p>
+            <w:pPr>
+              <w:autoSpaceDE w:val="0"/>
+              <w:autoSpaceDN w:val="0"/>
+              <w:adjustRightInd w:val="0"/>
+              <w:rPr>
+                <w:rFonts w:ascii="Consolas" w:hAnsi="Consolas" w:cs="Consolas"/>
+                <w:color w:val="24292E"/>
+                <w:sz w:val="15"/>
+                <w:szCs w:val="15"/>
+              </w:rPr>
+            </w:pPr>
+            <w:r>
+              <w:rPr>
+                <w:rFonts w:ascii="Consolas" w:hAnsi="Consolas" w:cs="Consolas"/>
+                <w:color w:val="24292E"/>
+                <w:sz w:val="15"/>
+                <w:szCs w:val="15"/>
+              </w:rPr>
+              <w:t>$this</w:t>
+            </w:r>
+            <w:r>
+              <w:rPr>
+                <w:rFonts w:ascii="Consolas" w:hAnsi="Consolas" w:cs="Consolas"/>
+                <w:color w:val="D83A49"/>
+                <w:sz w:val="15"/>
+                <w:szCs w:val="15"/>
+              </w:rPr>
+              <w:t>-&gt;</w:t>
+            </w:r>
+            <w:r>
+              <w:rPr>
+                <w:rFonts w:ascii="Consolas" w:hAnsi="Consolas" w:cs="Consolas"/>
+                <w:color w:val="24292E"/>
+                <w:sz w:val="15"/>
+                <w:szCs w:val="15"/>
+              </w:rPr>
+              <w:t>door</w:t>
+            </w:r>
+            <w:r>
+              <w:rPr>
+                <w:rFonts w:ascii="Consolas" w:hAnsi="Consolas" w:cs="Consolas"/>
+                <w:color w:val="D83A49"/>
+                <w:sz w:val="15"/>
+                <w:szCs w:val="15"/>
+              </w:rPr>
+              <w:t>-&gt;</w:t>
+            </w:r>
+            <w:r>
+              <w:rPr>
+                <w:rFonts w:ascii="Consolas" w:hAnsi="Consolas" w:cs="Consolas"/>
+                <w:color w:val="24292E"/>
+                <w:sz w:val="15"/>
+                <w:szCs w:val="15"/>
+              </w:rPr>
+              <w:t>close();</w:t>
+            </w:r>
+          </w:p>
+          <w:p>
+            <w:pPr>
+              <w:autoSpaceDE w:val="0"/>
+              <w:autoSpaceDN w:val="0"/>
+              <w:adjustRightInd w:val="0"/>
+              <w:rPr>
+                <w:rFonts w:ascii="Consolas" w:hAnsi="Consolas" w:cs="Consolas"/>
+                <w:color w:val="24292E"/>
+                <w:sz w:val="15"/>
+                <w:szCs w:val="15"/>
+              </w:rPr>
+            </w:pPr>
+            <w:r>
+              <w:rPr>
+                <w:rFonts w:ascii="Consolas" w:hAnsi="Consolas" w:cs="Consolas"/>
+                <w:color w:val="24292E"/>
+                <w:sz w:val="15"/>
+                <w:szCs w:val="15"/>
+              </w:rPr>
+              <w:t>}</w:t>
+            </w:r>
+          </w:p>
+          <w:p>
+            <w:pPr>
+              <w:autoSpaceDE w:val="0"/>
+              <w:autoSpaceDN w:val="0"/>
+              <w:adjustRightInd w:val="0"/>
+              <w:rPr>
+                <w:rFonts w:asciiTheme="majorBidi" w:hAnsiTheme="majorBidi" w:cstheme="majorBidi"/>
+                <w:color w:val="24292E"/>
+                <w:sz w:val="24"/>
+                <w:szCs w:val="24"/>
+              </w:rPr>
+            </w:pPr>
+            <w:r>
+              <w:rPr>
+                <w:rFonts w:ascii="Consolas" w:hAnsi="Consolas" w:cs="Consolas"/>
+                <w:color w:val="24292E"/>
+                <w:sz w:val="15"/>
+                <w:szCs w:val="15"/>
+              </w:rPr>
+              <w:t>}</w:t>
+            </w:r>
+          </w:p>
+        </w:tc>
+        <w:tc>
+          <w:tcPr>
+            <w:tcW w:w="3117" w:type="dxa"/>
+          </w:tcPr>
+          <w:p>
+            <w:pPr>
+              <w:autoSpaceDE w:val="0"/>
+              <w:autoSpaceDN w:val="0"/>
+              <w:adjustRightInd w:val="0"/>
+              <w:rPr>
+                <w:rFonts w:ascii="Consolas" w:hAnsi="Consolas" w:cs="Consolas"/>
+                <w:color w:val="24292E"/>
+                <w:sz w:val="15"/>
+                <w:szCs w:val="15"/>
+              </w:rPr>
+            </w:pPr>
+            <w:r>
+              <w:rPr>
+                <w:rFonts w:ascii="Consolas" w:hAnsi="Consolas" w:cs="Consolas"/>
+                <w:color w:val="24292E"/>
+                <w:sz w:val="15"/>
+                <w:szCs w:val="15"/>
+              </w:rPr>
+              <w:t xml:space="preserve">$door </w:t>
+            </w:r>
+            <w:r>
+              <w:rPr>
+                <w:rFonts w:ascii="Consolas" w:hAnsi="Consolas" w:cs="Consolas"/>
+                <w:color w:val="D83A49"/>
+                <w:sz w:val="15"/>
+                <w:szCs w:val="15"/>
+              </w:rPr>
+              <w:t xml:space="preserve">= new </w:t>
+            </w:r>
+            <w:proofErr w:type="spellStart"/>
+            <w:r>
+              <w:rPr>
+                <w:rFonts w:ascii="Consolas" w:hAnsi="Consolas" w:cs="Consolas"/>
+                <w:color w:val="005CC6"/>
+                <w:sz w:val="15"/>
+                <w:szCs w:val="15"/>
+              </w:rPr>
+              <w:t>SecuredDoor</w:t>
+            </w:r>
+            <w:proofErr w:type="spellEnd"/>
+            <w:r>
+              <w:rPr>
+                <w:rFonts w:ascii="Consolas" w:hAnsi="Consolas" w:cs="Consolas"/>
+                <w:color w:val="24292E"/>
+                <w:sz w:val="15"/>
+                <w:szCs w:val="15"/>
+              </w:rPr>
+              <w:t>(</w:t>
+            </w:r>
+            <w:r>
+              <w:rPr>
+                <w:rFonts w:ascii="Consolas" w:hAnsi="Consolas" w:cs="Consolas"/>
+                <w:color w:val="D83A49"/>
+                <w:sz w:val="15"/>
+                <w:szCs w:val="15"/>
+              </w:rPr>
+              <w:t xml:space="preserve">new </w:t>
+            </w:r>
+            <w:proofErr w:type="spellStart"/>
+            <w:r>
+              <w:rPr>
+                <w:rFonts w:ascii="Consolas" w:hAnsi="Consolas" w:cs="Consolas"/>
+                <w:color w:val="005CC6"/>
+                <w:sz w:val="15"/>
+                <w:szCs w:val="15"/>
+              </w:rPr>
+              <w:t>LabDoor</w:t>
+            </w:r>
+            <w:proofErr w:type="spellEnd"/>
+            <w:r>
+              <w:rPr>
+                <w:rFonts w:ascii="Consolas" w:hAnsi="Consolas" w:cs="Consolas"/>
+                <w:color w:val="24292E"/>
+                <w:sz w:val="15"/>
+                <w:szCs w:val="15"/>
+              </w:rPr>
+              <w:t>());</w:t>
+            </w:r>
+          </w:p>
+          <w:p>
+            <w:pPr>
+              <w:autoSpaceDE w:val="0"/>
+              <w:autoSpaceDN w:val="0"/>
+              <w:adjustRightInd w:val="0"/>
+              <w:rPr>
+                <w:rFonts w:ascii="Consolas" w:hAnsi="Consolas" w:cs="Consolas"/>
+                <w:color w:val="222529"/>
+                <w:sz w:val="15"/>
+                <w:szCs w:val="15"/>
+              </w:rPr>
+            </w:pPr>
+            <w:r>
+              <w:rPr>
+                <w:rFonts w:ascii="Consolas" w:hAnsi="Consolas" w:cs="Consolas"/>
+                <w:color w:val="24292E"/>
+                <w:sz w:val="15"/>
+                <w:szCs w:val="15"/>
+              </w:rPr>
+              <w:t>$door</w:t>
+            </w:r>
+            <w:r>
+              <w:rPr>
+                <w:rFonts w:ascii="Consolas" w:hAnsi="Consolas" w:cs="Consolas"/>
+                <w:color w:val="D83A49"/>
+                <w:sz w:val="15"/>
+                <w:szCs w:val="15"/>
+              </w:rPr>
+              <w:t>-&gt;</w:t>
+            </w:r>
+            <w:proofErr w:type="gramStart"/>
+            <w:r>
+              <w:rPr>
+                <w:rFonts w:ascii="Consolas" w:hAnsi="Consolas" w:cs="Consolas"/>
+                <w:color w:val="24292E"/>
+                <w:sz w:val="15"/>
+                <w:szCs w:val="15"/>
+              </w:rPr>
+              <w:t>open(</w:t>
+            </w:r>
+            <w:proofErr w:type="gramEnd"/>
+            <w:r>
+              <w:rPr>
+                <w:rFonts w:ascii="Consolas" w:hAnsi="Consolas" w:cs="Consolas"/>
+                <w:color w:val="032F62"/>
+                <w:sz w:val="15"/>
+                <w:szCs w:val="15"/>
+              </w:rPr>
+              <w:t>'invalid'</w:t>
+            </w:r>
+            <w:r>
+              <w:rPr>
+                <w:rFonts w:ascii="Consolas" w:hAnsi="Consolas" w:cs="Consolas"/>
+                <w:color w:val="24292E"/>
+                <w:sz w:val="15"/>
+                <w:szCs w:val="15"/>
+              </w:rPr>
+              <w:t xml:space="preserve">); </w:t>
+            </w:r>
+            <w:r>
+              <w:rPr>
+                <w:rFonts w:ascii="Consolas" w:hAnsi="Consolas" w:cs="Consolas"/>
+                <w:color w:val="222529"/>
+                <w:sz w:val="15"/>
+                <w:szCs w:val="15"/>
+              </w:rPr>
+              <w:t xml:space="preserve">// Big no! It </w:t>
+            </w:r>
+            <w:proofErr w:type="spellStart"/>
+            <w:r>
+              <w:rPr>
+                <w:rFonts w:ascii="Consolas" w:hAnsi="Consolas" w:cs="Consolas"/>
+                <w:color w:val="222529"/>
+                <w:sz w:val="15"/>
+                <w:szCs w:val="15"/>
+              </w:rPr>
+              <w:t>ain't</w:t>
+            </w:r>
+            <w:proofErr w:type="spellEnd"/>
+            <w:r>
+              <w:rPr>
+                <w:rFonts w:ascii="Consolas" w:hAnsi="Consolas" w:cs="Consolas"/>
+                <w:color w:val="222529"/>
+                <w:sz w:val="15"/>
+                <w:szCs w:val="15"/>
+              </w:rPr>
+              <w:t xml:space="preserve"> possible.</w:t>
+            </w:r>
+          </w:p>
+          <w:p>
+            <w:pPr>
+              <w:autoSpaceDE w:val="0"/>
+              <w:autoSpaceDN w:val="0"/>
+              <w:adjustRightInd w:val="0"/>
+              <w:rPr>
+                <w:rFonts w:ascii="Consolas" w:hAnsi="Consolas" w:cs="Consolas"/>
+                <w:color w:val="222529"/>
+                <w:sz w:val="15"/>
+                <w:szCs w:val="15"/>
+              </w:rPr>
+            </w:pPr>
+            <w:r>
+              <w:rPr>
+                <w:rFonts w:ascii="Consolas" w:hAnsi="Consolas" w:cs="Consolas"/>
+                <w:color w:val="24292E"/>
+                <w:sz w:val="15"/>
+                <w:szCs w:val="15"/>
+              </w:rPr>
+              <w:t>$door</w:t>
+            </w:r>
+            <w:r>
+              <w:rPr>
+                <w:rFonts w:ascii="Consolas" w:hAnsi="Consolas" w:cs="Consolas"/>
+                <w:color w:val="D83A49"/>
+                <w:sz w:val="15"/>
+                <w:szCs w:val="15"/>
+              </w:rPr>
+              <w:t>-&gt;</w:t>
+            </w:r>
+            <w:r>
+              <w:rPr>
+                <w:rFonts w:ascii="Consolas" w:hAnsi="Consolas" w:cs="Consolas"/>
+                <w:color w:val="24292E"/>
+                <w:sz w:val="15"/>
+                <w:szCs w:val="15"/>
+              </w:rPr>
+              <w:t>open(</w:t>
+            </w:r>
+            <w:r>
+              <w:rPr>
+                <w:rFonts w:ascii="Consolas" w:hAnsi="Consolas" w:cs="Consolas"/>
+                <w:color w:val="032F62"/>
+                <w:sz w:val="15"/>
+                <w:szCs w:val="15"/>
+              </w:rPr>
+              <w:t>'$</w:t>
+            </w:r>
+            <w:proofErr w:type="spellStart"/>
+            <w:r>
+              <w:rPr>
+                <w:rFonts w:ascii="Consolas" w:hAnsi="Consolas" w:cs="Consolas"/>
+                <w:color w:val="032F62"/>
+                <w:sz w:val="15"/>
+                <w:szCs w:val="15"/>
+              </w:rPr>
+              <w:t>ecr@t</w:t>
+            </w:r>
+            <w:proofErr w:type="spellEnd"/>
+            <w:r>
+              <w:rPr>
+                <w:rFonts w:ascii="Consolas" w:hAnsi="Consolas" w:cs="Consolas"/>
+                <w:color w:val="032F62"/>
+                <w:sz w:val="15"/>
+                <w:szCs w:val="15"/>
+              </w:rPr>
+              <w:t>'</w:t>
+            </w:r>
+            <w:r>
+              <w:rPr>
+                <w:rFonts w:ascii="Consolas" w:hAnsi="Consolas" w:cs="Consolas"/>
+                <w:color w:val="24292E"/>
+                <w:sz w:val="15"/>
+                <w:szCs w:val="15"/>
+              </w:rPr>
+              <w:t xml:space="preserve">); </w:t>
+            </w:r>
+            <w:r>
+              <w:rPr>
+                <w:rFonts w:ascii="Consolas" w:hAnsi="Consolas" w:cs="Consolas"/>
+                <w:color w:val="222529"/>
+                <w:sz w:val="15"/>
+                <w:szCs w:val="15"/>
+              </w:rPr>
+              <w:t>// Opening lab door</w:t>
+            </w:r>
+          </w:p>
+          <w:p>
+            <w:pPr>
+              <w:autoSpaceDE w:val="0"/>
+              <w:autoSpaceDN w:val="0"/>
+              <w:adjustRightInd w:val="0"/>
+              <w:rPr>
+                <w:rFonts w:asciiTheme="majorBidi" w:hAnsiTheme="majorBidi" w:cstheme="majorBidi"/>
+                <w:color w:val="24292E"/>
+                <w:sz w:val="24"/>
+                <w:szCs w:val="24"/>
+              </w:rPr>
+            </w:pPr>
+            <w:r>
+              <w:rPr>
+                <w:rFonts w:ascii="Consolas" w:hAnsi="Consolas" w:cs="Consolas"/>
+                <w:color w:val="24292E"/>
+                <w:sz w:val="15"/>
+                <w:szCs w:val="15"/>
+              </w:rPr>
+              <w:t>$door</w:t>
+            </w:r>
+            <w:r>
+              <w:rPr>
+                <w:rFonts w:ascii="Consolas" w:hAnsi="Consolas" w:cs="Consolas"/>
+                <w:color w:val="D83A49"/>
+                <w:sz w:val="15"/>
+                <w:szCs w:val="15"/>
+              </w:rPr>
+              <w:t>-&gt;</w:t>
+            </w:r>
+            <w:r>
+              <w:rPr>
+                <w:rFonts w:ascii="Consolas" w:hAnsi="Consolas" w:cs="Consolas"/>
+                <w:color w:val="24292E"/>
+                <w:sz w:val="15"/>
+                <w:szCs w:val="15"/>
+              </w:rPr>
+              <w:t xml:space="preserve">close(); </w:t>
+            </w:r>
+            <w:r>
+              <w:rPr>
+                <w:rFonts w:ascii="Consolas" w:hAnsi="Consolas" w:cs="Consolas"/>
+                <w:color w:val="222529"/>
+                <w:sz w:val="15"/>
+                <w:szCs w:val="15"/>
+              </w:rPr>
+              <w:t>// Closing lab door</w:t>
+            </w:r>
+          </w:p>
+        </w:tc>
+      </w:tr>
+    </w:tbl>
+    <w:p>
+      <w:pPr>
+        <w:autoSpaceDE w:val="0"/>
+        <w:autoSpaceDN w:val="0"/>
+        <w:adjustRightInd w:val="0"/>
+        <w:spacing w:after="0" w:line="240" w:lineRule="auto"/>
+        <w:rPr>
+          <w:rFonts w:asciiTheme="majorBidi" w:hAnsiTheme="majorBidi" w:cstheme="majorBidi"/>
+          <w:color w:val="24292E"/>
+          <w:sz w:val="24"/>
+          <w:szCs w:val="24"/>
+        </w:rPr>
+      </w:pPr>
     </w:p>
     <w:sectPr>
       <w:pgSz w:w="12240" w:h="15840"/>

</xml_diff>

<commit_message>
Behavioral Design Patterns added in Design Patterns.
</commit_message>
<xml_diff>
--- a/Design Patterns.docx
+++ b/Design Patterns.docx
@@ -10700,8 +10700,6 @@
                 <w:szCs w:val="15"/>
               </w:rPr>
             </w:pPr>
-            <w:bookmarkStart w:id="0" w:name="_GoBack"/>
-            <w:bookmarkEnd w:id="0"/>
           </w:p>
           <w:p>
             <w:pPr>
@@ -16686,16 +16684,7 @@
           <w:sz w:val="24"/>
           <w:szCs w:val="24"/>
         </w:rPr>
-        <w:t>simple interface to the complex subsystem is a facade.</w:t>
-      </w:r>
-      <w:r>
-        <w:rPr>
-          <w:rFonts w:asciiTheme="majorBidi" w:hAnsiTheme="majorBidi" w:cstheme="majorBidi"/>
-          <w:color w:val="222529"/>
-          <w:sz w:val="24"/>
-          <w:szCs w:val="24"/>
-        </w:rPr>
-        <w:t xml:space="preserve"> </w:t>
+        <w:t xml:space="preserve">simple interface to the complex subsystem is a facade. </w:t>
       </w:r>
       <w:r>
         <w:rPr>
@@ -21151,6 +21140,1129 @@
           <w:szCs w:val="24"/>
         </w:rPr>
       </w:pPr>
+    </w:p>
+    <w:p>
+      <w:pPr>
+        <w:autoSpaceDE w:val="0"/>
+        <w:autoSpaceDN w:val="0"/>
+        <w:adjustRightInd w:val="0"/>
+        <w:spacing w:after="0" w:line="240" w:lineRule="auto"/>
+        <w:rPr>
+          <w:rFonts w:asciiTheme="majorBidi" w:hAnsiTheme="majorBidi" w:cstheme="majorBidi"/>
+          <w:b/>
+          <w:bCs/>
+          <w:color w:val="24292E"/>
+          <w:sz w:val="24"/>
+          <w:szCs w:val="24"/>
+        </w:rPr>
+      </w:pPr>
+      <w:r>
+        <w:rPr>
+          <w:rFonts w:asciiTheme="majorBidi" w:hAnsiTheme="majorBidi" w:cstheme="majorBidi"/>
+          <w:b/>
+          <w:bCs/>
+          <w:color w:val="24292E"/>
+          <w:sz w:val="24"/>
+          <w:szCs w:val="24"/>
+        </w:rPr>
+        <w:t>Behavioral Design Patterns</w:t>
+      </w:r>
+    </w:p>
+    <w:p>
+      <w:pPr>
+        <w:autoSpaceDE w:val="0"/>
+        <w:autoSpaceDN w:val="0"/>
+        <w:adjustRightInd w:val="0"/>
+        <w:spacing w:after="0" w:line="240" w:lineRule="auto"/>
+        <w:rPr>
+          <w:rFonts w:asciiTheme="majorBidi" w:hAnsiTheme="majorBidi" w:cstheme="majorBidi"/>
+          <w:color w:val="24292E"/>
+          <w:sz w:val="24"/>
+          <w:szCs w:val="24"/>
+        </w:rPr>
+      </w:pPr>
+      <w:r>
+        <w:rPr>
+          <w:rFonts w:asciiTheme="majorBidi" w:hAnsiTheme="majorBidi" w:cstheme="majorBidi"/>
+          <w:color w:val="24292E"/>
+          <w:sz w:val="24"/>
+          <w:szCs w:val="24"/>
+        </w:rPr>
+        <w:t>It is concerned with assignment of responsibilities between the objects. What makes them different from structural</w:t>
+      </w:r>
+      <w:r>
+        <w:rPr>
+          <w:rFonts w:asciiTheme="majorBidi" w:hAnsiTheme="majorBidi" w:cstheme="majorBidi"/>
+          <w:color w:val="24292E"/>
+          <w:sz w:val="24"/>
+          <w:szCs w:val="24"/>
+        </w:rPr>
+        <w:t xml:space="preserve"> </w:t>
+      </w:r>
+      <w:r>
+        <w:rPr>
+          <w:rFonts w:asciiTheme="majorBidi" w:hAnsiTheme="majorBidi" w:cstheme="majorBidi"/>
+          <w:color w:val="24292E"/>
+          <w:sz w:val="24"/>
+          <w:szCs w:val="24"/>
+        </w:rPr>
+        <w:t>patterns is they don't just specify the structure but also outline the patterns for message passing/communication</w:t>
+      </w:r>
+      <w:r>
+        <w:rPr>
+          <w:rFonts w:asciiTheme="majorBidi" w:hAnsiTheme="majorBidi" w:cstheme="majorBidi"/>
+          <w:color w:val="24292E"/>
+          <w:sz w:val="24"/>
+          <w:szCs w:val="24"/>
+        </w:rPr>
+        <w:t xml:space="preserve"> </w:t>
+      </w:r>
+      <w:r>
+        <w:rPr>
+          <w:rFonts w:asciiTheme="majorBidi" w:hAnsiTheme="majorBidi" w:cstheme="majorBidi"/>
+          <w:color w:val="24292E"/>
+          <w:sz w:val="24"/>
+          <w:szCs w:val="24"/>
+        </w:rPr>
+        <w:t>between them. Or in other words, they assist in answering "How to run a behavior in software component?</w:t>
+      </w:r>
+      <w:proofErr w:type="gramStart"/>
+      <w:r>
+        <w:rPr>
+          <w:rFonts w:asciiTheme="majorBidi" w:hAnsiTheme="majorBidi" w:cstheme="majorBidi"/>
+          <w:color w:val="24292E"/>
+          <w:sz w:val="24"/>
+          <w:szCs w:val="24"/>
+        </w:rPr>
+        <w:t>"</w:t>
+      </w:r>
+      <w:r>
+        <w:rPr>
+          <w:rFonts w:asciiTheme="majorBidi" w:hAnsiTheme="majorBidi" w:cstheme="majorBidi"/>
+          <w:color w:val="24292E"/>
+          <w:sz w:val="24"/>
+          <w:szCs w:val="24"/>
+        </w:rPr>
+        <w:t>.</w:t>
+      </w:r>
+      <w:proofErr w:type="gramEnd"/>
+      <w:r>
+        <w:rPr>
+          <w:rFonts w:asciiTheme="majorBidi" w:hAnsiTheme="majorBidi" w:cstheme="majorBidi"/>
+          <w:color w:val="24292E"/>
+          <w:sz w:val="24"/>
+          <w:szCs w:val="24"/>
+        </w:rPr>
+        <w:t xml:space="preserve"> Example of behavioral design patterns are: </w:t>
+      </w:r>
+      <w:r>
+        <w:rPr>
+          <w:rFonts w:asciiTheme="majorBidi" w:hAnsiTheme="majorBidi" w:cstheme="majorBidi"/>
+          <w:color w:val="24292E"/>
+          <w:sz w:val="24"/>
+          <w:szCs w:val="24"/>
+        </w:rPr>
+        <w:t>Chain of Responsibility, Command, Iterator, Mediator, Memento, Observer, Visitor, Strategy, State, Template Method</w:t>
+      </w:r>
+      <w:r>
+        <w:rPr>
+          <w:rFonts w:asciiTheme="majorBidi" w:hAnsiTheme="majorBidi" w:cstheme="majorBidi"/>
+          <w:color w:val="24292E"/>
+          <w:sz w:val="24"/>
+          <w:szCs w:val="24"/>
+        </w:rPr>
+        <w:t>.</w:t>
+      </w:r>
+    </w:p>
+    <w:p>
+      <w:pPr>
+        <w:autoSpaceDE w:val="0"/>
+        <w:autoSpaceDN w:val="0"/>
+        <w:adjustRightInd w:val="0"/>
+        <w:spacing w:after="0" w:line="240" w:lineRule="auto"/>
+        <w:rPr>
+          <w:rFonts w:asciiTheme="majorBidi" w:hAnsiTheme="majorBidi" w:cstheme="majorBidi"/>
+          <w:color w:val="24292E"/>
+          <w:sz w:val="26"/>
+          <w:szCs w:val="26"/>
+        </w:rPr>
+      </w:pPr>
+    </w:p>
+    <w:p>
+      <w:pPr>
+        <w:autoSpaceDE w:val="0"/>
+        <w:autoSpaceDN w:val="0"/>
+        <w:adjustRightInd w:val="0"/>
+        <w:spacing w:after="0" w:line="240" w:lineRule="auto"/>
+        <w:rPr>
+          <w:rFonts w:asciiTheme="majorBidi" w:hAnsiTheme="majorBidi" w:cstheme="majorBidi"/>
+          <w:sz w:val="24"/>
+          <w:szCs w:val="24"/>
+        </w:rPr>
+      </w:pPr>
+      <w:r>
+        <w:rPr>
+          <w:rFonts w:asciiTheme="majorBidi" w:hAnsiTheme="majorBidi" w:cstheme="majorBidi"/>
+          <w:sz w:val="24"/>
+          <w:szCs w:val="24"/>
+        </w:rPr>
+        <w:t>Chain of Responsibility design pattern</w:t>
+      </w:r>
+    </w:p>
+    <w:p>
+      <w:pPr>
+        <w:autoSpaceDE w:val="0"/>
+        <w:autoSpaceDN w:val="0"/>
+        <w:adjustRightInd w:val="0"/>
+        <w:spacing w:after="0" w:line="240" w:lineRule="auto"/>
+        <w:rPr>
+          <w:rFonts w:asciiTheme="majorBidi" w:hAnsiTheme="majorBidi" w:cstheme="majorBidi"/>
+          <w:sz w:val="24"/>
+          <w:szCs w:val="24"/>
+        </w:rPr>
+      </w:pPr>
+    </w:p>
+    <w:p>
+      <w:pPr>
+        <w:autoSpaceDE w:val="0"/>
+        <w:autoSpaceDN w:val="0"/>
+        <w:adjustRightInd w:val="0"/>
+        <w:spacing w:after="0" w:line="240" w:lineRule="auto"/>
+        <w:rPr>
+          <w:rFonts w:asciiTheme="majorBidi" w:hAnsiTheme="majorBidi" w:cstheme="majorBidi"/>
+          <w:color w:val="24292E"/>
+          <w:sz w:val="26"/>
+          <w:szCs w:val="26"/>
+        </w:rPr>
+      </w:pPr>
+      <w:r>
+        <w:rPr>
+          <w:rFonts w:asciiTheme="majorBidi" w:hAnsiTheme="majorBidi" w:cstheme="majorBidi"/>
+          <w:sz w:val="24"/>
+          <w:szCs w:val="24"/>
+        </w:rPr>
+        <w:t>The Chain of Responsibility design pattern allows an object to send a command without knowing what object will receive and handle it. The request is sent from one object to another making them parts of a chain and each object in this chain can handle the command, pass it on or do both. The most usual example of a machine using the Chain of Responsibility is the vending machine coin slot: rather than having a slot for each type of coin, the machine has only one slot for all of them. The dropped coin is routed to the appropriate storage place that is determined by the receiver of the command.</w:t>
+      </w:r>
+    </w:p>
+    <w:p>
+      <w:pPr>
+        <w:autoSpaceDE w:val="0"/>
+        <w:autoSpaceDN w:val="0"/>
+        <w:adjustRightInd w:val="0"/>
+        <w:spacing w:after="0" w:line="240" w:lineRule="auto"/>
+        <w:rPr>
+          <w:rFonts w:asciiTheme="majorBidi" w:hAnsiTheme="majorBidi" w:cstheme="majorBidi"/>
+          <w:color w:val="24292E"/>
+          <w:sz w:val="26"/>
+          <w:szCs w:val="26"/>
+        </w:rPr>
+      </w:pPr>
+    </w:p>
+    <w:p>
+      <w:pPr>
+        <w:autoSpaceDE w:val="0"/>
+        <w:autoSpaceDN w:val="0"/>
+        <w:adjustRightInd w:val="0"/>
+        <w:spacing w:after="0" w:line="240" w:lineRule="auto"/>
+        <w:rPr>
+          <w:rFonts w:asciiTheme="majorBidi" w:hAnsiTheme="majorBidi" w:cstheme="majorBidi"/>
+          <w:color w:val="24292E"/>
+          <w:sz w:val="24"/>
+          <w:szCs w:val="24"/>
+        </w:rPr>
+      </w:pPr>
+      <w:proofErr w:type="gramStart"/>
+      <w:r>
+        <w:rPr>
+          <w:rFonts w:asciiTheme="majorBidi" w:hAnsiTheme="majorBidi" w:cstheme="majorBidi"/>
+          <w:color w:val="24292E"/>
+          <w:sz w:val="24"/>
+          <w:szCs w:val="24"/>
+        </w:rPr>
+        <w:t>switch</w:t>
+      </w:r>
+      <w:proofErr w:type="gramEnd"/>
+      <w:r>
+        <w:rPr>
+          <w:rFonts w:asciiTheme="majorBidi" w:hAnsiTheme="majorBidi" w:cstheme="majorBidi"/>
+          <w:color w:val="24292E"/>
+          <w:sz w:val="24"/>
+          <w:szCs w:val="24"/>
+        </w:rPr>
+        <w:t xml:space="preserve"> (n) {</w:t>
+      </w:r>
+    </w:p>
+    <w:p>
+      <w:pPr>
+        <w:autoSpaceDE w:val="0"/>
+        <w:autoSpaceDN w:val="0"/>
+        <w:adjustRightInd w:val="0"/>
+        <w:spacing w:after="0" w:line="240" w:lineRule="auto"/>
+        <w:rPr>
+          <w:rFonts w:asciiTheme="majorBidi" w:hAnsiTheme="majorBidi" w:cstheme="majorBidi"/>
+          <w:color w:val="24292E"/>
+          <w:sz w:val="24"/>
+          <w:szCs w:val="24"/>
+        </w:rPr>
+      </w:pPr>
+      <w:r>
+        <w:rPr>
+          <w:rFonts w:asciiTheme="majorBidi" w:hAnsiTheme="majorBidi" w:cstheme="majorBidi"/>
+          <w:color w:val="24292E"/>
+          <w:sz w:val="24"/>
+          <w:szCs w:val="24"/>
+        </w:rPr>
+        <w:t xml:space="preserve">    </w:t>
+      </w:r>
+      <w:proofErr w:type="gramStart"/>
+      <w:r>
+        <w:rPr>
+          <w:rFonts w:asciiTheme="majorBidi" w:hAnsiTheme="majorBidi" w:cstheme="majorBidi"/>
+          <w:color w:val="24292E"/>
+          <w:sz w:val="24"/>
+          <w:szCs w:val="24"/>
+        </w:rPr>
+        <w:t>case</w:t>
+      </w:r>
+      <w:proofErr w:type="gramEnd"/>
+      <w:r>
+        <w:rPr>
+          <w:rFonts w:asciiTheme="majorBidi" w:hAnsiTheme="majorBidi" w:cstheme="majorBidi"/>
+          <w:color w:val="24292E"/>
+          <w:sz w:val="24"/>
+          <w:szCs w:val="24"/>
+        </w:rPr>
+        <w:t xml:space="preserve"> label1:</w:t>
+      </w:r>
+    </w:p>
+    <w:p>
+      <w:pPr>
+        <w:autoSpaceDE w:val="0"/>
+        <w:autoSpaceDN w:val="0"/>
+        <w:adjustRightInd w:val="0"/>
+        <w:spacing w:after="0" w:line="240" w:lineRule="auto"/>
+        <w:rPr>
+          <w:rFonts w:asciiTheme="majorBidi" w:hAnsiTheme="majorBidi" w:cstheme="majorBidi"/>
+          <w:color w:val="24292E"/>
+          <w:sz w:val="24"/>
+          <w:szCs w:val="24"/>
+        </w:rPr>
+      </w:pPr>
+      <w:r>
+        <w:rPr>
+          <w:rFonts w:asciiTheme="majorBidi" w:hAnsiTheme="majorBidi" w:cstheme="majorBidi"/>
+          <w:color w:val="24292E"/>
+          <w:sz w:val="24"/>
+          <w:szCs w:val="24"/>
+        </w:rPr>
+        <w:t xml:space="preserve">        </w:t>
+      </w:r>
+      <w:proofErr w:type="gramStart"/>
+      <w:r>
+        <w:rPr>
+          <w:rFonts w:asciiTheme="majorBidi" w:hAnsiTheme="majorBidi" w:cstheme="majorBidi"/>
+          <w:color w:val="24292E"/>
+          <w:sz w:val="24"/>
+          <w:szCs w:val="24"/>
+        </w:rPr>
+        <w:t>code</w:t>
+      </w:r>
+      <w:proofErr w:type="gramEnd"/>
+      <w:r>
+        <w:rPr>
+          <w:rFonts w:asciiTheme="majorBidi" w:hAnsiTheme="majorBidi" w:cstheme="majorBidi"/>
+          <w:color w:val="24292E"/>
+          <w:sz w:val="24"/>
+          <w:szCs w:val="24"/>
+        </w:rPr>
+        <w:t xml:space="preserve"> to be executed if n=label1;</w:t>
+      </w:r>
+    </w:p>
+    <w:p>
+      <w:pPr>
+        <w:autoSpaceDE w:val="0"/>
+        <w:autoSpaceDN w:val="0"/>
+        <w:adjustRightInd w:val="0"/>
+        <w:spacing w:after="0" w:line="240" w:lineRule="auto"/>
+        <w:rPr>
+          <w:rFonts w:asciiTheme="majorBidi" w:hAnsiTheme="majorBidi" w:cstheme="majorBidi"/>
+          <w:color w:val="24292E"/>
+          <w:sz w:val="24"/>
+          <w:szCs w:val="24"/>
+        </w:rPr>
+      </w:pPr>
+      <w:r>
+        <w:rPr>
+          <w:rFonts w:asciiTheme="majorBidi" w:hAnsiTheme="majorBidi" w:cstheme="majorBidi"/>
+          <w:color w:val="24292E"/>
+          <w:sz w:val="24"/>
+          <w:szCs w:val="24"/>
+        </w:rPr>
+        <w:lastRenderedPageBreak/>
+        <w:t xml:space="preserve">        </w:t>
+      </w:r>
+      <w:proofErr w:type="gramStart"/>
+      <w:r>
+        <w:rPr>
+          <w:rFonts w:asciiTheme="majorBidi" w:hAnsiTheme="majorBidi" w:cstheme="majorBidi"/>
+          <w:color w:val="24292E"/>
+          <w:sz w:val="24"/>
+          <w:szCs w:val="24"/>
+        </w:rPr>
+        <w:t>break</w:t>
+      </w:r>
+      <w:proofErr w:type="gramEnd"/>
+      <w:r>
+        <w:rPr>
+          <w:rFonts w:asciiTheme="majorBidi" w:hAnsiTheme="majorBidi" w:cstheme="majorBidi"/>
+          <w:color w:val="24292E"/>
+          <w:sz w:val="24"/>
+          <w:szCs w:val="24"/>
+        </w:rPr>
+        <w:t>;</w:t>
+      </w:r>
+    </w:p>
+    <w:p>
+      <w:pPr>
+        <w:autoSpaceDE w:val="0"/>
+        <w:autoSpaceDN w:val="0"/>
+        <w:adjustRightInd w:val="0"/>
+        <w:spacing w:after="0" w:line="240" w:lineRule="auto"/>
+        <w:rPr>
+          <w:rFonts w:asciiTheme="majorBidi" w:hAnsiTheme="majorBidi" w:cstheme="majorBidi"/>
+          <w:color w:val="24292E"/>
+          <w:sz w:val="24"/>
+          <w:szCs w:val="24"/>
+        </w:rPr>
+      </w:pPr>
+      <w:r>
+        <w:rPr>
+          <w:rFonts w:asciiTheme="majorBidi" w:hAnsiTheme="majorBidi" w:cstheme="majorBidi"/>
+          <w:color w:val="24292E"/>
+          <w:sz w:val="24"/>
+          <w:szCs w:val="24"/>
+        </w:rPr>
+        <w:t xml:space="preserve">    </w:t>
+      </w:r>
+      <w:proofErr w:type="gramStart"/>
+      <w:r>
+        <w:rPr>
+          <w:rFonts w:asciiTheme="majorBidi" w:hAnsiTheme="majorBidi" w:cstheme="majorBidi"/>
+          <w:color w:val="24292E"/>
+          <w:sz w:val="24"/>
+          <w:szCs w:val="24"/>
+        </w:rPr>
+        <w:t>case</w:t>
+      </w:r>
+      <w:proofErr w:type="gramEnd"/>
+      <w:r>
+        <w:rPr>
+          <w:rFonts w:asciiTheme="majorBidi" w:hAnsiTheme="majorBidi" w:cstheme="majorBidi"/>
+          <w:color w:val="24292E"/>
+          <w:sz w:val="24"/>
+          <w:szCs w:val="24"/>
+        </w:rPr>
+        <w:t xml:space="preserve"> label2:</w:t>
+      </w:r>
+    </w:p>
+    <w:p>
+      <w:pPr>
+        <w:autoSpaceDE w:val="0"/>
+        <w:autoSpaceDN w:val="0"/>
+        <w:adjustRightInd w:val="0"/>
+        <w:spacing w:after="0" w:line="240" w:lineRule="auto"/>
+        <w:rPr>
+          <w:rFonts w:asciiTheme="majorBidi" w:hAnsiTheme="majorBidi" w:cstheme="majorBidi"/>
+          <w:color w:val="24292E"/>
+          <w:sz w:val="24"/>
+          <w:szCs w:val="24"/>
+        </w:rPr>
+      </w:pPr>
+      <w:r>
+        <w:rPr>
+          <w:rFonts w:asciiTheme="majorBidi" w:hAnsiTheme="majorBidi" w:cstheme="majorBidi"/>
+          <w:color w:val="24292E"/>
+          <w:sz w:val="24"/>
+          <w:szCs w:val="24"/>
+        </w:rPr>
+        <w:t xml:space="preserve">        </w:t>
+      </w:r>
+      <w:proofErr w:type="gramStart"/>
+      <w:r>
+        <w:rPr>
+          <w:rFonts w:asciiTheme="majorBidi" w:hAnsiTheme="majorBidi" w:cstheme="majorBidi"/>
+          <w:color w:val="24292E"/>
+          <w:sz w:val="24"/>
+          <w:szCs w:val="24"/>
+        </w:rPr>
+        <w:t>code</w:t>
+      </w:r>
+      <w:proofErr w:type="gramEnd"/>
+      <w:r>
+        <w:rPr>
+          <w:rFonts w:asciiTheme="majorBidi" w:hAnsiTheme="majorBidi" w:cstheme="majorBidi"/>
+          <w:color w:val="24292E"/>
+          <w:sz w:val="24"/>
+          <w:szCs w:val="24"/>
+        </w:rPr>
+        <w:t xml:space="preserve"> to be executed if n=label2;</w:t>
+      </w:r>
+    </w:p>
+    <w:p>
+      <w:pPr>
+        <w:autoSpaceDE w:val="0"/>
+        <w:autoSpaceDN w:val="0"/>
+        <w:adjustRightInd w:val="0"/>
+        <w:spacing w:after="0" w:line="240" w:lineRule="auto"/>
+        <w:rPr>
+          <w:rFonts w:asciiTheme="majorBidi" w:hAnsiTheme="majorBidi" w:cstheme="majorBidi"/>
+          <w:color w:val="24292E"/>
+          <w:sz w:val="24"/>
+          <w:szCs w:val="24"/>
+        </w:rPr>
+      </w:pPr>
+      <w:r>
+        <w:rPr>
+          <w:rFonts w:asciiTheme="majorBidi" w:hAnsiTheme="majorBidi" w:cstheme="majorBidi"/>
+          <w:color w:val="24292E"/>
+          <w:sz w:val="24"/>
+          <w:szCs w:val="24"/>
+        </w:rPr>
+        <w:t xml:space="preserve">        </w:t>
+      </w:r>
+      <w:proofErr w:type="gramStart"/>
+      <w:r>
+        <w:rPr>
+          <w:rFonts w:asciiTheme="majorBidi" w:hAnsiTheme="majorBidi" w:cstheme="majorBidi"/>
+          <w:color w:val="24292E"/>
+          <w:sz w:val="24"/>
+          <w:szCs w:val="24"/>
+        </w:rPr>
+        <w:t>break</w:t>
+      </w:r>
+      <w:proofErr w:type="gramEnd"/>
+      <w:r>
+        <w:rPr>
+          <w:rFonts w:asciiTheme="majorBidi" w:hAnsiTheme="majorBidi" w:cstheme="majorBidi"/>
+          <w:color w:val="24292E"/>
+          <w:sz w:val="24"/>
+          <w:szCs w:val="24"/>
+        </w:rPr>
+        <w:t>;</w:t>
+      </w:r>
+    </w:p>
+    <w:p>
+      <w:pPr>
+        <w:autoSpaceDE w:val="0"/>
+        <w:autoSpaceDN w:val="0"/>
+        <w:adjustRightInd w:val="0"/>
+        <w:spacing w:after="0" w:line="240" w:lineRule="auto"/>
+        <w:rPr>
+          <w:rFonts w:asciiTheme="majorBidi" w:hAnsiTheme="majorBidi" w:cstheme="majorBidi"/>
+          <w:color w:val="24292E"/>
+          <w:sz w:val="24"/>
+          <w:szCs w:val="24"/>
+        </w:rPr>
+      </w:pPr>
+      <w:r>
+        <w:rPr>
+          <w:rFonts w:asciiTheme="majorBidi" w:hAnsiTheme="majorBidi" w:cstheme="majorBidi"/>
+          <w:color w:val="24292E"/>
+          <w:sz w:val="24"/>
+          <w:szCs w:val="24"/>
+        </w:rPr>
+        <w:t xml:space="preserve">    </w:t>
+      </w:r>
+      <w:proofErr w:type="gramStart"/>
+      <w:r>
+        <w:rPr>
+          <w:rFonts w:asciiTheme="majorBidi" w:hAnsiTheme="majorBidi" w:cstheme="majorBidi"/>
+          <w:color w:val="24292E"/>
+          <w:sz w:val="24"/>
+          <w:szCs w:val="24"/>
+        </w:rPr>
+        <w:t>case</w:t>
+      </w:r>
+      <w:proofErr w:type="gramEnd"/>
+      <w:r>
+        <w:rPr>
+          <w:rFonts w:asciiTheme="majorBidi" w:hAnsiTheme="majorBidi" w:cstheme="majorBidi"/>
+          <w:color w:val="24292E"/>
+          <w:sz w:val="24"/>
+          <w:szCs w:val="24"/>
+        </w:rPr>
+        <w:t xml:space="preserve"> label3:</w:t>
+      </w:r>
+    </w:p>
+    <w:p>
+      <w:pPr>
+        <w:autoSpaceDE w:val="0"/>
+        <w:autoSpaceDN w:val="0"/>
+        <w:adjustRightInd w:val="0"/>
+        <w:spacing w:after="0" w:line="240" w:lineRule="auto"/>
+        <w:rPr>
+          <w:rFonts w:asciiTheme="majorBidi" w:hAnsiTheme="majorBidi" w:cstheme="majorBidi"/>
+          <w:color w:val="24292E"/>
+          <w:sz w:val="24"/>
+          <w:szCs w:val="24"/>
+        </w:rPr>
+      </w:pPr>
+      <w:r>
+        <w:rPr>
+          <w:rFonts w:asciiTheme="majorBidi" w:hAnsiTheme="majorBidi" w:cstheme="majorBidi"/>
+          <w:color w:val="24292E"/>
+          <w:sz w:val="24"/>
+          <w:szCs w:val="24"/>
+        </w:rPr>
+        <w:t xml:space="preserve">        </w:t>
+      </w:r>
+      <w:proofErr w:type="gramStart"/>
+      <w:r>
+        <w:rPr>
+          <w:rFonts w:asciiTheme="majorBidi" w:hAnsiTheme="majorBidi" w:cstheme="majorBidi"/>
+          <w:color w:val="24292E"/>
+          <w:sz w:val="24"/>
+          <w:szCs w:val="24"/>
+        </w:rPr>
+        <w:t>code</w:t>
+      </w:r>
+      <w:proofErr w:type="gramEnd"/>
+      <w:r>
+        <w:rPr>
+          <w:rFonts w:asciiTheme="majorBidi" w:hAnsiTheme="majorBidi" w:cstheme="majorBidi"/>
+          <w:color w:val="24292E"/>
+          <w:sz w:val="24"/>
+          <w:szCs w:val="24"/>
+        </w:rPr>
+        <w:t xml:space="preserve"> to be executed if n=label3;</w:t>
+      </w:r>
+    </w:p>
+    <w:p>
+      <w:pPr>
+        <w:autoSpaceDE w:val="0"/>
+        <w:autoSpaceDN w:val="0"/>
+        <w:adjustRightInd w:val="0"/>
+        <w:spacing w:after="0" w:line="240" w:lineRule="auto"/>
+        <w:rPr>
+          <w:rFonts w:asciiTheme="majorBidi" w:hAnsiTheme="majorBidi" w:cstheme="majorBidi"/>
+          <w:color w:val="24292E"/>
+          <w:sz w:val="24"/>
+          <w:szCs w:val="24"/>
+        </w:rPr>
+      </w:pPr>
+      <w:r>
+        <w:rPr>
+          <w:rFonts w:asciiTheme="majorBidi" w:hAnsiTheme="majorBidi" w:cstheme="majorBidi"/>
+          <w:color w:val="24292E"/>
+          <w:sz w:val="24"/>
+          <w:szCs w:val="24"/>
+        </w:rPr>
+        <w:t xml:space="preserve">        </w:t>
+      </w:r>
+      <w:proofErr w:type="gramStart"/>
+      <w:r>
+        <w:rPr>
+          <w:rFonts w:asciiTheme="majorBidi" w:hAnsiTheme="majorBidi" w:cstheme="majorBidi"/>
+          <w:color w:val="24292E"/>
+          <w:sz w:val="24"/>
+          <w:szCs w:val="24"/>
+        </w:rPr>
+        <w:t>break</w:t>
+      </w:r>
+      <w:proofErr w:type="gramEnd"/>
+      <w:r>
+        <w:rPr>
+          <w:rFonts w:asciiTheme="majorBidi" w:hAnsiTheme="majorBidi" w:cstheme="majorBidi"/>
+          <w:color w:val="24292E"/>
+          <w:sz w:val="24"/>
+          <w:szCs w:val="24"/>
+        </w:rPr>
+        <w:t>;</w:t>
+      </w:r>
+    </w:p>
+    <w:p>
+      <w:pPr>
+        <w:autoSpaceDE w:val="0"/>
+        <w:autoSpaceDN w:val="0"/>
+        <w:adjustRightInd w:val="0"/>
+        <w:spacing w:after="0" w:line="240" w:lineRule="auto"/>
+        <w:rPr>
+          <w:rFonts w:asciiTheme="majorBidi" w:hAnsiTheme="majorBidi" w:cstheme="majorBidi"/>
+          <w:color w:val="24292E"/>
+          <w:sz w:val="24"/>
+          <w:szCs w:val="24"/>
+        </w:rPr>
+      </w:pPr>
+      <w:r>
+        <w:rPr>
+          <w:rFonts w:asciiTheme="majorBidi" w:hAnsiTheme="majorBidi" w:cstheme="majorBidi"/>
+          <w:color w:val="24292E"/>
+          <w:sz w:val="24"/>
+          <w:szCs w:val="24"/>
+        </w:rPr>
+        <w:t xml:space="preserve">    ...</w:t>
+      </w:r>
+    </w:p>
+    <w:p>
+      <w:pPr>
+        <w:autoSpaceDE w:val="0"/>
+        <w:autoSpaceDN w:val="0"/>
+        <w:adjustRightInd w:val="0"/>
+        <w:spacing w:after="0" w:line="240" w:lineRule="auto"/>
+        <w:rPr>
+          <w:rFonts w:asciiTheme="majorBidi" w:hAnsiTheme="majorBidi" w:cstheme="majorBidi"/>
+          <w:color w:val="24292E"/>
+          <w:sz w:val="24"/>
+          <w:szCs w:val="24"/>
+        </w:rPr>
+      </w:pPr>
+      <w:r>
+        <w:rPr>
+          <w:rFonts w:asciiTheme="majorBidi" w:hAnsiTheme="majorBidi" w:cstheme="majorBidi"/>
+          <w:color w:val="24292E"/>
+          <w:sz w:val="24"/>
+          <w:szCs w:val="24"/>
+        </w:rPr>
+        <w:t xml:space="preserve">    </w:t>
+      </w:r>
+      <w:proofErr w:type="gramStart"/>
+      <w:r>
+        <w:rPr>
+          <w:rFonts w:asciiTheme="majorBidi" w:hAnsiTheme="majorBidi" w:cstheme="majorBidi"/>
+          <w:color w:val="24292E"/>
+          <w:sz w:val="24"/>
+          <w:szCs w:val="24"/>
+        </w:rPr>
+        <w:t>default</w:t>
+      </w:r>
+      <w:proofErr w:type="gramEnd"/>
+      <w:r>
+        <w:rPr>
+          <w:rFonts w:asciiTheme="majorBidi" w:hAnsiTheme="majorBidi" w:cstheme="majorBidi"/>
+          <w:color w:val="24292E"/>
+          <w:sz w:val="24"/>
+          <w:szCs w:val="24"/>
+        </w:rPr>
+        <w:t>:</w:t>
+      </w:r>
+    </w:p>
+    <w:p>
+      <w:pPr>
+        <w:autoSpaceDE w:val="0"/>
+        <w:autoSpaceDN w:val="0"/>
+        <w:adjustRightInd w:val="0"/>
+        <w:spacing w:after="0" w:line="240" w:lineRule="auto"/>
+        <w:rPr>
+          <w:rFonts w:asciiTheme="majorBidi" w:hAnsiTheme="majorBidi" w:cstheme="majorBidi"/>
+          <w:color w:val="24292E"/>
+          <w:sz w:val="24"/>
+          <w:szCs w:val="24"/>
+        </w:rPr>
+      </w:pPr>
+      <w:r>
+        <w:rPr>
+          <w:rFonts w:asciiTheme="majorBidi" w:hAnsiTheme="majorBidi" w:cstheme="majorBidi"/>
+          <w:color w:val="24292E"/>
+          <w:sz w:val="24"/>
+          <w:szCs w:val="24"/>
+        </w:rPr>
+        <w:t xml:space="preserve">        </w:t>
+      </w:r>
+      <w:proofErr w:type="gramStart"/>
+      <w:r>
+        <w:rPr>
+          <w:rFonts w:asciiTheme="majorBidi" w:hAnsiTheme="majorBidi" w:cstheme="majorBidi"/>
+          <w:color w:val="24292E"/>
+          <w:sz w:val="24"/>
+          <w:szCs w:val="24"/>
+        </w:rPr>
+        <w:t>code</w:t>
+      </w:r>
+      <w:proofErr w:type="gramEnd"/>
+      <w:r>
+        <w:rPr>
+          <w:rFonts w:asciiTheme="majorBidi" w:hAnsiTheme="majorBidi" w:cstheme="majorBidi"/>
+          <w:color w:val="24292E"/>
+          <w:sz w:val="24"/>
+          <w:szCs w:val="24"/>
+        </w:rPr>
+        <w:t xml:space="preserve"> to be executed if n is different from all labels;</w:t>
+      </w:r>
+    </w:p>
+    <w:p>
+      <w:pPr>
+        <w:autoSpaceDE w:val="0"/>
+        <w:autoSpaceDN w:val="0"/>
+        <w:adjustRightInd w:val="0"/>
+        <w:spacing w:after="0" w:line="240" w:lineRule="auto"/>
+        <w:rPr>
+          <w:rFonts w:asciiTheme="majorBidi" w:hAnsiTheme="majorBidi" w:cstheme="majorBidi"/>
+          <w:color w:val="24292E"/>
+          <w:sz w:val="24"/>
+          <w:szCs w:val="24"/>
+        </w:rPr>
+      </w:pPr>
+      <w:r>
+        <w:rPr>
+          <w:rFonts w:asciiTheme="majorBidi" w:hAnsiTheme="majorBidi" w:cstheme="majorBidi"/>
+          <w:color w:val="24292E"/>
+          <w:sz w:val="24"/>
+          <w:szCs w:val="24"/>
+        </w:rPr>
+        <w:t>}</w:t>
+      </w:r>
+    </w:p>
+    <w:p>
+      <w:pPr>
+        <w:autoSpaceDE w:val="0"/>
+        <w:autoSpaceDN w:val="0"/>
+        <w:adjustRightInd w:val="0"/>
+        <w:spacing w:after="0" w:line="240" w:lineRule="auto"/>
+        <w:rPr>
+          <w:rFonts w:asciiTheme="majorBidi" w:hAnsiTheme="majorBidi" w:cstheme="majorBidi"/>
+          <w:color w:val="24292E"/>
+          <w:sz w:val="24"/>
+          <w:szCs w:val="24"/>
+        </w:rPr>
+      </w:pPr>
+    </w:p>
+    <w:p>
+      <w:pPr>
+        <w:autoSpaceDE w:val="0"/>
+        <w:autoSpaceDN w:val="0"/>
+        <w:adjustRightInd w:val="0"/>
+        <w:spacing w:after="0" w:line="240" w:lineRule="auto"/>
+        <w:rPr>
+          <w:rFonts w:asciiTheme="majorBidi" w:hAnsiTheme="majorBidi" w:cstheme="majorBidi"/>
+          <w:color w:val="24292E"/>
+          <w:sz w:val="24"/>
+          <w:szCs w:val="24"/>
+        </w:rPr>
+      </w:pPr>
+      <w:r>
+        <w:rPr>
+          <w:rFonts w:asciiTheme="majorBidi" w:hAnsiTheme="majorBidi" w:cstheme="majorBidi"/>
+          <w:color w:val="24292E"/>
+          <w:sz w:val="24"/>
+          <w:szCs w:val="24"/>
+        </w:rPr>
+        <w:t>Iterator Design Pattern</w:t>
+      </w:r>
+    </w:p>
+    <w:p>
+      <w:pPr>
+        <w:autoSpaceDE w:val="0"/>
+        <w:autoSpaceDN w:val="0"/>
+        <w:adjustRightInd w:val="0"/>
+        <w:spacing w:after="0" w:line="240" w:lineRule="auto"/>
+        <w:rPr>
+          <w:rFonts w:asciiTheme="majorBidi" w:hAnsiTheme="majorBidi" w:cstheme="majorBidi"/>
+          <w:color w:val="24292E"/>
+          <w:sz w:val="24"/>
+          <w:szCs w:val="24"/>
+        </w:rPr>
+      </w:pPr>
+    </w:p>
+    <w:p>
+      <w:pPr>
+        <w:autoSpaceDE w:val="0"/>
+        <w:autoSpaceDN w:val="0"/>
+        <w:adjustRightInd w:val="0"/>
+        <w:spacing w:after="0" w:line="240" w:lineRule="auto"/>
+        <w:rPr>
+          <w:rFonts w:asciiTheme="majorBidi" w:hAnsiTheme="majorBidi" w:cstheme="majorBidi"/>
+          <w:color w:val="24292E"/>
+          <w:sz w:val="24"/>
+          <w:szCs w:val="24"/>
+        </w:rPr>
+      </w:pPr>
+      <w:r>
+        <w:rPr>
+          <w:rFonts w:asciiTheme="majorBidi" w:hAnsiTheme="majorBidi" w:cstheme="majorBidi"/>
+          <w:color w:val="24292E"/>
+          <w:sz w:val="24"/>
+          <w:szCs w:val="24"/>
+        </w:rPr>
+        <w:t xml:space="preserve">In object-oriented programming, the iterator pattern is a design pattern in which an iterator is used to traverse a container and access the container's elements. The iterator pattern decouples algorithms from containers; in some cases, algorithms are necessarily container-specific and thus cannot be decoupled. For example, </w:t>
+      </w:r>
+      <w:proofErr w:type="gramStart"/>
+      <w:r>
+        <w:rPr>
+          <w:rFonts w:asciiTheme="majorBidi" w:hAnsiTheme="majorBidi" w:cstheme="majorBidi"/>
+          <w:color w:val="24292E"/>
+          <w:sz w:val="24"/>
+          <w:szCs w:val="24"/>
+        </w:rPr>
+        <w:t>An</w:t>
+      </w:r>
+      <w:proofErr w:type="gramEnd"/>
+      <w:r>
+        <w:rPr>
+          <w:rFonts w:asciiTheme="majorBidi" w:hAnsiTheme="majorBidi" w:cstheme="majorBidi"/>
+          <w:color w:val="24292E"/>
+          <w:sz w:val="24"/>
+          <w:szCs w:val="24"/>
+        </w:rPr>
+        <w:t xml:space="preserve"> old radio set will be a good example of iterator, where user could start at some channel and then use next or previous buttons to go through the respective channels. Or take an example of MP3 player or a TV set where you could press the next and previous buttons to go through the consecutive channels or in other words they all provide an interface to iterate through the respective channels, songs or radio stations.</w:t>
+      </w:r>
+    </w:p>
+    <w:p>
+      <w:pPr>
+        <w:autoSpaceDE w:val="0"/>
+        <w:autoSpaceDN w:val="0"/>
+        <w:adjustRightInd w:val="0"/>
+        <w:spacing w:after="0" w:line="240" w:lineRule="auto"/>
+        <w:rPr>
+          <w:rFonts w:asciiTheme="majorBidi" w:hAnsiTheme="majorBidi" w:cstheme="majorBidi"/>
+          <w:color w:val="24292E"/>
+          <w:sz w:val="24"/>
+          <w:szCs w:val="24"/>
+        </w:rPr>
+      </w:pPr>
+    </w:p>
+    <w:p>
+      <w:pPr>
+        <w:autoSpaceDE w:val="0"/>
+        <w:autoSpaceDN w:val="0"/>
+        <w:adjustRightInd w:val="0"/>
+        <w:spacing w:after="0" w:line="240" w:lineRule="auto"/>
+        <w:rPr>
+          <w:rFonts w:asciiTheme="majorBidi" w:hAnsiTheme="majorBidi" w:cstheme="majorBidi"/>
+          <w:color w:val="24292E"/>
+          <w:sz w:val="24"/>
+          <w:szCs w:val="24"/>
+        </w:rPr>
+      </w:pPr>
+      <w:r>
+        <w:rPr>
+          <w:rFonts w:asciiTheme="majorBidi" w:hAnsiTheme="majorBidi" w:cstheme="majorBidi"/>
+          <w:color w:val="24292E"/>
+          <w:sz w:val="24"/>
+          <w:szCs w:val="24"/>
+        </w:rPr>
+        <w:t>Mediator Design Pattern</w:t>
+      </w:r>
+    </w:p>
+    <w:p>
+      <w:pPr>
+        <w:autoSpaceDE w:val="0"/>
+        <w:autoSpaceDN w:val="0"/>
+        <w:adjustRightInd w:val="0"/>
+        <w:spacing w:after="0" w:line="240" w:lineRule="auto"/>
+        <w:rPr>
+          <w:rFonts w:asciiTheme="majorBidi" w:hAnsiTheme="majorBidi" w:cstheme="majorBidi"/>
+          <w:color w:val="24292E"/>
+          <w:sz w:val="24"/>
+          <w:szCs w:val="24"/>
+        </w:rPr>
+      </w:pPr>
+    </w:p>
+    <w:p>
+      <w:pPr>
+        <w:autoSpaceDE w:val="0"/>
+        <w:autoSpaceDN w:val="0"/>
+        <w:adjustRightInd w:val="0"/>
+        <w:spacing w:after="0" w:line="240" w:lineRule="auto"/>
+        <w:rPr>
+          <w:rFonts w:asciiTheme="majorBidi" w:hAnsiTheme="majorBidi" w:cstheme="majorBidi"/>
+          <w:color w:val="24292E"/>
+          <w:sz w:val="24"/>
+          <w:szCs w:val="24"/>
+        </w:rPr>
+      </w:pPr>
+      <w:r>
+        <w:rPr>
+          <w:rFonts w:asciiTheme="majorBidi" w:hAnsiTheme="majorBidi" w:cstheme="majorBidi"/>
+          <w:color w:val="24292E"/>
+          <w:sz w:val="24"/>
+          <w:szCs w:val="24"/>
+        </w:rPr>
+        <w:t>In plain words</w:t>
+      </w:r>
+      <w:r>
+        <w:rPr>
+          <w:rFonts w:asciiTheme="majorBidi" w:hAnsiTheme="majorBidi" w:cstheme="majorBidi"/>
+          <w:color w:val="24292E"/>
+          <w:sz w:val="24"/>
+          <w:szCs w:val="24"/>
+        </w:rPr>
+        <w:t xml:space="preserve"> </w:t>
+      </w:r>
+      <w:r>
+        <w:rPr>
+          <w:rFonts w:asciiTheme="majorBidi" w:hAnsiTheme="majorBidi" w:cstheme="majorBidi"/>
+          <w:color w:val="24292E"/>
+          <w:sz w:val="24"/>
+          <w:szCs w:val="24"/>
+        </w:rPr>
+        <w:t>Mediator pattern adds a third party object (called mediator) to control the interaction between two objects (called</w:t>
+      </w:r>
+      <w:r>
+        <w:rPr>
+          <w:rFonts w:asciiTheme="majorBidi" w:hAnsiTheme="majorBidi" w:cstheme="majorBidi"/>
+          <w:color w:val="24292E"/>
+          <w:sz w:val="24"/>
+          <w:szCs w:val="24"/>
+        </w:rPr>
+        <w:t xml:space="preserve"> </w:t>
+      </w:r>
+      <w:r>
+        <w:rPr>
+          <w:rFonts w:asciiTheme="majorBidi" w:hAnsiTheme="majorBidi" w:cstheme="majorBidi"/>
+          <w:color w:val="24292E"/>
+          <w:sz w:val="24"/>
+          <w:szCs w:val="24"/>
+        </w:rPr>
+        <w:t>colleagues). It helps reduce the coupling between the classes communicating with each other. Because now they don't</w:t>
+      </w:r>
+      <w:r>
+        <w:rPr>
+          <w:rFonts w:asciiTheme="majorBidi" w:hAnsiTheme="majorBidi" w:cstheme="majorBidi"/>
+          <w:color w:val="24292E"/>
+          <w:sz w:val="24"/>
+          <w:szCs w:val="24"/>
+        </w:rPr>
+        <w:t xml:space="preserve"> </w:t>
+      </w:r>
+      <w:r>
+        <w:rPr>
+          <w:rFonts w:asciiTheme="majorBidi" w:hAnsiTheme="majorBidi" w:cstheme="majorBidi"/>
+          <w:color w:val="24292E"/>
+          <w:sz w:val="24"/>
+          <w:szCs w:val="24"/>
+        </w:rPr>
+        <w:t>need to have the knowledge of each other's implementation.</w:t>
+      </w:r>
+      <w:r>
+        <w:rPr>
+          <w:rFonts w:asciiTheme="majorBidi" w:hAnsiTheme="majorBidi" w:cstheme="majorBidi"/>
+          <w:color w:val="24292E"/>
+          <w:sz w:val="24"/>
+          <w:szCs w:val="24"/>
+        </w:rPr>
+        <w:t xml:space="preserve"> </w:t>
+      </w:r>
+      <w:r>
+        <w:rPr>
+          <w:rFonts w:asciiTheme="majorBidi" w:hAnsiTheme="majorBidi" w:cstheme="majorBidi"/>
+          <w:color w:val="24292E"/>
+          <w:sz w:val="24"/>
+          <w:szCs w:val="24"/>
+        </w:rPr>
+        <w:t>A general example would be when you talk to someone on your mobile phone, there is a network provider sitting</w:t>
+      </w:r>
+      <w:r>
+        <w:rPr>
+          <w:rFonts w:asciiTheme="majorBidi" w:hAnsiTheme="majorBidi" w:cstheme="majorBidi"/>
+          <w:color w:val="24292E"/>
+          <w:sz w:val="24"/>
+          <w:szCs w:val="24"/>
+        </w:rPr>
+        <w:t xml:space="preserve"> </w:t>
+      </w:r>
+      <w:r>
+        <w:rPr>
+          <w:rFonts w:asciiTheme="majorBidi" w:hAnsiTheme="majorBidi" w:cstheme="majorBidi"/>
+          <w:color w:val="24292E"/>
+          <w:sz w:val="24"/>
+          <w:szCs w:val="24"/>
+        </w:rPr>
+        <w:t>between you and them and your conversation goes through it instead of being directly sent. In this case network</w:t>
+      </w:r>
+      <w:r>
+        <w:rPr>
+          <w:rFonts w:asciiTheme="majorBidi" w:hAnsiTheme="majorBidi" w:cstheme="majorBidi"/>
+          <w:color w:val="24292E"/>
+          <w:sz w:val="24"/>
+          <w:szCs w:val="24"/>
+        </w:rPr>
+        <w:t xml:space="preserve"> </w:t>
+      </w:r>
+      <w:r>
+        <w:rPr>
+          <w:rFonts w:asciiTheme="majorBidi" w:hAnsiTheme="majorBidi" w:cstheme="majorBidi"/>
+          <w:color w:val="24292E"/>
+          <w:sz w:val="24"/>
+          <w:szCs w:val="24"/>
+        </w:rPr>
+        <w:t>provider is mediator.</w:t>
+      </w:r>
+    </w:p>
+    <w:p>
+      <w:pPr>
+        <w:autoSpaceDE w:val="0"/>
+        <w:autoSpaceDN w:val="0"/>
+        <w:adjustRightInd w:val="0"/>
+        <w:spacing w:after="0" w:line="240" w:lineRule="auto"/>
+        <w:rPr>
+          <w:rFonts w:asciiTheme="majorBidi" w:hAnsiTheme="majorBidi" w:cstheme="majorBidi"/>
+          <w:color w:val="24292E"/>
+          <w:sz w:val="24"/>
+          <w:szCs w:val="24"/>
+        </w:rPr>
+      </w:pPr>
+    </w:p>
+    <w:p>
+      <w:pPr>
+        <w:autoSpaceDE w:val="0"/>
+        <w:autoSpaceDN w:val="0"/>
+        <w:adjustRightInd w:val="0"/>
+        <w:spacing w:after="0" w:line="240" w:lineRule="auto"/>
+        <w:rPr>
+          <w:rFonts w:asciiTheme="majorBidi" w:hAnsiTheme="majorBidi" w:cstheme="majorBidi"/>
+          <w:color w:val="24292E"/>
+          <w:sz w:val="24"/>
+          <w:szCs w:val="24"/>
+        </w:rPr>
+      </w:pPr>
+      <w:r>
+        <w:rPr>
+          <w:rFonts w:asciiTheme="majorBidi" w:hAnsiTheme="majorBidi" w:cstheme="majorBidi"/>
+          <w:color w:val="24292E"/>
+          <w:sz w:val="24"/>
+          <w:szCs w:val="24"/>
+        </w:rPr>
+        <w:t>Memento Design Pattern</w:t>
+      </w:r>
+    </w:p>
+    <w:p>
+      <w:pPr>
+        <w:autoSpaceDE w:val="0"/>
+        <w:autoSpaceDN w:val="0"/>
+        <w:adjustRightInd w:val="0"/>
+        <w:spacing w:after="0" w:line="240" w:lineRule="auto"/>
+        <w:rPr>
+          <w:rFonts w:asciiTheme="majorBidi" w:hAnsiTheme="majorBidi" w:cstheme="majorBidi"/>
+          <w:color w:val="24292E"/>
+          <w:sz w:val="24"/>
+          <w:szCs w:val="24"/>
+        </w:rPr>
+      </w:pPr>
+      <w:bookmarkStart w:id="0" w:name="_GoBack"/>
+      <w:bookmarkEnd w:id="0"/>
+    </w:p>
+    <w:p>
+      <w:pPr>
+        <w:autoSpaceDE w:val="0"/>
+        <w:autoSpaceDN w:val="0"/>
+        <w:adjustRightInd w:val="0"/>
+        <w:spacing w:after="0" w:line="240" w:lineRule="auto"/>
+        <w:rPr>
+          <w:rFonts w:asciiTheme="majorBidi" w:hAnsiTheme="majorBidi" w:cstheme="majorBidi"/>
+          <w:color w:val="24292E"/>
+          <w:sz w:val="24"/>
+          <w:szCs w:val="24"/>
+        </w:rPr>
+      </w:pPr>
+      <w:r>
+        <w:rPr>
+          <w:rFonts w:asciiTheme="majorBidi" w:hAnsiTheme="majorBidi" w:cstheme="majorBidi"/>
+          <w:color w:val="24292E"/>
+          <w:sz w:val="24"/>
+          <w:szCs w:val="24"/>
+        </w:rPr>
+        <w:t>The memento pattern is a software design pattern that provides the ability to restore an object to its previous state (undo via rollback). Take the example of calculator (i.e. originator), where whenever you perform some calculation the last calculation is saved in memory (i.e. memento) so that you can get back to it and maybe get it restored using some action buttons (i.e. caretaker).</w:t>
+      </w:r>
     </w:p>
     <w:sectPr>
       <w:pgSz w:w="12240" w:h="15840"/>

</xml_diff>